<commit_message>
agrego archivo de configuracion de CORS
</commit_message>
<xml_diff>
--- a/Configuraciones básicas Firebase-Springboot-CleverCloud-Heroku.docx
+++ b/Configuraciones básicas Firebase-Springboot-CleverCloud-Heroku.docx
@@ -1164,6 +1164,7 @@
           <w:color w:val="212529"/>
           <w:sz w:val="20"/>
           <w:szCs w:val="20"/>
+          <w:lang w:val="es-MX"/>
         </w:rPr>
       </w:pPr>
       <w:proofErr w:type="spellStart"/>
@@ -1178,6 +1179,7 @@
           <w:sz w:val="20"/>
           <w:szCs w:val="20"/>
           <w:shd w:val="clear" w:color="auto" w:fill="282C34"/>
+          <w:lang w:val="es-MX"/>
         </w:rPr>
         <w:t>git</w:t>
       </w:r>
@@ -1193,9 +1195,11 @@
           <w:sz w:val="20"/>
           <w:szCs w:val="20"/>
           <w:shd w:val="clear" w:color="auto" w:fill="282C34"/>
+          <w:lang w:val="es-MX"/>
         </w:rPr>
         <w:t xml:space="preserve"> </w:t>
       </w:r>
+      <w:proofErr w:type="spellStart"/>
       <w:r>
         <w:rPr>
           <w:rFonts w:ascii="Consolas" w:eastAsia="Times New Roman" w:hAnsi="Consolas" w:cs="Courier New"/>
@@ -1207,9 +1211,11 @@
           <w:sz w:val="20"/>
           <w:szCs w:val="20"/>
           <w:shd w:val="clear" w:color="auto" w:fill="282C34"/>
+          <w:lang w:val="es-MX"/>
         </w:rPr>
         <w:t>add</w:t>
       </w:r>
+      <w:proofErr w:type="spellEnd"/>
       <w:r>
         <w:rPr>
           <w:rFonts w:ascii="Consolas" w:eastAsia="Times New Roman" w:hAnsi="Consolas" w:cs="Courier New"/>
@@ -1221,6 +1227,7 @@
           <w:sz w:val="20"/>
           <w:szCs w:val="20"/>
           <w:shd w:val="clear" w:color="auto" w:fill="282C34"/>
+          <w:lang w:val="es-MX"/>
         </w:rPr>
         <w:t xml:space="preserve"> </w:t>
       </w:r>
@@ -1237,6 +1244,7 @@
           <w:sz w:val="20"/>
           <w:szCs w:val="20"/>
           <w:shd w:val="clear" w:color="auto" w:fill="282C34"/>
+          <w:lang w:val="es-MX"/>
         </w:rPr>
         <w:t>system.properties</w:t>
       </w:r>
@@ -1253,6 +1261,7 @@
           <w:sz w:val="20"/>
           <w:szCs w:val="20"/>
           <w:shd w:val="clear" w:color="auto" w:fill="282C34"/>
+          <w:lang w:val="es-MX"/>
         </w:rPr>
         <w:t xml:space="preserve"> </w:t>
       </w:r>
@@ -1268,6 +1277,7 @@
           <w:color w:val="212529"/>
           <w:sz w:val="23"/>
           <w:szCs w:val="23"/>
+          <w:lang w:val="es-MX"/>
         </w:rPr>
       </w:pPr>
       <w:r>
@@ -1278,6 +1288,7 @@
           <w:color w:val="212529"/>
           <w:sz w:val="23"/>
           <w:szCs w:val="23"/>
+          <w:lang w:val="es-MX"/>
         </w:rPr>
         <w:t>o </w:t>
       </w:r>
@@ -1291,6 +1302,7 @@
           <w:color w:val="212529"/>
           <w:sz w:val="23"/>
           <w:szCs w:val="23"/>
+          <w:lang w:val="es-MX"/>
         </w:rPr>
         <w:t> </w:t>
       </w:r>
@@ -1324,6 +1336,7 @@
           <w:color w:val="212529"/>
           <w:sz w:val="20"/>
           <w:szCs w:val="20"/>
+          <w:lang w:val="es-MX"/>
         </w:rPr>
       </w:pPr>
       <w:proofErr w:type="spellStart"/>
@@ -1338,6 +1351,7 @@
           <w:sz w:val="20"/>
           <w:szCs w:val="20"/>
           <w:shd w:val="clear" w:color="auto" w:fill="282C34"/>
+          <w:lang w:val="es-MX"/>
         </w:rPr>
         <w:t>git</w:t>
       </w:r>
@@ -1353,9 +1367,11 @@
           <w:sz w:val="20"/>
           <w:szCs w:val="20"/>
           <w:shd w:val="clear" w:color="auto" w:fill="282C34"/>
+          <w:lang w:val="es-MX"/>
         </w:rPr>
         <w:t xml:space="preserve"> </w:t>
       </w:r>
+      <w:proofErr w:type="spellStart"/>
       <w:proofErr w:type="gramStart"/>
       <w:r>
         <w:rPr>
@@ -1368,9 +1384,11 @@
           <w:sz w:val="20"/>
           <w:szCs w:val="20"/>
           <w:shd w:val="clear" w:color="auto" w:fill="282C34"/>
+          <w:lang w:val="es-MX"/>
         </w:rPr>
         <w:t>add</w:t>
       </w:r>
+      <w:proofErr w:type="spellEnd"/>
       <w:r>
         <w:rPr>
           <w:rFonts w:ascii="Consolas" w:eastAsia="Times New Roman" w:hAnsi="Consolas" w:cs="Courier New"/>
@@ -1382,6 +1400,7 @@
           <w:sz w:val="20"/>
           <w:szCs w:val="20"/>
           <w:shd w:val="clear" w:color="auto" w:fill="282C34"/>
+          <w:lang w:val="es-MX"/>
         </w:rPr>
         <w:t xml:space="preserve"> .</w:t>
       </w:r>
@@ -1759,6 +1778,7 @@
           <w:sz w:val="23"/>
           <w:szCs w:val="23"/>
           <w:shd w:val="clear" w:color="auto" w:fill="FFFFFF"/>
+          <w:lang w:val="es-MX"/>
         </w:rPr>
       </w:pPr>
       <w:r>
@@ -1790,6 +1810,7 @@
           <w:sz w:val="23"/>
           <w:szCs w:val="23"/>
           <w:shd w:val="clear" w:color="auto" w:fill="FFFFFF"/>
+          <w:lang w:val="es-MX"/>
         </w:rPr>
         <w:t>referencia:  </w:t>
       </w:r>
@@ -1803,6 +1824,7 @@
             <w:sz w:val="23"/>
             <w:szCs w:val="23"/>
             <w:u w:val="single"/>
+            <w:lang w:val="es-MX"/>
           </w:rPr>
           <w:t>https://devcenter.heroku.com/articles/java-support#specifying-a-java-version</w:t>
         </w:r>
@@ -1816,6 +1838,7 @@
           <w:sz w:val="23"/>
           <w:szCs w:val="23"/>
           <w:shd w:val="clear" w:color="auto" w:fill="FFFFFF"/>
+          <w:lang w:val="es-MX"/>
         </w:rPr>
         <w:br/>
       </w:r>
@@ -1824,6 +1847,9 @@
       <w:pPr>
         <w:pStyle w:val="Prrafodelista"/>
         <w:ind w:left="0"/>
+        <w:rPr>
+          <w:lang w:val="es-MX"/>
+        </w:rPr>
       </w:pPr>
       <w:r>
         <w:rPr>
@@ -1832,6 +1858,7 @@
           <w:sz w:val="23"/>
           <w:szCs w:val="23"/>
           <w:shd w:val="clear" w:color="auto" w:fill="FFFFFF"/>
+          <w:lang w:val="es-MX"/>
         </w:rPr>
         <w:br/>
       </w:r>
@@ -1840,21 +1867,33 @@
       <w:pPr>
         <w:pStyle w:val="Prrafodelista"/>
         <w:ind w:left="0"/>
+        <w:rPr>
+          <w:lang w:val="es-MX"/>
+        </w:rPr>
       </w:pPr>
     </w:p>
     <w:p>
       <w:pPr>
         <w:pStyle w:val="Prrafodelista"/>
+        <w:rPr>
+          <w:lang w:val="es-MX"/>
+        </w:rPr>
       </w:pPr>
     </w:p>
     <w:p>
       <w:pPr>
         <w:pStyle w:val="Prrafodelista"/>
+        <w:rPr>
+          <w:lang w:val="es-MX"/>
+        </w:rPr>
       </w:pPr>
     </w:p>
     <w:p>
       <w:pPr>
         <w:pStyle w:val="Prrafodelista"/>
+        <w:rPr>
+          <w:lang w:val="es-MX"/>
+        </w:rPr>
       </w:pPr>
     </w:p>
     <w:p>
@@ -1908,7 +1947,27 @@
           <w:u w:val="single"/>
           <w:lang w:val="es-MX"/>
         </w:rPr>
-        <w:t xml:space="preserve">Error timeout </w:t>
+        <w:t xml:space="preserve">Error </w:t>
+      </w:r>
+      <w:proofErr w:type="spellStart"/>
+      <w:r>
+        <w:rPr>
+          <w:b/>
+          <w:highlight w:val="yellow"/>
+          <w:u w:val="single"/>
+          <w:lang w:val="es-MX"/>
+        </w:rPr>
+        <w:t>timeout</w:t>
+      </w:r>
+      <w:proofErr w:type="spellEnd"/>
+      <w:r>
+        <w:rPr>
+          <w:b/>
+          <w:highlight w:val="yellow"/>
+          <w:u w:val="single"/>
+          <w:lang w:val="es-MX"/>
+        </w:rPr>
+        <w:t xml:space="preserve"> </w:t>
       </w:r>
       <w:proofErr w:type="spellStart"/>
       <w:r>
@@ -1968,14 +2027,30 @@
         </w:rPr>
         <w:t>Abrir la url: </w:t>
       </w:r>
-      <w:hyperlink r:id="rId6" w:history="1">
-        <w:r>
-          <w:rPr>
-            <w:lang w:val="es-MX"/>
-          </w:rPr>
-          <w:t>https://tools.heroku.support/limits/boot_timeout</w:t>
-        </w:r>
-      </w:hyperlink>
+      <w:r>
+        <w:fldChar w:fldCharType="begin"/>
+      </w:r>
+      <w:r>
+        <w:rPr>
+          <w:lang w:val="es-MX"/>
+        </w:rPr>
+        <w:instrText xml:space="preserve"> HYPERLINK "https://tools.heroku.support/limits/boot_timeout" </w:instrText>
+      </w:r>
+      <w:r>
+        <w:fldChar w:fldCharType="separate"/>
+      </w:r>
+      <w:r>
+        <w:rPr>
+          <w:lang w:val="es-MX"/>
+        </w:rPr>
+        <w:t>https://tools.heroku.support/limits/boot_timeout</w:t>
+      </w:r>
+      <w:r>
+        <w:rPr>
+          <w:lang w:val="es-MX"/>
+        </w:rPr>
+        <w:fldChar w:fldCharType="end"/>
+      </w:r>
     </w:p>
     <w:p>
       <w:pPr>
@@ -2080,7 +2155,7 @@
                     <pic:cNvPicPr/>
                   </pic:nvPicPr>
                   <pic:blipFill>
-                    <a:blip r:embed="rId7">
+                    <a:blip r:embed="rId6">
                       <a:extLst>
                         <a:ext uri="{28A0092B-C50C-407E-A947-70E740481C1C}">
                           <a14:useLocalDpi xmlns:a14="http://schemas.microsoft.com/office/drawing/2010/main" val="0"/>
@@ -2169,7 +2244,7 @@
                     <pic:cNvPicPr/>
                   </pic:nvPicPr>
                   <pic:blipFill>
-                    <a:blip r:embed="rId8">
+                    <a:blip r:embed="rId7">
                       <a:extLst>
                         <a:ext uri="{28A0092B-C50C-407E-A947-70E740481C1C}">
                           <a14:useLocalDpi xmlns:a14="http://schemas.microsoft.com/office/drawing/2010/main" val="0"/>
@@ -2463,7 +2538,7 @@
                     <pic:cNvPicPr/>
                   </pic:nvPicPr>
                   <pic:blipFill>
-                    <a:blip r:embed="rId9">
+                    <a:blip r:embed="rId8">
                       <a:extLst>
                         <a:ext uri="{28A0092B-C50C-407E-A947-70E740481C1C}">
                           <a14:useLocalDpi xmlns:a14="http://schemas.microsoft.com/office/drawing/2010/main" val="0"/>
@@ -2746,9 +2821,9 @@
       <w:r>
         <w:rPr>
           <w:rFonts w:ascii="Times New Roman" w:eastAsia="Times New Roman" w:hAnsi="Times New Roman" w:cs="Times New Roman"/>
+          <w:noProof/>
           <w:sz w:val="24"/>
           <w:szCs w:val="24"/>
-          <w:lang w:val="es-MX"/>
         </w:rPr>
         <w:drawing>
           <wp:inline distT="0" distB="0" distL="0" distR="0" wp14:anchorId="275D95A1" wp14:editId="4B1C6356">
@@ -2766,7 +2841,7 @@
                     <pic:cNvPicPr/>
                   </pic:nvPicPr>
                   <pic:blipFill>
-                    <a:blip r:embed="rId10"/>
+                    <a:blip r:embed="rId9"/>
                     <a:stretch>
                       <a:fillRect/>
                     </a:stretch>
@@ -2902,16 +2977,7 @@
           <w:u w:val="single"/>
           <w:lang w:val="es-MX"/>
         </w:rPr>
-        <w:t xml:space="preserve"> (no tan eficiente</w:t>
-      </w:r>
-      <w:bookmarkStart w:id="0" w:name="_GoBack"/>
-      <w:bookmarkEnd w:id="0"/>
-      <w:r>
-        <w:rPr>
-          <w:u w:val="single"/>
-          <w:lang w:val="es-MX"/>
-        </w:rPr>
-        <w:t>)</w:t>
+        <w:t xml:space="preserve"> (no tan eficiente)</w:t>
       </w:r>
       <w:r>
         <w:rPr>
@@ -2982,7 +3048,7 @@
                     <pic:cNvPicPr/>
                   </pic:nvPicPr>
                   <pic:blipFill>
-                    <a:blip r:embed="rId11">
+                    <a:blip r:embed="rId10">
                       <a:extLst>
                         <a:ext uri="{28A0092B-C50C-407E-A947-70E740481C1C}">
                           <a14:useLocalDpi xmlns:a14="http://schemas.microsoft.com/office/drawing/2010/main" val="0"/>
@@ -3021,6 +3087,1748 @@
     </w:p>
     <w:p>
       <w:pPr>
+        <w:pStyle w:val="Prrafodelista"/>
+        <w:numPr>
+          <w:ilvl w:val="0"/>
+          <w:numId w:val="9"/>
+        </w:numPr>
+        <w:shd w:val="clear" w:color="auto" w:fill="FFFFFF"/>
+        <w:spacing w:after="0" w:line="360" w:lineRule="auto"/>
+        <w:rPr>
+          <w:b/>
+          <w:highlight w:val="yellow"/>
+          <w:u w:val="single"/>
+          <w:lang w:val="es-MX"/>
+        </w:rPr>
+      </w:pPr>
+      <w:r>
+        <w:rPr>
+          <w:rFonts w:ascii="Arial" w:eastAsia="Times New Roman" w:hAnsi="Arial" w:cs="Arial"/>
+          <w:color w:val="212529"/>
+          <w:sz w:val="23"/>
+          <w:szCs w:val="23"/>
+          <w:lang w:val="es-MX"/>
+        </w:rPr>
+        <w:t xml:space="preserve"> </w:t>
+      </w:r>
+      <w:r>
+        <w:rPr>
+          <w:b/>
+          <w:highlight w:val="yellow"/>
+          <w:u w:val="single"/>
+          <w:lang w:val="es-MX"/>
+        </w:rPr>
+        <w:t xml:space="preserve">Solución </w:t>
+      </w:r>
+      <w:r>
+        <w:rPr>
+          <w:b/>
+          <w:highlight w:val="yellow"/>
+          <w:u w:val="single"/>
+          <w:lang w:val="es-MX"/>
+        </w:rPr>
+        <w:t>Error: CORS deshabilitados</w:t>
+      </w:r>
+    </w:p>
+    <w:p>
+      <w:pPr>
+        <w:pStyle w:val="Prrafodelista"/>
+        <w:shd w:val="clear" w:color="auto" w:fill="FFFFFF"/>
+        <w:spacing w:after="0" w:line="360" w:lineRule="auto"/>
+        <w:rPr>
+          <w:b/>
+          <w:highlight w:val="yellow"/>
+          <w:u w:val="single"/>
+          <w:lang w:val="es-MX"/>
+        </w:rPr>
+      </w:pPr>
+    </w:p>
+    <w:p>
+      <w:pPr>
+        <w:shd w:val="clear" w:color="auto" w:fill="FFFFFF"/>
+        <w:spacing w:after="0" w:line="240" w:lineRule="auto"/>
+        <w:rPr>
+          <w:rFonts w:ascii="Arial" w:eastAsia="Times New Roman" w:hAnsi="Arial" w:cs="Arial"/>
+          <w:i/>
+          <w:iCs/>
+          <w:color w:val="212529"/>
+          <w:sz w:val="23"/>
+          <w:szCs w:val="23"/>
+          <w:lang w:val="es-MX"/>
+        </w:rPr>
+      </w:pPr>
+      <w:r>
+        <w:rPr>
+          <w:rFonts w:ascii="Arial" w:eastAsia="Times New Roman" w:hAnsi="Arial" w:cs="Arial"/>
+          <w:i/>
+          <w:iCs/>
+          <w:color w:val="212529"/>
+          <w:sz w:val="23"/>
+          <w:szCs w:val="23"/>
+          <w:lang w:val="es-MX"/>
+        </w:rPr>
+        <w:t>1- Crear el archivo </w:t>
+      </w:r>
+      <w:r>
+        <w:rPr>
+          <w:rFonts w:ascii="Arial" w:eastAsia="Times New Roman" w:hAnsi="Arial" w:cs="Arial"/>
+          <w:b/>
+          <w:bCs/>
+          <w:i/>
+          <w:iCs/>
+          <w:color w:val="212529"/>
+          <w:sz w:val="23"/>
+          <w:szCs w:val="23"/>
+          <w:lang w:val="es-MX"/>
+        </w:rPr>
+        <w:t>WebConfig.java</w:t>
+      </w:r>
+      <w:r>
+        <w:rPr>
+          <w:rFonts w:ascii="Arial" w:eastAsia="Times New Roman" w:hAnsi="Arial" w:cs="Arial"/>
+          <w:i/>
+          <w:iCs/>
+          <w:color w:val="212529"/>
+          <w:sz w:val="23"/>
+          <w:szCs w:val="23"/>
+          <w:lang w:val="es-MX"/>
+        </w:rPr>
+        <w:t xml:space="preserve"> en la raíz de tu proyecto con el siguiente contenido: </w:t>
+      </w:r>
+    </w:p>
+    <w:p>
+      <w:pPr>
+        <w:shd w:val="clear" w:color="auto" w:fill="FFFFFF"/>
+        <w:spacing w:after="0" w:line="240" w:lineRule="auto"/>
+        <w:rPr>
+          <w:rFonts w:ascii="Consolas" w:eastAsia="Times New Roman" w:hAnsi="Consolas" w:cs="Courier New"/>
+          <w:b/>
+          <w:bCs/>
+          <w:i/>
+          <w:iCs/>
+          <w:color w:val="D19A66"/>
+          <w:sz w:val="20"/>
+          <w:szCs w:val="20"/>
+          <w:shd w:val="clear" w:color="auto" w:fill="282C34"/>
+        </w:rPr>
+      </w:pPr>
+      <w:r>
+        <w:rPr>
+          <w:rFonts w:ascii="Consolas" w:eastAsia="Times New Roman" w:hAnsi="Consolas" w:cs="Courier New"/>
+          <w:b/>
+          <w:bCs/>
+          <w:i/>
+          <w:iCs/>
+          <w:color w:val="D19A66"/>
+          <w:sz w:val="20"/>
+          <w:szCs w:val="20"/>
+          <w:shd w:val="clear" w:color="auto" w:fill="282C34"/>
+        </w:rPr>
+        <w:t xml:space="preserve">import </w:t>
+      </w:r>
+      <w:proofErr w:type="spellStart"/>
+      <w:proofErr w:type="gramStart"/>
+      <w:r>
+        <w:rPr>
+          <w:rFonts w:ascii="Consolas" w:eastAsia="Times New Roman" w:hAnsi="Consolas" w:cs="Courier New"/>
+          <w:b/>
+          <w:bCs/>
+          <w:i/>
+          <w:iCs/>
+          <w:color w:val="D19A66"/>
+          <w:sz w:val="20"/>
+          <w:szCs w:val="20"/>
+          <w:shd w:val="clear" w:color="auto" w:fill="282C34"/>
+        </w:rPr>
+        <w:t>org.springframework</w:t>
+      </w:r>
+      <w:proofErr w:type="gramEnd"/>
+      <w:r>
+        <w:rPr>
+          <w:rFonts w:ascii="Consolas" w:eastAsia="Times New Roman" w:hAnsi="Consolas" w:cs="Courier New"/>
+          <w:b/>
+          <w:bCs/>
+          <w:i/>
+          <w:iCs/>
+          <w:color w:val="D19A66"/>
+          <w:sz w:val="20"/>
+          <w:szCs w:val="20"/>
+          <w:shd w:val="clear" w:color="auto" w:fill="282C34"/>
+        </w:rPr>
+        <w:t>.context.annotation.Configuration</w:t>
+      </w:r>
+      <w:proofErr w:type="spellEnd"/>
+      <w:r>
+        <w:rPr>
+          <w:rFonts w:ascii="Consolas" w:eastAsia="Times New Roman" w:hAnsi="Consolas" w:cs="Courier New"/>
+          <w:b/>
+          <w:bCs/>
+          <w:i/>
+          <w:iCs/>
+          <w:color w:val="D19A66"/>
+          <w:sz w:val="20"/>
+          <w:szCs w:val="20"/>
+          <w:shd w:val="clear" w:color="auto" w:fill="282C34"/>
+        </w:rPr>
+        <w:t>;</w:t>
+      </w:r>
+    </w:p>
+    <w:p>
+      <w:pPr>
+        <w:shd w:val="clear" w:color="auto" w:fill="FFFFFF"/>
+        <w:spacing w:after="0" w:line="240" w:lineRule="auto"/>
+        <w:rPr>
+          <w:rFonts w:ascii="Consolas" w:eastAsia="Times New Roman" w:hAnsi="Consolas" w:cs="Courier New"/>
+          <w:b/>
+          <w:bCs/>
+          <w:i/>
+          <w:iCs/>
+          <w:color w:val="D19A66"/>
+          <w:sz w:val="20"/>
+          <w:szCs w:val="20"/>
+          <w:shd w:val="clear" w:color="auto" w:fill="282C34"/>
+        </w:rPr>
+      </w:pPr>
+      <w:r>
+        <w:rPr>
+          <w:rFonts w:ascii="Consolas" w:eastAsia="Times New Roman" w:hAnsi="Consolas" w:cs="Courier New"/>
+          <w:b/>
+          <w:bCs/>
+          <w:i/>
+          <w:iCs/>
+          <w:color w:val="D19A66"/>
+          <w:sz w:val="20"/>
+          <w:szCs w:val="20"/>
+          <w:shd w:val="clear" w:color="auto" w:fill="282C34"/>
+        </w:rPr>
+        <w:t xml:space="preserve">import </w:t>
+      </w:r>
+      <w:proofErr w:type="spellStart"/>
+      <w:proofErr w:type="gramStart"/>
+      <w:r>
+        <w:rPr>
+          <w:rFonts w:ascii="Consolas" w:eastAsia="Times New Roman" w:hAnsi="Consolas" w:cs="Courier New"/>
+          <w:b/>
+          <w:bCs/>
+          <w:i/>
+          <w:iCs/>
+          <w:color w:val="D19A66"/>
+          <w:sz w:val="20"/>
+          <w:szCs w:val="20"/>
+          <w:shd w:val="clear" w:color="auto" w:fill="282C34"/>
+        </w:rPr>
+        <w:t>org.springframework.web.servlet</w:t>
+      </w:r>
+      <w:proofErr w:type="gramEnd"/>
+      <w:r>
+        <w:rPr>
+          <w:rFonts w:ascii="Consolas" w:eastAsia="Times New Roman" w:hAnsi="Consolas" w:cs="Courier New"/>
+          <w:b/>
+          <w:bCs/>
+          <w:i/>
+          <w:iCs/>
+          <w:color w:val="D19A66"/>
+          <w:sz w:val="20"/>
+          <w:szCs w:val="20"/>
+          <w:shd w:val="clear" w:color="auto" w:fill="282C34"/>
+        </w:rPr>
+        <w:t>.config.annotation.CorsRegistry</w:t>
+      </w:r>
+      <w:proofErr w:type="spellEnd"/>
+      <w:r>
+        <w:rPr>
+          <w:rFonts w:ascii="Consolas" w:eastAsia="Times New Roman" w:hAnsi="Consolas" w:cs="Courier New"/>
+          <w:b/>
+          <w:bCs/>
+          <w:i/>
+          <w:iCs/>
+          <w:color w:val="D19A66"/>
+          <w:sz w:val="20"/>
+          <w:szCs w:val="20"/>
+          <w:shd w:val="clear" w:color="auto" w:fill="282C34"/>
+        </w:rPr>
+        <w:t>;</w:t>
+      </w:r>
+    </w:p>
+    <w:p>
+      <w:pPr>
+        <w:shd w:val="clear" w:color="auto" w:fill="FFFFFF"/>
+        <w:spacing w:after="0" w:line="240" w:lineRule="auto"/>
+        <w:rPr>
+          <w:rFonts w:ascii="Consolas" w:eastAsia="Times New Roman" w:hAnsi="Consolas" w:cs="Courier New"/>
+          <w:b/>
+          <w:bCs/>
+          <w:i/>
+          <w:iCs/>
+          <w:color w:val="D19A66"/>
+          <w:sz w:val="20"/>
+          <w:szCs w:val="20"/>
+          <w:shd w:val="clear" w:color="auto" w:fill="282C34"/>
+        </w:rPr>
+      </w:pPr>
+      <w:r>
+        <w:rPr>
+          <w:rFonts w:ascii="Consolas" w:eastAsia="Times New Roman" w:hAnsi="Consolas" w:cs="Courier New"/>
+          <w:b/>
+          <w:bCs/>
+          <w:i/>
+          <w:iCs/>
+          <w:color w:val="D19A66"/>
+          <w:sz w:val="20"/>
+          <w:szCs w:val="20"/>
+          <w:shd w:val="clear" w:color="auto" w:fill="282C34"/>
+        </w:rPr>
+        <w:t xml:space="preserve">import </w:t>
+      </w:r>
+      <w:proofErr w:type="spellStart"/>
+      <w:proofErr w:type="gramStart"/>
+      <w:r>
+        <w:rPr>
+          <w:rFonts w:ascii="Consolas" w:eastAsia="Times New Roman" w:hAnsi="Consolas" w:cs="Courier New"/>
+          <w:b/>
+          <w:bCs/>
+          <w:i/>
+          <w:iCs/>
+          <w:color w:val="D19A66"/>
+          <w:sz w:val="20"/>
+          <w:szCs w:val="20"/>
+          <w:shd w:val="clear" w:color="auto" w:fill="282C34"/>
+        </w:rPr>
+        <w:t>org.springframework.web.servlet</w:t>
+      </w:r>
+      <w:proofErr w:type="gramEnd"/>
+      <w:r>
+        <w:rPr>
+          <w:rFonts w:ascii="Consolas" w:eastAsia="Times New Roman" w:hAnsi="Consolas" w:cs="Courier New"/>
+          <w:b/>
+          <w:bCs/>
+          <w:i/>
+          <w:iCs/>
+          <w:color w:val="D19A66"/>
+          <w:sz w:val="20"/>
+          <w:szCs w:val="20"/>
+          <w:shd w:val="clear" w:color="auto" w:fill="282C34"/>
+        </w:rPr>
+        <w:t>.config.annotation.EnableWebMvc</w:t>
+      </w:r>
+      <w:proofErr w:type="spellEnd"/>
+      <w:r>
+        <w:rPr>
+          <w:rFonts w:ascii="Consolas" w:eastAsia="Times New Roman" w:hAnsi="Consolas" w:cs="Courier New"/>
+          <w:b/>
+          <w:bCs/>
+          <w:i/>
+          <w:iCs/>
+          <w:color w:val="D19A66"/>
+          <w:sz w:val="20"/>
+          <w:szCs w:val="20"/>
+          <w:shd w:val="clear" w:color="auto" w:fill="282C34"/>
+        </w:rPr>
+        <w:t>;</w:t>
+      </w:r>
+    </w:p>
+    <w:p>
+      <w:pPr>
+        <w:shd w:val="clear" w:color="auto" w:fill="FFFFFF"/>
+        <w:spacing w:after="0" w:line="240" w:lineRule="auto"/>
+        <w:rPr>
+          <w:rFonts w:ascii="Consolas" w:eastAsia="Times New Roman" w:hAnsi="Consolas" w:cs="Courier New"/>
+          <w:b/>
+          <w:bCs/>
+          <w:i/>
+          <w:iCs/>
+          <w:color w:val="D19A66"/>
+          <w:sz w:val="20"/>
+          <w:szCs w:val="20"/>
+          <w:shd w:val="clear" w:color="auto" w:fill="282C34"/>
+        </w:rPr>
+      </w:pPr>
+      <w:r>
+        <w:rPr>
+          <w:rFonts w:ascii="Consolas" w:eastAsia="Times New Roman" w:hAnsi="Consolas" w:cs="Courier New"/>
+          <w:b/>
+          <w:bCs/>
+          <w:i/>
+          <w:iCs/>
+          <w:color w:val="D19A66"/>
+          <w:sz w:val="20"/>
+          <w:szCs w:val="20"/>
+          <w:shd w:val="clear" w:color="auto" w:fill="282C34"/>
+        </w:rPr>
+        <w:t xml:space="preserve">import </w:t>
+      </w:r>
+      <w:proofErr w:type="gramStart"/>
+      <w:r>
+        <w:rPr>
+          <w:rFonts w:ascii="Consolas" w:eastAsia="Times New Roman" w:hAnsi="Consolas" w:cs="Courier New"/>
+          <w:b/>
+          <w:bCs/>
+          <w:i/>
+          <w:iCs/>
+          <w:color w:val="D19A66"/>
+          <w:sz w:val="20"/>
+          <w:szCs w:val="20"/>
+          <w:shd w:val="clear" w:color="auto" w:fill="282C34"/>
+        </w:rPr>
+        <w:t>org.springframework.web.servlet</w:t>
+      </w:r>
+      <w:proofErr w:type="gramEnd"/>
+      <w:r>
+        <w:rPr>
+          <w:rFonts w:ascii="Consolas" w:eastAsia="Times New Roman" w:hAnsi="Consolas" w:cs="Courier New"/>
+          <w:b/>
+          <w:bCs/>
+          <w:i/>
+          <w:iCs/>
+          <w:color w:val="D19A66"/>
+          <w:sz w:val="20"/>
+          <w:szCs w:val="20"/>
+          <w:shd w:val="clear" w:color="auto" w:fill="282C34"/>
+        </w:rPr>
+        <w:t>.config.annotation.WebMvcConfigurer;</w:t>
+      </w:r>
+    </w:p>
+    <w:p>
+      <w:pPr>
+        <w:shd w:val="clear" w:color="auto" w:fill="FFFFFF"/>
+        <w:spacing w:after="0" w:line="240" w:lineRule="auto"/>
+        <w:rPr>
+          <w:rFonts w:ascii="Consolas" w:eastAsia="Times New Roman" w:hAnsi="Consolas" w:cs="Courier New"/>
+          <w:b/>
+          <w:bCs/>
+          <w:i/>
+          <w:iCs/>
+          <w:color w:val="D19A66"/>
+          <w:sz w:val="20"/>
+          <w:szCs w:val="20"/>
+          <w:shd w:val="clear" w:color="auto" w:fill="282C34"/>
+        </w:rPr>
+      </w:pPr>
+    </w:p>
+    <w:p>
+      <w:pPr>
+        <w:shd w:val="clear" w:color="auto" w:fill="FFFFFF"/>
+        <w:spacing w:after="0" w:line="240" w:lineRule="auto"/>
+        <w:rPr>
+          <w:rFonts w:ascii="Consolas" w:eastAsia="Times New Roman" w:hAnsi="Consolas" w:cs="Courier New"/>
+          <w:b/>
+          <w:bCs/>
+          <w:i/>
+          <w:iCs/>
+          <w:color w:val="D19A66"/>
+          <w:sz w:val="20"/>
+          <w:szCs w:val="20"/>
+          <w:shd w:val="clear" w:color="auto" w:fill="282C34"/>
+        </w:rPr>
+      </w:pPr>
+      <w:r>
+        <w:rPr>
+          <w:rFonts w:ascii="Consolas" w:eastAsia="Times New Roman" w:hAnsi="Consolas" w:cs="Courier New"/>
+          <w:b/>
+          <w:bCs/>
+          <w:i/>
+          <w:iCs/>
+          <w:color w:val="D19A66"/>
+          <w:sz w:val="20"/>
+          <w:szCs w:val="20"/>
+          <w:shd w:val="clear" w:color="auto" w:fill="282C34"/>
+        </w:rPr>
+        <w:t>/**</w:t>
+      </w:r>
+    </w:p>
+    <w:p>
+      <w:pPr>
+        <w:shd w:val="clear" w:color="auto" w:fill="FFFFFF"/>
+        <w:spacing w:after="0" w:line="240" w:lineRule="auto"/>
+        <w:rPr>
+          <w:rFonts w:ascii="Consolas" w:eastAsia="Times New Roman" w:hAnsi="Consolas" w:cs="Courier New"/>
+          <w:b/>
+          <w:bCs/>
+          <w:i/>
+          <w:iCs/>
+          <w:color w:val="D19A66"/>
+          <w:sz w:val="20"/>
+          <w:szCs w:val="20"/>
+          <w:shd w:val="clear" w:color="auto" w:fill="282C34"/>
+        </w:rPr>
+      </w:pPr>
+      <w:r>
+        <w:rPr>
+          <w:rFonts w:ascii="Consolas" w:eastAsia="Times New Roman" w:hAnsi="Consolas" w:cs="Courier New"/>
+          <w:b/>
+          <w:bCs/>
+          <w:i/>
+          <w:iCs/>
+          <w:color w:val="D19A66"/>
+          <w:sz w:val="20"/>
+          <w:szCs w:val="20"/>
+          <w:shd w:val="clear" w:color="auto" w:fill="282C34"/>
+        </w:rPr>
+        <w:t xml:space="preserve"> *</w:t>
+      </w:r>
+    </w:p>
+    <w:p>
+      <w:pPr>
+        <w:shd w:val="clear" w:color="auto" w:fill="FFFFFF"/>
+        <w:spacing w:after="0" w:line="240" w:lineRule="auto"/>
+        <w:rPr>
+          <w:rFonts w:ascii="Consolas" w:eastAsia="Times New Roman" w:hAnsi="Consolas" w:cs="Courier New"/>
+          <w:b/>
+          <w:bCs/>
+          <w:i/>
+          <w:iCs/>
+          <w:color w:val="D19A66"/>
+          <w:sz w:val="20"/>
+          <w:szCs w:val="20"/>
+          <w:shd w:val="clear" w:color="auto" w:fill="282C34"/>
+        </w:rPr>
+      </w:pPr>
+      <w:r>
+        <w:rPr>
+          <w:rFonts w:ascii="Consolas" w:eastAsia="Times New Roman" w:hAnsi="Consolas" w:cs="Courier New"/>
+          <w:b/>
+          <w:bCs/>
+          <w:i/>
+          <w:iCs/>
+          <w:color w:val="D19A66"/>
+          <w:sz w:val="20"/>
+          <w:szCs w:val="20"/>
+          <w:shd w:val="clear" w:color="auto" w:fill="282C34"/>
+        </w:rPr>
+        <w:t xml:space="preserve"> * @author </w:t>
+      </w:r>
+      <w:proofErr w:type="spellStart"/>
+      <w:r>
+        <w:rPr>
+          <w:rFonts w:ascii="Consolas" w:eastAsia="Times New Roman" w:hAnsi="Consolas" w:cs="Courier New"/>
+          <w:b/>
+          <w:bCs/>
+          <w:i/>
+          <w:iCs/>
+          <w:color w:val="D19A66"/>
+          <w:sz w:val="20"/>
+          <w:szCs w:val="20"/>
+          <w:shd w:val="clear" w:color="auto" w:fill="282C34"/>
+        </w:rPr>
+        <w:t>Ema</w:t>
+      </w:r>
+      <w:proofErr w:type="spellEnd"/>
+    </w:p>
+    <w:p>
+      <w:pPr>
+        <w:shd w:val="clear" w:color="auto" w:fill="FFFFFF"/>
+        <w:spacing w:after="0" w:line="240" w:lineRule="auto"/>
+        <w:rPr>
+          <w:rFonts w:ascii="Consolas" w:eastAsia="Times New Roman" w:hAnsi="Consolas" w:cs="Courier New"/>
+          <w:b/>
+          <w:bCs/>
+          <w:i/>
+          <w:iCs/>
+          <w:color w:val="D19A66"/>
+          <w:sz w:val="20"/>
+          <w:szCs w:val="20"/>
+          <w:shd w:val="clear" w:color="auto" w:fill="282C34"/>
+        </w:rPr>
+      </w:pPr>
+      <w:r>
+        <w:rPr>
+          <w:rFonts w:ascii="Consolas" w:eastAsia="Times New Roman" w:hAnsi="Consolas" w:cs="Courier New"/>
+          <w:b/>
+          <w:bCs/>
+          <w:i/>
+          <w:iCs/>
+          <w:color w:val="D19A66"/>
+          <w:sz w:val="20"/>
+          <w:szCs w:val="20"/>
+          <w:shd w:val="clear" w:color="auto" w:fill="282C34"/>
+        </w:rPr>
+        <w:t xml:space="preserve"> */</w:t>
+      </w:r>
+    </w:p>
+    <w:p>
+      <w:pPr>
+        <w:shd w:val="clear" w:color="auto" w:fill="FFFFFF"/>
+        <w:spacing w:after="0" w:line="240" w:lineRule="auto"/>
+        <w:rPr>
+          <w:rFonts w:ascii="Consolas" w:eastAsia="Times New Roman" w:hAnsi="Consolas" w:cs="Courier New"/>
+          <w:b/>
+          <w:bCs/>
+          <w:i/>
+          <w:iCs/>
+          <w:color w:val="D19A66"/>
+          <w:sz w:val="20"/>
+          <w:szCs w:val="20"/>
+          <w:shd w:val="clear" w:color="auto" w:fill="282C34"/>
+        </w:rPr>
+      </w:pPr>
+      <w:r>
+        <w:rPr>
+          <w:rFonts w:ascii="Consolas" w:eastAsia="Times New Roman" w:hAnsi="Consolas" w:cs="Courier New"/>
+          <w:b/>
+          <w:bCs/>
+          <w:i/>
+          <w:iCs/>
+          <w:color w:val="D19A66"/>
+          <w:sz w:val="20"/>
+          <w:szCs w:val="20"/>
+          <w:shd w:val="clear" w:color="auto" w:fill="282C34"/>
+        </w:rPr>
+        <w:t>@</w:t>
+      </w:r>
+      <w:proofErr w:type="spellStart"/>
+      <w:r>
+        <w:rPr>
+          <w:rFonts w:ascii="Consolas" w:eastAsia="Times New Roman" w:hAnsi="Consolas" w:cs="Courier New"/>
+          <w:b/>
+          <w:bCs/>
+          <w:i/>
+          <w:iCs/>
+          <w:color w:val="D19A66"/>
+          <w:sz w:val="20"/>
+          <w:szCs w:val="20"/>
+          <w:shd w:val="clear" w:color="auto" w:fill="282C34"/>
+        </w:rPr>
+        <w:t>EnableWebMvc</w:t>
+      </w:r>
+      <w:proofErr w:type="spellEnd"/>
+    </w:p>
+    <w:p>
+      <w:pPr>
+        <w:shd w:val="clear" w:color="auto" w:fill="FFFFFF"/>
+        <w:spacing w:after="0" w:line="240" w:lineRule="auto"/>
+        <w:rPr>
+          <w:rFonts w:ascii="Consolas" w:eastAsia="Times New Roman" w:hAnsi="Consolas" w:cs="Courier New"/>
+          <w:b/>
+          <w:bCs/>
+          <w:i/>
+          <w:iCs/>
+          <w:color w:val="D19A66"/>
+          <w:sz w:val="20"/>
+          <w:szCs w:val="20"/>
+          <w:shd w:val="clear" w:color="auto" w:fill="282C34"/>
+        </w:rPr>
+      </w:pPr>
+      <w:r>
+        <w:rPr>
+          <w:rFonts w:ascii="Consolas" w:eastAsia="Times New Roman" w:hAnsi="Consolas" w:cs="Courier New"/>
+          <w:b/>
+          <w:bCs/>
+          <w:i/>
+          <w:iCs/>
+          <w:color w:val="D19A66"/>
+          <w:sz w:val="20"/>
+          <w:szCs w:val="20"/>
+          <w:shd w:val="clear" w:color="auto" w:fill="282C34"/>
+        </w:rPr>
+        <w:t>@Configuration</w:t>
+      </w:r>
+    </w:p>
+    <w:p>
+      <w:pPr>
+        <w:shd w:val="clear" w:color="auto" w:fill="FFFFFF"/>
+        <w:spacing w:after="0" w:line="240" w:lineRule="auto"/>
+        <w:rPr>
+          <w:rFonts w:ascii="Consolas" w:eastAsia="Times New Roman" w:hAnsi="Consolas" w:cs="Courier New"/>
+          <w:b/>
+          <w:bCs/>
+          <w:i/>
+          <w:iCs/>
+          <w:color w:val="D19A66"/>
+          <w:sz w:val="20"/>
+          <w:szCs w:val="20"/>
+          <w:shd w:val="clear" w:color="auto" w:fill="282C34"/>
+        </w:rPr>
+      </w:pPr>
+      <w:r>
+        <w:rPr>
+          <w:rFonts w:ascii="Consolas" w:eastAsia="Times New Roman" w:hAnsi="Consolas" w:cs="Courier New"/>
+          <w:b/>
+          <w:bCs/>
+          <w:i/>
+          <w:iCs/>
+          <w:color w:val="D19A66"/>
+          <w:sz w:val="20"/>
+          <w:szCs w:val="20"/>
+          <w:shd w:val="clear" w:color="auto" w:fill="282C34"/>
+        </w:rPr>
+        <w:t xml:space="preserve">public class </w:t>
+      </w:r>
+      <w:proofErr w:type="spellStart"/>
+      <w:r>
+        <w:rPr>
+          <w:rFonts w:ascii="Consolas" w:eastAsia="Times New Roman" w:hAnsi="Consolas" w:cs="Courier New"/>
+          <w:b/>
+          <w:bCs/>
+          <w:i/>
+          <w:iCs/>
+          <w:color w:val="D19A66"/>
+          <w:sz w:val="20"/>
+          <w:szCs w:val="20"/>
+          <w:shd w:val="clear" w:color="auto" w:fill="282C34"/>
+        </w:rPr>
+        <w:t>WebConfig</w:t>
+      </w:r>
+      <w:proofErr w:type="spellEnd"/>
+      <w:r>
+        <w:rPr>
+          <w:rFonts w:ascii="Consolas" w:eastAsia="Times New Roman" w:hAnsi="Consolas" w:cs="Courier New"/>
+          <w:b/>
+          <w:bCs/>
+          <w:i/>
+          <w:iCs/>
+          <w:color w:val="D19A66"/>
+          <w:sz w:val="20"/>
+          <w:szCs w:val="20"/>
+          <w:shd w:val="clear" w:color="auto" w:fill="282C34"/>
+        </w:rPr>
+        <w:t xml:space="preserve"> implements </w:t>
+      </w:r>
+      <w:proofErr w:type="spellStart"/>
+      <w:r>
+        <w:rPr>
+          <w:rFonts w:ascii="Consolas" w:eastAsia="Times New Roman" w:hAnsi="Consolas" w:cs="Courier New"/>
+          <w:b/>
+          <w:bCs/>
+          <w:i/>
+          <w:iCs/>
+          <w:color w:val="D19A66"/>
+          <w:sz w:val="20"/>
+          <w:szCs w:val="20"/>
+          <w:shd w:val="clear" w:color="auto" w:fill="282C34"/>
+        </w:rPr>
+        <w:t>WebMvcConfigurer</w:t>
+      </w:r>
+      <w:proofErr w:type="spellEnd"/>
+      <w:r>
+        <w:rPr>
+          <w:rFonts w:ascii="Consolas" w:eastAsia="Times New Roman" w:hAnsi="Consolas" w:cs="Courier New"/>
+          <w:b/>
+          <w:bCs/>
+          <w:i/>
+          <w:iCs/>
+          <w:color w:val="D19A66"/>
+          <w:sz w:val="20"/>
+          <w:szCs w:val="20"/>
+          <w:shd w:val="clear" w:color="auto" w:fill="282C34"/>
+        </w:rPr>
+        <w:t xml:space="preserve"> {</w:t>
+      </w:r>
+    </w:p>
+    <w:p>
+      <w:pPr>
+        <w:shd w:val="clear" w:color="auto" w:fill="FFFFFF"/>
+        <w:spacing w:after="0" w:line="240" w:lineRule="auto"/>
+        <w:rPr>
+          <w:rFonts w:ascii="Consolas" w:eastAsia="Times New Roman" w:hAnsi="Consolas" w:cs="Courier New"/>
+          <w:b/>
+          <w:bCs/>
+          <w:i/>
+          <w:iCs/>
+          <w:color w:val="D19A66"/>
+          <w:sz w:val="20"/>
+          <w:szCs w:val="20"/>
+          <w:shd w:val="clear" w:color="auto" w:fill="282C34"/>
+        </w:rPr>
+      </w:pPr>
+      <w:r>
+        <w:rPr>
+          <w:rFonts w:ascii="Consolas" w:eastAsia="Times New Roman" w:hAnsi="Consolas" w:cs="Courier New"/>
+          <w:b/>
+          <w:bCs/>
+          <w:i/>
+          <w:iCs/>
+          <w:color w:val="D19A66"/>
+          <w:sz w:val="20"/>
+          <w:szCs w:val="20"/>
+          <w:shd w:val="clear" w:color="auto" w:fill="282C34"/>
+        </w:rPr>
+        <w:t xml:space="preserve">    @Override</w:t>
+      </w:r>
+    </w:p>
+    <w:p>
+      <w:pPr>
+        <w:shd w:val="clear" w:color="auto" w:fill="FFFFFF"/>
+        <w:spacing w:after="0" w:line="240" w:lineRule="auto"/>
+        <w:rPr>
+          <w:rFonts w:ascii="Consolas" w:eastAsia="Times New Roman" w:hAnsi="Consolas" w:cs="Courier New"/>
+          <w:b/>
+          <w:bCs/>
+          <w:i/>
+          <w:iCs/>
+          <w:color w:val="D19A66"/>
+          <w:sz w:val="20"/>
+          <w:szCs w:val="20"/>
+          <w:shd w:val="clear" w:color="auto" w:fill="282C34"/>
+        </w:rPr>
+      </w:pPr>
+      <w:r>
+        <w:rPr>
+          <w:rFonts w:ascii="Consolas" w:eastAsia="Times New Roman" w:hAnsi="Consolas" w:cs="Courier New"/>
+          <w:b/>
+          <w:bCs/>
+          <w:i/>
+          <w:iCs/>
+          <w:color w:val="D19A66"/>
+          <w:sz w:val="20"/>
+          <w:szCs w:val="20"/>
+          <w:shd w:val="clear" w:color="auto" w:fill="282C34"/>
+        </w:rPr>
+        <w:t xml:space="preserve">    public void </w:t>
+      </w:r>
+      <w:proofErr w:type="spellStart"/>
+      <w:proofErr w:type="gramStart"/>
+      <w:r>
+        <w:rPr>
+          <w:rFonts w:ascii="Consolas" w:eastAsia="Times New Roman" w:hAnsi="Consolas" w:cs="Courier New"/>
+          <w:b/>
+          <w:bCs/>
+          <w:i/>
+          <w:iCs/>
+          <w:color w:val="D19A66"/>
+          <w:sz w:val="20"/>
+          <w:szCs w:val="20"/>
+          <w:shd w:val="clear" w:color="auto" w:fill="282C34"/>
+        </w:rPr>
+        <w:t>addCorsMappings</w:t>
+      </w:r>
+      <w:proofErr w:type="spellEnd"/>
+      <w:r>
+        <w:rPr>
+          <w:rFonts w:ascii="Consolas" w:eastAsia="Times New Roman" w:hAnsi="Consolas" w:cs="Courier New"/>
+          <w:b/>
+          <w:bCs/>
+          <w:i/>
+          <w:iCs/>
+          <w:color w:val="D19A66"/>
+          <w:sz w:val="20"/>
+          <w:szCs w:val="20"/>
+          <w:shd w:val="clear" w:color="auto" w:fill="282C34"/>
+        </w:rPr>
+        <w:t>(</w:t>
+      </w:r>
+      <w:proofErr w:type="spellStart"/>
+      <w:proofErr w:type="gramEnd"/>
+      <w:r>
+        <w:rPr>
+          <w:rFonts w:ascii="Consolas" w:eastAsia="Times New Roman" w:hAnsi="Consolas" w:cs="Courier New"/>
+          <w:b/>
+          <w:bCs/>
+          <w:i/>
+          <w:iCs/>
+          <w:color w:val="D19A66"/>
+          <w:sz w:val="20"/>
+          <w:szCs w:val="20"/>
+          <w:shd w:val="clear" w:color="auto" w:fill="282C34"/>
+        </w:rPr>
+        <w:t>CorsRegistry</w:t>
+      </w:r>
+      <w:proofErr w:type="spellEnd"/>
+      <w:r>
+        <w:rPr>
+          <w:rFonts w:ascii="Consolas" w:eastAsia="Times New Roman" w:hAnsi="Consolas" w:cs="Courier New"/>
+          <w:b/>
+          <w:bCs/>
+          <w:i/>
+          <w:iCs/>
+          <w:color w:val="D19A66"/>
+          <w:sz w:val="20"/>
+          <w:szCs w:val="20"/>
+          <w:shd w:val="clear" w:color="auto" w:fill="282C34"/>
+        </w:rPr>
+        <w:t xml:space="preserve"> registry) {</w:t>
+      </w:r>
+    </w:p>
+    <w:p>
+      <w:pPr>
+        <w:shd w:val="clear" w:color="auto" w:fill="FFFFFF"/>
+        <w:spacing w:after="0" w:line="240" w:lineRule="auto"/>
+        <w:rPr>
+          <w:rFonts w:ascii="Consolas" w:eastAsia="Times New Roman" w:hAnsi="Consolas" w:cs="Courier New"/>
+          <w:b/>
+          <w:bCs/>
+          <w:i/>
+          <w:iCs/>
+          <w:color w:val="D19A66"/>
+          <w:sz w:val="20"/>
+          <w:szCs w:val="20"/>
+          <w:shd w:val="clear" w:color="auto" w:fill="282C34"/>
+          <w:lang w:val="es-MX"/>
+        </w:rPr>
+      </w:pPr>
+      <w:r>
+        <w:rPr>
+          <w:rFonts w:ascii="Consolas" w:eastAsia="Times New Roman" w:hAnsi="Consolas" w:cs="Courier New"/>
+          <w:b/>
+          <w:bCs/>
+          <w:i/>
+          <w:iCs/>
+          <w:color w:val="D19A66"/>
+          <w:sz w:val="20"/>
+          <w:szCs w:val="20"/>
+          <w:shd w:val="clear" w:color="auto" w:fill="282C34"/>
+        </w:rPr>
+        <w:t xml:space="preserve">        </w:t>
+      </w:r>
+      <w:proofErr w:type="spellStart"/>
+      <w:r>
+        <w:rPr>
+          <w:rFonts w:ascii="Consolas" w:eastAsia="Times New Roman" w:hAnsi="Consolas" w:cs="Courier New"/>
+          <w:b/>
+          <w:bCs/>
+          <w:i/>
+          <w:iCs/>
+          <w:color w:val="D19A66"/>
+          <w:sz w:val="20"/>
+          <w:szCs w:val="20"/>
+          <w:shd w:val="clear" w:color="auto" w:fill="282C34"/>
+          <w:lang w:val="es-MX"/>
+        </w:rPr>
+        <w:t>registry.addMapping</w:t>
+      </w:r>
+      <w:proofErr w:type="spellEnd"/>
+      <w:r>
+        <w:rPr>
+          <w:rFonts w:ascii="Consolas" w:eastAsia="Times New Roman" w:hAnsi="Consolas" w:cs="Courier New"/>
+          <w:b/>
+          <w:bCs/>
+          <w:i/>
+          <w:iCs/>
+          <w:color w:val="D19A66"/>
+          <w:sz w:val="20"/>
+          <w:szCs w:val="20"/>
+          <w:shd w:val="clear" w:color="auto" w:fill="282C34"/>
+          <w:lang w:val="es-MX"/>
+        </w:rPr>
+        <w:t>("/**");</w:t>
+      </w:r>
+    </w:p>
+    <w:p>
+      <w:pPr>
+        <w:shd w:val="clear" w:color="auto" w:fill="FFFFFF"/>
+        <w:spacing w:after="0" w:line="240" w:lineRule="auto"/>
+        <w:rPr>
+          <w:rFonts w:ascii="Consolas" w:eastAsia="Times New Roman" w:hAnsi="Consolas" w:cs="Courier New"/>
+          <w:b/>
+          <w:bCs/>
+          <w:i/>
+          <w:iCs/>
+          <w:color w:val="D19A66"/>
+          <w:sz w:val="20"/>
+          <w:szCs w:val="20"/>
+          <w:shd w:val="clear" w:color="auto" w:fill="282C34"/>
+          <w:lang w:val="es-MX"/>
+        </w:rPr>
+      </w:pPr>
+      <w:r>
+        <w:rPr>
+          <w:rFonts w:ascii="Consolas" w:eastAsia="Times New Roman" w:hAnsi="Consolas" w:cs="Courier New"/>
+          <w:b/>
+          <w:bCs/>
+          <w:i/>
+          <w:iCs/>
+          <w:color w:val="D19A66"/>
+          <w:sz w:val="20"/>
+          <w:szCs w:val="20"/>
+          <w:shd w:val="clear" w:color="auto" w:fill="282C34"/>
+          <w:lang w:val="es-MX"/>
+        </w:rPr>
+        <w:t xml:space="preserve">    }</w:t>
+      </w:r>
+    </w:p>
+    <w:p>
+      <w:pPr>
+        <w:shd w:val="clear" w:color="auto" w:fill="FFFFFF"/>
+        <w:spacing w:after="0" w:line="240" w:lineRule="auto"/>
+        <w:rPr>
+          <w:rFonts w:ascii="Consolas" w:eastAsia="Times New Roman" w:hAnsi="Consolas" w:cs="Courier New"/>
+          <w:b/>
+          <w:bCs/>
+          <w:i/>
+          <w:iCs/>
+          <w:color w:val="D19A66"/>
+          <w:sz w:val="20"/>
+          <w:szCs w:val="20"/>
+          <w:shd w:val="clear" w:color="auto" w:fill="282C34"/>
+          <w:lang w:val="es-MX"/>
+        </w:rPr>
+      </w:pPr>
+      <w:r>
+        <w:rPr>
+          <w:rFonts w:ascii="Consolas" w:eastAsia="Times New Roman" w:hAnsi="Consolas" w:cs="Courier New"/>
+          <w:b/>
+          <w:bCs/>
+          <w:i/>
+          <w:iCs/>
+          <w:color w:val="D19A66"/>
+          <w:sz w:val="20"/>
+          <w:szCs w:val="20"/>
+          <w:shd w:val="clear" w:color="auto" w:fill="282C34"/>
+          <w:lang w:val="es-MX"/>
+        </w:rPr>
+        <w:t xml:space="preserve">    </w:t>
+      </w:r>
+    </w:p>
+    <w:p>
+      <w:pPr>
+        <w:shd w:val="clear" w:color="auto" w:fill="FFFFFF"/>
+        <w:spacing w:after="0" w:line="240" w:lineRule="auto"/>
+        <w:rPr>
+          <w:rFonts w:ascii="Consolas" w:eastAsia="Times New Roman" w:hAnsi="Consolas" w:cs="Courier New"/>
+          <w:b/>
+          <w:bCs/>
+          <w:i/>
+          <w:iCs/>
+          <w:color w:val="D19A66"/>
+          <w:sz w:val="20"/>
+          <w:szCs w:val="20"/>
+          <w:shd w:val="clear" w:color="auto" w:fill="282C34"/>
+          <w:lang w:val="es-MX"/>
+        </w:rPr>
+      </w:pPr>
+      <w:r>
+        <w:rPr>
+          <w:rFonts w:ascii="Consolas" w:eastAsia="Times New Roman" w:hAnsi="Consolas" w:cs="Courier New"/>
+          <w:b/>
+          <w:bCs/>
+          <w:i/>
+          <w:iCs/>
+          <w:color w:val="D19A66"/>
+          <w:sz w:val="20"/>
+          <w:szCs w:val="20"/>
+          <w:shd w:val="clear" w:color="auto" w:fill="282C34"/>
+          <w:lang w:val="es-MX"/>
+        </w:rPr>
+        <w:t xml:space="preserve">} </w:t>
+      </w:r>
+    </w:p>
+    <w:p>
+      <w:pPr>
+        <w:shd w:val="clear" w:color="auto" w:fill="FFFFFF"/>
+        <w:spacing w:after="0" w:line="240" w:lineRule="auto"/>
+        <w:rPr>
+          <w:rFonts w:ascii="Arial" w:eastAsia="Times New Roman" w:hAnsi="Arial" w:cs="Arial"/>
+          <w:i/>
+          <w:iCs/>
+          <w:color w:val="212529"/>
+          <w:sz w:val="23"/>
+          <w:szCs w:val="23"/>
+          <w:lang w:val="es-MX"/>
+        </w:rPr>
+      </w:pPr>
+      <w:r>
+        <w:rPr>
+          <w:rFonts w:ascii="Arial" w:eastAsia="Times New Roman" w:hAnsi="Arial" w:cs="Arial"/>
+          <w:i/>
+          <w:iCs/>
+          <w:color w:val="212529"/>
+          <w:sz w:val="23"/>
+          <w:szCs w:val="23"/>
+          <w:lang w:val="es-MX"/>
+        </w:rPr>
+        <w:t xml:space="preserve">2- Agregar a </w:t>
+      </w:r>
+      <w:proofErr w:type="spellStart"/>
+      <w:r>
+        <w:rPr>
+          <w:rFonts w:ascii="Arial" w:eastAsia="Times New Roman" w:hAnsi="Arial" w:cs="Arial"/>
+          <w:i/>
+          <w:iCs/>
+          <w:color w:val="212529"/>
+          <w:sz w:val="23"/>
+          <w:szCs w:val="23"/>
+          <w:lang w:val="es-MX"/>
+        </w:rPr>
+        <w:t>git</w:t>
+      </w:r>
+      <w:proofErr w:type="spellEnd"/>
+      <w:r>
+        <w:rPr>
+          <w:rFonts w:ascii="Arial" w:eastAsia="Times New Roman" w:hAnsi="Arial" w:cs="Arial"/>
+          <w:i/>
+          <w:iCs/>
+          <w:color w:val="212529"/>
+          <w:sz w:val="23"/>
+          <w:szCs w:val="23"/>
+          <w:lang w:val="es-MX"/>
+        </w:rPr>
+        <w:t xml:space="preserve"> el archivo, ejecutando en la raíz de tu proyecto:</w:t>
+      </w:r>
+      <w:r>
+        <w:rPr>
+          <w:rFonts w:ascii="Arial" w:eastAsia="Times New Roman" w:hAnsi="Arial" w:cs="Arial"/>
+          <w:b/>
+          <w:bCs/>
+          <w:i/>
+          <w:iCs/>
+          <w:color w:val="212529"/>
+          <w:sz w:val="23"/>
+          <w:szCs w:val="23"/>
+          <w:lang w:val="es-MX"/>
+        </w:rPr>
+        <w:t>               </w:t>
+      </w:r>
+    </w:p>
+    <w:p>
+      <w:pPr>
+        <w:shd w:val="clear" w:color="auto" w:fill="FFFFFF"/>
+        <w:tabs>
+          <w:tab w:val="left" w:pos="916"/>
+          <w:tab w:val="left" w:pos="1832"/>
+          <w:tab w:val="left" w:pos="2748"/>
+          <w:tab w:val="left" w:pos="3664"/>
+          <w:tab w:val="left" w:pos="4580"/>
+          <w:tab w:val="left" w:pos="5496"/>
+          <w:tab w:val="left" w:pos="6412"/>
+          <w:tab w:val="left" w:pos="7328"/>
+          <w:tab w:val="left" w:pos="8244"/>
+          <w:tab w:val="left" w:pos="9160"/>
+          <w:tab w:val="left" w:pos="10076"/>
+          <w:tab w:val="left" w:pos="10992"/>
+          <w:tab w:val="left" w:pos="11908"/>
+          <w:tab w:val="left" w:pos="12824"/>
+          <w:tab w:val="left" w:pos="13740"/>
+          <w:tab w:val="left" w:pos="14656"/>
+        </w:tabs>
+        <w:spacing w:after="0" w:line="240" w:lineRule="auto"/>
+        <w:rPr>
+          <w:rFonts w:ascii="Consolas" w:eastAsia="Times New Roman" w:hAnsi="Consolas" w:cs="Courier New"/>
+          <w:i/>
+          <w:iCs/>
+          <w:color w:val="212529"/>
+          <w:sz w:val="20"/>
+          <w:szCs w:val="20"/>
+        </w:rPr>
+      </w:pPr>
+      <w:proofErr w:type="spellStart"/>
+      <w:r>
+        <w:rPr>
+          <w:rFonts w:ascii="Consolas" w:eastAsia="Times New Roman" w:hAnsi="Consolas" w:cs="Courier New"/>
+          <w:b/>
+          <w:bCs/>
+          <w:i/>
+          <w:iCs/>
+          <w:color w:val="ABB2BF"/>
+          <w:sz w:val="20"/>
+          <w:szCs w:val="20"/>
+          <w:shd w:val="clear" w:color="auto" w:fill="282C34"/>
+        </w:rPr>
+        <w:lastRenderedPageBreak/>
+        <w:t>git</w:t>
+      </w:r>
+      <w:proofErr w:type="spellEnd"/>
+      <w:r>
+        <w:rPr>
+          <w:rFonts w:ascii="Consolas" w:eastAsia="Times New Roman" w:hAnsi="Consolas" w:cs="Courier New"/>
+          <w:b/>
+          <w:bCs/>
+          <w:i/>
+          <w:iCs/>
+          <w:color w:val="ABB2BF"/>
+          <w:sz w:val="20"/>
+          <w:szCs w:val="20"/>
+          <w:shd w:val="clear" w:color="auto" w:fill="282C34"/>
+        </w:rPr>
+        <w:t xml:space="preserve"> </w:t>
+      </w:r>
+      <w:r>
+        <w:rPr>
+          <w:rFonts w:ascii="Consolas" w:eastAsia="Times New Roman" w:hAnsi="Consolas" w:cs="Courier New"/>
+          <w:b/>
+          <w:bCs/>
+          <w:i/>
+          <w:iCs/>
+          <w:color w:val="C678DD"/>
+          <w:sz w:val="20"/>
+          <w:szCs w:val="20"/>
+          <w:shd w:val="clear" w:color="auto" w:fill="282C34"/>
+        </w:rPr>
+        <w:t>add</w:t>
+      </w:r>
+      <w:r>
+        <w:rPr>
+          <w:rFonts w:ascii="Consolas" w:eastAsia="Times New Roman" w:hAnsi="Consolas" w:cs="Courier New"/>
+          <w:b/>
+          <w:bCs/>
+          <w:i/>
+          <w:iCs/>
+          <w:color w:val="ABB2BF"/>
+          <w:sz w:val="20"/>
+          <w:szCs w:val="20"/>
+          <w:shd w:val="clear" w:color="auto" w:fill="282C34"/>
+        </w:rPr>
+        <w:t xml:space="preserve"> </w:t>
+      </w:r>
+      <w:r>
+        <w:rPr>
+          <w:rFonts w:ascii="Consolas" w:eastAsia="Times New Roman" w:hAnsi="Consolas" w:cs="Courier New"/>
+          <w:b/>
+          <w:bCs/>
+          <w:i/>
+          <w:iCs/>
+          <w:color w:val="ABB2BF"/>
+          <w:sz w:val="20"/>
+          <w:szCs w:val="20"/>
+          <w:shd w:val="clear" w:color="auto" w:fill="282C34"/>
+        </w:rPr>
+        <w:t>WebConfig.java</w:t>
+      </w:r>
+    </w:p>
+    <w:p>
+      <w:pPr>
+        <w:shd w:val="clear" w:color="auto" w:fill="FFFFFF"/>
+        <w:spacing w:after="0" w:line="240" w:lineRule="auto"/>
+        <w:rPr>
+          <w:rFonts w:ascii="Arial" w:eastAsia="Times New Roman" w:hAnsi="Arial" w:cs="Arial"/>
+          <w:i/>
+          <w:iCs/>
+          <w:color w:val="212529"/>
+          <w:sz w:val="23"/>
+          <w:szCs w:val="23"/>
+        </w:rPr>
+      </w:pPr>
+      <w:r>
+        <w:rPr>
+          <w:rFonts w:ascii="Arial" w:eastAsia="Times New Roman" w:hAnsi="Arial" w:cs="Arial"/>
+          <w:i/>
+          <w:iCs/>
+          <w:color w:val="212529"/>
+          <w:sz w:val="23"/>
+          <w:szCs w:val="23"/>
+        </w:rPr>
+        <w:t>o </w:t>
+      </w:r>
+      <w:r>
+        <w:rPr>
+          <w:rFonts w:ascii="Arial" w:eastAsia="Times New Roman" w:hAnsi="Arial" w:cs="Arial"/>
+          <w:b/>
+          <w:bCs/>
+          <w:i/>
+          <w:iCs/>
+          <w:color w:val="212529"/>
+          <w:sz w:val="23"/>
+          <w:szCs w:val="23"/>
+        </w:rPr>
+        <w:t> </w:t>
+      </w:r>
+    </w:p>
+    <w:p>
+      <w:pPr>
+        <w:shd w:val="clear" w:color="auto" w:fill="FFFFFF"/>
+        <w:tabs>
+          <w:tab w:val="left" w:pos="916"/>
+          <w:tab w:val="left" w:pos="1832"/>
+          <w:tab w:val="left" w:pos="2748"/>
+          <w:tab w:val="left" w:pos="3664"/>
+          <w:tab w:val="left" w:pos="4580"/>
+          <w:tab w:val="left" w:pos="5496"/>
+          <w:tab w:val="left" w:pos="6412"/>
+          <w:tab w:val="left" w:pos="7328"/>
+          <w:tab w:val="left" w:pos="8244"/>
+          <w:tab w:val="left" w:pos="9160"/>
+          <w:tab w:val="left" w:pos="10076"/>
+          <w:tab w:val="left" w:pos="10992"/>
+          <w:tab w:val="left" w:pos="11908"/>
+          <w:tab w:val="left" w:pos="12824"/>
+          <w:tab w:val="left" w:pos="13740"/>
+          <w:tab w:val="left" w:pos="14656"/>
+        </w:tabs>
+        <w:spacing w:after="0" w:line="240" w:lineRule="auto"/>
+        <w:rPr>
+          <w:rFonts w:ascii="Consolas" w:eastAsia="Times New Roman" w:hAnsi="Consolas" w:cs="Courier New"/>
+          <w:i/>
+          <w:iCs/>
+          <w:color w:val="212529"/>
+          <w:sz w:val="20"/>
+          <w:szCs w:val="20"/>
+        </w:rPr>
+      </w:pPr>
+      <w:proofErr w:type="spellStart"/>
+      <w:r>
+        <w:rPr>
+          <w:rFonts w:ascii="Consolas" w:eastAsia="Times New Roman" w:hAnsi="Consolas" w:cs="Courier New"/>
+          <w:b/>
+          <w:bCs/>
+          <w:i/>
+          <w:iCs/>
+          <w:color w:val="ABB2BF"/>
+          <w:sz w:val="20"/>
+          <w:szCs w:val="20"/>
+          <w:shd w:val="clear" w:color="auto" w:fill="282C34"/>
+        </w:rPr>
+        <w:t>git</w:t>
+      </w:r>
+      <w:proofErr w:type="spellEnd"/>
+      <w:r>
+        <w:rPr>
+          <w:rFonts w:ascii="Consolas" w:eastAsia="Times New Roman" w:hAnsi="Consolas" w:cs="Courier New"/>
+          <w:b/>
+          <w:bCs/>
+          <w:i/>
+          <w:iCs/>
+          <w:color w:val="ABB2BF"/>
+          <w:sz w:val="20"/>
+          <w:szCs w:val="20"/>
+          <w:shd w:val="clear" w:color="auto" w:fill="282C34"/>
+        </w:rPr>
+        <w:t xml:space="preserve"> </w:t>
+      </w:r>
+      <w:proofErr w:type="gramStart"/>
+      <w:r>
+        <w:rPr>
+          <w:rFonts w:ascii="Consolas" w:eastAsia="Times New Roman" w:hAnsi="Consolas" w:cs="Courier New"/>
+          <w:b/>
+          <w:bCs/>
+          <w:i/>
+          <w:iCs/>
+          <w:color w:val="C678DD"/>
+          <w:sz w:val="20"/>
+          <w:szCs w:val="20"/>
+          <w:shd w:val="clear" w:color="auto" w:fill="282C34"/>
+        </w:rPr>
+        <w:t>add</w:t>
+      </w:r>
+      <w:r>
+        <w:rPr>
+          <w:rFonts w:ascii="Consolas" w:eastAsia="Times New Roman" w:hAnsi="Consolas" w:cs="Courier New"/>
+          <w:b/>
+          <w:bCs/>
+          <w:i/>
+          <w:iCs/>
+          <w:color w:val="ABB2BF"/>
+          <w:sz w:val="20"/>
+          <w:szCs w:val="20"/>
+          <w:shd w:val="clear" w:color="auto" w:fill="282C34"/>
+        </w:rPr>
+        <w:t xml:space="preserve"> .</w:t>
+      </w:r>
+      <w:proofErr w:type="gramEnd"/>
+    </w:p>
+    <w:p>
+      <w:pPr>
+        <w:shd w:val="clear" w:color="auto" w:fill="FFFFFF"/>
+        <w:spacing w:after="0" w:line="240" w:lineRule="auto"/>
+        <w:rPr>
+          <w:rFonts w:ascii="Arial" w:eastAsia="Times New Roman" w:hAnsi="Arial" w:cs="Arial"/>
+          <w:i/>
+          <w:iCs/>
+          <w:color w:val="212529"/>
+          <w:sz w:val="23"/>
+          <w:szCs w:val="23"/>
+          <w:lang w:val="es-MX"/>
+        </w:rPr>
+      </w:pPr>
+      <w:r>
+        <w:rPr>
+          <w:rFonts w:ascii="Arial" w:eastAsia="Times New Roman" w:hAnsi="Arial" w:cs="Arial"/>
+          <w:i/>
+          <w:iCs/>
+          <w:color w:val="212529"/>
+          <w:sz w:val="23"/>
+          <w:szCs w:val="23"/>
+          <w:lang w:val="es-MX"/>
+        </w:rPr>
+        <w:t xml:space="preserve">3- Hacer </w:t>
+      </w:r>
+      <w:proofErr w:type="spellStart"/>
+      <w:r>
+        <w:rPr>
+          <w:rFonts w:ascii="Arial" w:eastAsia="Times New Roman" w:hAnsi="Arial" w:cs="Arial"/>
+          <w:i/>
+          <w:iCs/>
+          <w:color w:val="212529"/>
+          <w:sz w:val="23"/>
+          <w:szCs w:val="23"/>
+          <w:lang w:val="es-MX"/>
+        </w:rPr>
+        <w:t>commit</w:t>
+      </w:r>
+      <w:proofErr w:type="spellEnd"/>
+      <w:r>
+        <w:rPr>
+          <w:rFonts w:ascii="Arial" w:eastAsia="Times New Roman" w:hAnsi="Arial" w:cs="Arial"/>
+          <w:i/>
+          <w:iCs/>
+          <w:color w:val="212529"/>
+          <w:sz w:val="23"/>
+          <w:szCs w:val="23"/>
+          <w:lang w:val="es-MX"/>
+        </w:rPr>
+        <w:t xml:space="preserve"> de los cambios:</w:t>
+      </w:r>
+      <w:r>
+        <w:rPr>
+          <w:rFonts w:ascii="Arial" w:eastAsia="Times New Roman" w:hAnsi="Arial" w:cs="Arial"/>
+          <w:b/>
+          <w:bCs/>
+          <w:i/>
+          <w:iCs/>
+          <w:color w:val="212529"/>
+          <w:sz w:val="23"/>
+          <w:szCs w:val="23"/>
+          <w:lang w:val="es-MX"/>
+        </w:rPr>
+        <w:t>               </w:t>
+      </w:r>
+    </w:p>
+    <w:p>
+      <w:pPr>
+        <w:shd w:val="clear" w:color="auto" w:fill="FFFFFF"/>
+        <w:tabs>
+          <w:tab w:val="left" w:pos="916"/>
+          <w:tab w:val="left" w:pos="1832"/>
+          <w:tab w:val="left" w:pos="2748"/>
+          <w:tab w:val="left" w:pos="3664"/>
+          <w:tab w:val="left" w:pos="4580"/>
+          <w:tab w:val="left" w:pos="5496"/>
+          <w:tab w:val="left" w:pos="6412"/>
+          <w:tab w:val="left" w:pos="7328"/>
+          <w:tab w:val="left" w:pos="8244"/>
+          <w:tab w:val="left" w:pos="9160"/>
+          <w:tab w:val="left" w:pos="10076"/>
+          <w:tab w:val="left" w:pos="10992"/>
+          <w:tab w:val="left" w:pos="11908"/>
+          <w:tab w:val="left" w:pos="12824"/>
+          <w:tab w:val="left" w:pos="13740"/>
+          <w:tab w:val="left" w:pos="14656"/>
+        </w:tabs>
+        <w:spacing w:after="0" w:line="240" w:lineRule="auto"/>
+        <w:rPr>
+          <w:rFonts w:ascii="Consolas" w:eastAsia="Times New Roman" w:hAnsi="Consolas" w:cs="Courier New"/>
+          <w:i/>
+          <w:iCs/>
+          <w:color w:val="212529"/>
+          <w:sz w:val="20"/>
+          <w:szCs w:val="20"/>
+          <w:lang w:val="es-MX"/>
+        </w:rPr>
+      </w:pPr>
+      <w:r>
+        <w:rPr>
+          <w:rFonts w:ascii="Consolas" w:eastAsia="Times New Roman" w:hAnsi="Consolas" w:cs="Courier New"/>
+          <w:b/>
+          <w:bCs/>
+          <w:i/>
+          <w:iCs/>
+          <w:color w:val="ABB2BF"/>
+          <w:sz w:val="20"/>
+          <w:szCs w:val="20"/>
+          <w:shd w:val="clear" w:color="auto" w:fill="282C34"/>
+          <w:lang w:val="es-MX"/>
+        </w:rPr>
+        <w:t xml:space="preserve"> </w:t>
+      </w:r>
+      <w:proofErr w:type="spellStart"/>
+      <w:r>
+        <w:rPr>
+          <w:rFonts w:ascii="Consolas" w:eastAsia="Times New Roman" w:hAnsi="Consolas" w:cs="Courier New"/>
+          <w:b/>
+          <w:bCs/>
+          <w:i/>
+          <w:iCs/>
+          <w:color w:val="98C379"/>
+          <w:sz w:val="20"/>
+          <w:szCs w:val="20"/>
+          <w:shd w:val="clear" w:color="auto" w:fill="282C34"/>
+          <w:lang w:val="es-MX"/>
+        </w:rPr>
+        <w:t>git</w:t>
+      </w:r>
+      <w:proofErr w:type="spellEnd"/>
+      <w:r>
+        <w:rPr>
+          <w:rFonts w:ascii="Consolas" w:eastAsia="Times New Roman" w:hAnsi="Consolas" w:cs="Courier New"/>
+          <w:b/>
+          <w:bCs/>
+          <w:i/>
+          <w:iCs/>
+          <w:color w:val="ABB2BF"/>
+          <w:sz w:val="20"/>
+          <w:szCs w:val="20"/>
+          <w:shd w:val="clear" w:color="auto" w:fill="282C34"/>
+          <w:lang w:val="es-MX"/>
+        </w:rPr>
+        <w:t xml:space="preserve"> </w:t>
+      </w:r>
+      <w:proofErr w:type="spellStart"/>
+      <w:r>
+        <w:rPr>
+          <w:rFonts w:ascii="Consolas" w:eastAsia="Times New Roman" w:hAnsi="Consolas" w:cs="Courier New"/>
+          <w:b/>
+          <w:bCs/>
+          <w:i/>
+          <w:iCs/>
+          <w:color w:val="ABB2BF"/>
+          <w:sz w:val="20"/>
+          <w:szCs w:val="20"/>
+          <w:shd w:val="clear" w:color="auto" w:fill="282C34"/>
+          <w:lang w:val="es-MX"/>
+        </w:rPr>
+        <w:t>commit</w:t>
+      </w:r>
+      <w:proofErr w:type="spellEnd"/>
+      <w:r>
+        <w:rPr>
+          <w:rFonts w:ascii="Consolas" w:eastAsia="Times New Roman" w:hAnsi="Consolas" w:cs="Courier New"/>
+          <w:b/>
+          <w:bCs/>
+          <w:i/>
+          <w:iCs/>
+          <w:color w:val="ABB2BF"/>
+          <w:sz w:val="20"/>
+          <w:szCs w:val="20"/>
+          <w:shd w:val="clear" w:color="auto" w:fill="282C34"/>
+          <w:lang w:val="es-MX"/>
+        </w:rPr>
+        <w:t xml:space="preserve"> -m </w:t>
+      </w:r>
+      <w:r>
+        <w:rPr>
+          <w:rFonts w:ascii="Consolas" w:eastAsia="Times New Roman" w:hAnsi="Consolas" w:cs="Courier New"/>
+          <w:b/>
+          <w:bCs/>
+          <w:i/>
+          <w:iCs/>
+          <w:color w:val="98C379"/>
+          <w:sz w:val="20"/>
+          <w:szCs w:val="20"/>
+          <w:shd w:val="clear" w:color="auto" w:fill="282C34"/>
+          <w:lang w:val="es-MX"/>
+        </w:rPr>
+        <w:t>"se agreg</w:t>
+      </w:r>
+      <w:r>
+        <w:rPr>
+          <w:rFonts w:ascii="Consolas" w:eastAsia="Times New Roman" w:hAnsi="Consolas" w:cs="Courier New"/>
+          <w:b/>
+          <w:bCs/>
+          <w:i/>
+          <w:iCs/>
+          <w:color w:val="98C379"/>
+          <w:sz w:val="20"/>
+          <w:szCs w:val="20"/>
+          <w:shd w:val="clear" w:color="auto" w:fill="282C34"/>
+          <w:lang w:val="es-MX"/>
+        </w:rPr>
+        <w:t>a archivo que habilita CORS</w:t>
+      </w:r>
+      <w:r>
+        <w:rPr>
+          <w:rFonts w:ascii="Consolas" w:eastAsia="Times New Roman" w:hAnsi="Consolas" w:cs="Courier New"/>
+          <w:b/>
+          <w:bCs/>
+          <w:i/>
+          <w:iCs/>
+          <w:color w:val="98C379"/>
+          <w:sz w:val="20"/>
+          <w:szCs w:val="20"/>
+          <w:shd w:val="clear" w:color="auto" w:fill="282C34"/>
+          <w:lang w:val="es-MX"/>
+        </w:rPr>
+        <w:t>"</w:t>
+      </w:r>
+    </w:p>
+    <w:p>
+      <w:pPr>
+        <w:shd w:val="clear" w:color="auto" w:fill="FFFFFF"/>
+        <w:spacing w:after="0" w:line="240" w:lineRule="auto"/>
+        <w:rPr>
+          <w:rFonts w:ascii="Times New Roman" w:eastAsia="Times New Roman" w:hAnsi="Times New Roman" w:cs="Times New Roman"/>
+          <w:sz w:val="24"/>
+          <w:szCs w:val="24"/>
+          <w:lang w:val="es-MX"/>
+        </w:rPr>
+      </w:pPr>
+      <w:r>
+        <w:rPr>
+          <w:rFonts w:ascii="Arial" w:eastAsia="Times New Roman" w:hAnsi="Arial" w:cs="Arial"/>
+          <w:i/>
+          <w:iCs/>
+          <w:color w:val="212529"/>
+          <w:sz w:val="23"/>
+          <w:szCs w:val="23"/>
+          <w:lang w:val="es-MX"/>
+        </w:rPr>
+        <w:t>4- Finalmente realizar:</w:t>
+      </w:r>
+      <w:r>
+        <w:rPr>
+          <w:rFonts w:ascii="Arial" w:eastAsia="Times New Roman" w:hAnsi="Arial" w:cs="Arial"/>
+          <w:b/>
+          <w:bCs/>
+          <w:i/>
+          <w:iCs/>
+          <w:color w:val="212529"/>
+          <w:sz w:val="23"/>
+          <w:szCs w:val="23"/>
+          <w:shd w:val="clear" w:color="auto" w:fill="FFFFFF"/>
+          <w:lang w:val="es-MX"/>
+        </w:rPr>
+        <w:t>           </w:t>
+      </w:r>
+    </w:p>
+    <w:p>
+      <w:pPr>
+        <w:shd w:val="clear" w:color="auto" w:fill="FFFFFF"/>
+        <w:tabs>
+          <w:tab w:val="left" w:pos="916"/>
+          <w:tab w:val="left" w:pos="1832"/>
+          <w:tab w:val="left" w:pos="2748"/>
+          <w:tab w:val="left" w:pos="3664"/>
+          <w:tab w:val="left" w:pos="4580"/>
+          <w:tab w:val="left" w:pos="5496"/>
+          <w:tab w:val="left" w:pos="6412"/>
+          <w:tab w:val="left" w:pos="7328"/>
+          <w:tab w:val="left" w:pos="8244"/>
+          <w:tab w:val="left" w:pos="9160"/>
+          <w:tab w:val="left" w:pos="10076"/>
+          <w:tab w:val="left" w:pos="10992"/>
+          <w:tab w:val="left" w:pos="11908"/>
+          <w:tab w:val="left" w:pos="12824"/>
+          <w:tab w:val="left" w:pos="13740"/>
+          <w:tab w:val="left" w:pos="14656"/>
+        </w:tabs>
+        <w:spacing w:after="0" w:line="240" w:lineRule="auto"/>
+        <w:rPr>
+          <w:rFonts w:ascii="Consolas" w:eastAsia="Times New Roman" w:hAnsi="Consolas" w:cs="Courier New"/>
+          <w:i/>
+          <w:iCs/>
+          <w:color w:val="212529"/>
+          <w:sz w:val="20"/>
+          <w:szCs w:val="20"/>
+          <w:lang w:val="es-MX"/>
+        </w:rPr>
+      </w:pPr>
+      <w:proofErr w:type="spellStart"/>
+      <w:r>
+        <w:rPr>
+          <w:rFonts w:ascii="Consolas" w:eastAsia="Times New Roman" w:hAnsi="Consolas" w:cs="Courier New"/>
+          <w:b/>
+          <w:bCs/>
+          <w:i/>
+          <w:iCs/>
+          <w:color w:val="ABB2BF"/>
+          <w:sz w:val="20"/>
+          <w:szCs w:val="20"/>
+          <w:shd w:val="clear" w:color="auto" w:fill="282C34"/>
+          <w:lang w:val="es-MX"/>
+        </w:rPr>
+        <w:t>git</w:t>
+      </w:r>
+      <w:proofErr w:type="spellEnd"/>
+      <w:r>
+        <w:rPr>
+          <w:rFonts w:ascii="Consolas" w:eastAsia="Times New Roman" w:hAnsi="Consolas" w:cs="Courier New"/>
+          <w:b/>
+          <w:bCs/>
+          <w:i/>
+          <w:iCs/>
+          <w:color w:val="ABB2BF"/>
+          <w:sz w:val="20"/>
+          <w:szCs w:val="20"/>
+          <w:shd w:val="clear" w:color="auto" w:fill="282C34"/>
+          <w:lang w:val="es-MX"/>
+        </w:rPr>
+        <w:t xml:space="preserve"> </w:t>
+      </w:r>
+      <w:proofErr w:type="spellStart"/>
+      <w:r>
+        <w:rPr>
+          <w:rFonts w:ascii="Consolas" w:eastAsia="Times New Roman" w:hAnsi="Consolas" w:cs="Courier New"/>
+          <w:b/>
+          <w:bCs/>
+          <w:i/>
+          <w:iCs/>
+          <w:color w:val="C678DD"/>
+          <w:sz w:val="20"/>
+          <w:szCs w:val="20"/>
+          <w:shd w:val="clear" w:color="auto" w:fill="282C34"/>
+          <w:lang w:val="es-MX"/>
+        </w:rPr>
+        <w:t>push</w:t>
+      </w:r>
+      <w:proofErr w:type="spellEnd"/>
+      <w:r>
+        <w:rPr>
+          <w:rFonts w:ascii="Consolas" w:eastAsia="Times New Roman" w:hAnsi="Consolas" w:cs="Courier New"/>
+          <w:b/>
+          <w:bCs/>
+          <w:i/>
+          <w:iCs/>
+          <w:color w:val="ABB2BF"/>
+          <w:sz w:val="20"/>
+          <w:szCs w:val="20"/>
+          <w:shd w:val="clear" w:color="auto" w:fill="282C34"/>
+          <w:lang w:val="es-MX"/>
+        </w:rPr>
+        <w:t xml:space="preserve"> </w:t>
+      </w:r>
+      <w:proofErr w:type="spellStart"/>
+      <w:r>
+        <w:rPr>
+          <w:rFonts w:ascii="Consolas" w:eastAsia="Times New Roman" w:hAnsi="Consolas" w:cs="Courier New"/>
+          <w:b/>
+          <w:bCs/>
+          <w:i/>
+          <w:iCs/>
+          <w:color w:val="ABB2BF"/>
+          <w:sz w:val="20"/>
+          <w:szCs w:val="20"/>
+          <w:shd w:val="clear" w:color="auto" w:fill="282C34"/>
+          <w:lang w:val="es-MX"/>
+        </w:rPr>
+        <w:t>heroku</w:t>
+      </w:r>
+      <w:proofErr w:type="spellEnd"/>
+      <w:r>
+        <w:rPr>
+          <w:rFonts w:ascii="Consolas" w:eastAsia="Times New Roman" w:hAnsi="Consolas" w:cs="Courier New"/>
+          <w:b/>
+          <w:bCs/>
+          <w:i/>
+          <w:iCs/>
+          <w:color w:val="ABB2BF"/>
+          <w:sz w:val="20"/>
+          <w:szCs w:val="20"/>
+          <w:shd w:val="clear" w:color="auto" w:fill="282C34"/>
+          <w:lang w:val="es-MX"/>
+        </w:rPr>
+        <w:t xml:space="preserve"> master</w:t>
+      </w:r>
+    </w:p>
+    <w:p>
+      <w:pPr>
+        <w:pStyle w:val="Prrafodelista"/>
+        <w:shd w:val="clear" w:color="auto" w:fill="FFFFFF"/>
+        <w:spacing w:after="0" w:line="360" w:lineRule="auto"/>
+        <w:rPr>
+          <w:lang w:val="es-MX"/>
+        </w:rPr>
+      </w:pPr>
+    </w:p>
+    <w:p>
+      <w:pPr>
+        <w:pStyle w:val="Prrafodelista"/>
+        <w:shd w:val="clear" w:color="auto" w:fill="FFFFFF"/>
+        <w:spacing w:after="0" w:line="360" w:lineRule="auto"/>
+        <w:rPr>
+          <w:lang w:val="es-MX"/>
+        </w:rPr>
+      </w:pPr>
+      <w:r>
+        <w:rPr>
+          <w:lang w:val="es-MX"/>
+        </w:rPr>
+        <w:t xml:space="preserve">PD: </w:t>
+      </w:r>
+      <w:r>
+        <w:rPr>
+          <w:lang w:val="es-MX"/>
+        </w:rPr>
+        <w:t>Ejemplo de cómo quedaría</w:t>
+      </w:r>
+    </w:p>
+    <w:p>
+      <w:pPr>
         <w:spacing w:after="100" w:afterAutospacing="1" w:line="240" w:lineRule="auto"/>
         <w:rPr>
           <w:rFonts w:ascii="Arial" w:eastAsia="Times New Roman" w:hAnsi="Arial" w:cs="Arial"/>
@@ -3030,6 +4838,52 @@
           <w:lang w:val="es-MX"/>
         </w:rPr>
       </w:pPr>
+      <w:r>
+        <w:rPr>
+          <w:rFonts w:ascii="Arial" w:eastAsia="Times New Roman" w:hAnsi="Arial" w:cs="Arial"/>
+          <w:color w:val="212529"/>
+          <w:sz w:val="23"/>
+          <w:szCs w:val="23"/>
+          <w:lang w:val="es-MX"/>
+        </w:rPr>
+        <w:drawing>
+          <wp:inline distT="0" distB="0" distL="0" distR="0" wp14:anchorId="42694CB7" wp14:editId="7C09DBA4">
+            <wp:extent cx="5612130" cy="2569210"/>
+            <wp:effectExtent l="0" t="0" r="7620" b="2540"/>
+            <wp:docPr id="2" name="Imagen 2"/>
+            <wp:cNvGraphicFramePr>
+              <a:graphicFrameLocks xmlns:a="http://schemas.openxmlformats.org/drawingml/2006/main" noChangeAspect="1"/>
+            </wp:cNvGraphicFramePr>
+            <a:graphic xmlns:a="http://schemas.openxmlformats.org/drawingml/2006/main">
+              <a:graphicData uri="http://schemas.openxmlformats.org/drawingml/2006/picture">
+                <pic:pic xmlns:pic="http://schemas.openxmlformats.org/drawingml/2006/picture">
+                  <pic:nvPicPr>
+                    <pic:cNvPr id="1" name=""/>
+                    <pic:cNvPicPr/>
+                  </pic:nvPicPr>
+                  <pic:blipFill>
+                    <a:blip r:embed="rId11"/>
+                    <a:stretch>
+                      <a:fillRect/>
+                    </a:stretch>
+                  </pic:blipFill>
+                  <pic:spPr>
+                    <a:xfrm>
+                      <a:off x="0" y="0"/>
+                      <a:ext cx="5612130" cy="2569210"/>
+                    </a:xfrm>
+                    <a:prstGeom prst="rect">
+                      <a:avLst/>
+                    </a:prstGeom>
+                  </pic:spPr>
+                </pic:pic>
+              </a:graphicData>
+            </a:graphic>
+          </wp:inline>
+        </w:drawing>
+      </w:r>
+      <w:bookmarkStart w:id="0" w:name="_GoBack"/>
+      <w:bookmarkEnd w:id="0"/>
     </w:p>
     <w:sectPr>
       <w:pgSz w:w="12240" w:h="15840"/>
@@ -3712,6 +5566,95 @@
     </w:lvl>
   </w:abstractNum>
   <w:abstractNum w:abstractNumId="7" w15:restartNumberingAfterBreak="0">
+    <w:nsid w:val="68AF5E6A"/>
+    <w:multiLevelType w:val="hybridMultilevel"/>
+    <w:tmpl w:val="439044B8"/>
+    <w:lvl w:ilvl="0" w:tplc="F9723350">
+      <w:start w:val="1"/>
+      <w:numFmt w:val="decimal"/>
+      <w:lvlText w:val="%1-"/>
+      <w:lvlJc w:val="left"/>
+      <w:pPr>
+        <w:ind w:left="720" w:hanging="360"/>
+      </w:pPr>
+      <w:rPr>
+        <w:rFonts w:hint="default"/>
+      </w:rPr>
+    </w:lvl>
+    <w:lvl w:ilvl="1" w:tplc="04090019" w:tentative="1">
+      <w:start w:val="1"/>
+      <w:numFmt w:val="lowerLetter"/>
+      <w:lvlText w:val="%2."/>
+      <w:lvlJc w:val="left"/>
+      <w:pPr>
+        <w:ind w:left="1440" w:hanging="360"/>
+      </w:pPr>
+    </w:lvl>
+    <w:lvl w:ilvl="2" w:tplc="0409001B" w:tentative="1">
+      <w:start w:val="1"/>
+      <w:numFmt w:val="lowerRoman"/>
+      <w:lvlText w:val="%3."/>
+      <w:lvlJc w:val="right"/>
+      <w:pPr>
+        <w:ind w:left="2160" w:hanging="180"/>
+      </w:pPr>
+    </w:lvl>
+    <w:lvl w:ilvl="3" w:tplc="0409000F" w:tentative="1">
+      <w:start w:val="1"/>
+      <w:numFmt w:val="decimal"/>
+      <w:lvlText w:val="%4."/>
+      <w:lvlJc w:val="left"/>
+      <w:pPr>
+        <w:ind w:left="2880" w:hanging="360"/>
+      </w:pPr>
+    </w:lvl>
+    <w:lvl w:ilvl="4" w:tplc="04090019" w:tentative="1">
+      <w:start w:val="1"/>
+      <w:numFmt w:val="lowerLetter"/>
+      <w:lvlText w:val="%5."/>
+      <w:lvlJc w:val="left"/>
+      <w:pPr>
+        <w:ind w:left="3600" w:hanging="360"/>
+      </w:pPr>
+    </w:lvl>
+    <w:lvl w:ilvl="5" w:tplc="0409001B" w:tentative="1">
+      <w:start w:val="1"/>
+      <w:numFmt w:val="lowerRoman"/>
+      <w:lvlText w:val="%6."/>
+      <w:lvlJc w:val="right"/>
+      <w:pPr>
+        <w:ind w:left="4320" w:hanging="180"/>
+      </w:pPr>
+    </w:lvl>
+    <w:lvl w:ilvl="6" w:tplc="0409000F" w:tentative="1">
+      <w:start w:val="1"/>
+      <w:numFmt w:val="decimal"/>
+      <w:lvlText w:val="%7."/>
+      <w:lvlJc w:val="left"/>
+      <w:pPr>
+        <w:ind w:left="5040" w:hanging="360"/>
+      </w:pPr>
+    </w:lvl>
+    <w:lvl w:ilvl="7" w:tplc="04090019" w:tentative="1">
+      <w:start w:val="1"/>
+      <w:numFmt w:val="lowerLetter"/>
+      <w:lvlText w:val="%8."/>
+      <w:lvlJc w:val="left"/>
+      <w:pPr>
+        <w:ind w:left="5760" w:hanging="360"/>
+      </w:pPr>
+    </w:lvl>
+    <w:lvl w:ilvl="8" w:tplc="0409001B" w:tentative="1">
+      <w:start w:val="1"/>
+      <w:numFmt w:val="lowerRoman"/>
+      <w:lvlText w:val="%9."/>
+      <w:lvlJc w:val="right"/>
+      <w:pPr>
+        <w:ind w:left="6480" w:hanging="180"/>
+      </w:pPr>
+    </w:lvl>
+  </w:abstractNum>
+  <w:abstractNum w:abstractNumId="8" w15:restartNumberingAfterBreak="0">
     <w:nsid w:val="72AC7F57"/>
     <w:multiLevelType w:val="hybridMultilevel"/>
     <w:tmpl w:val="439044B8"/>
@@ -3810,7 +5753,7 @@
     <w:abstractNumId w:val="2"/>
   </w:num>
   <w:num w:numId="4">
-    <w:abstractNumId w:val="7"/>
+    <w:abstractNumId w:val="8"/>
   </w:num>
   <w:num w:numId="5">
     <w:abstractNumId w:val="1"/>
@@ -3823,6 +5766,9 @@
   </w:num>
   <w:num w:numId="8">
     <w:abstractNumId w:val="4"/>
+  </w:num>
+  <w:num w:numId="9">
+    <w:abstractNumId w:val="7"/>
   </w:num>
 </w:numbering>
 </file>

</xml_diff>

<commit_message>
agrego archivo de configuracion de CORS en formato PDF
</commit_message>
<xml_diff>
--- a/Configuraciones básicas Firebase-Springboot-CleverCloud-Heroku.docx
+++ b/Configuraciones básicas Firebase-Springboot-CleverCloud-Heroku.docx
@@ -15,126 +15,27 @@
           <w:u w:val="single"/>
           <w:lang w:val="es-MX"/>
         </w:rPr>
-        <w:t xml:space="preserve">Configuraciones básicas </w:t>
-      </w:r>
-      <w:proofErr w:type="spellStart"/>
-      <w:r>
-        <w:rPr>
-          <w:u w:val="single"/>
-          <w:lang w:val="es-MX"/>
-        </w:rPr>
-        <w:t>Firebase</w:t>
-      </w:r>
-      <w:proofErr w:type="spellEnd"/>
-      <w:r>
-        <w:rPr>
-          <w:u w:val="single"/>
-          <w:lang w:val="es-MX"/>
-        </w:rPr>
-        <w:t>/</w:t>
-      </w:r>
-      <w:proofErr w:type="spellStart"/>
-      <w:r>
-        <w:rPr>
-          <w:u w:val="single"/>
-          <w:lang w:val="es-MX"/>
-        </w:rPr>
-        <w:t>Springboot</w:t>
-      </w:r>
-      <w:proofErr w:type="spellEnd"/>
-      <w:r>
-        <w:rPr>
-          <w:u w:val="single"/>
-          <w:lang w:val="es-MX"/>
-        </w:rPr>
-        <w:t>/</w:t>
-      </w:r>
-      <w:proofErr w:type="spellStart"/>
-      <w:r>
-        <w:rPr>
-          <w:u w:val="single"/>
-          <w:lang w:val="es-MX"/>
-        </w:rPr>
-        <w:t>CleverCloud</w:t>
-      </w:r>
-      <w:proofErr w:type="spellEnd"/>
-      <w:r>
-        <w:rPr>
-          <w:u w:val="single"/>
-          <w:lang w:val="es-MX"/>
-        </w:rPr>
-        <w:t>/</w:t>
-      </w:r>
-      <w:proofErr w:type="spellStart"/>
-      <w:r>
-        <w:rPr>
-          <w:u w:val="single"/>
-          <w:lang w:val="es-MX"/>
-        </w:rPr>
-        <w:t>Heroku</w:t>
-      </w:r>
-      <w:proofErr w:type="spellEnd"/>
-    </w:p>
-    <w:p>
-      <w:pPr>
-        <w:rPr>
-          <w:lang w:val="es-MX"/>
-        </w:rPr>
-      </w:pPr>
-    </w:p>
-    <w:p>
-      <w:pPr>
-        <w:rPr>
-          <w:lang w:val="es-MX"/>
-        </w:rPr>
-      </w:pPr>
-      <w:r>
-        <w:rPr>
-          <w:lang w:val="es-MX"/>
-        </w:rPr>
-        <w:t xml:space="preserve">En base a errores comunes surgidos a la hora de realizar el </w:t>
-      </w:r>
-      <w:proofErr w:type="spellStart"/>
-      <w:r>
-        <w:rPr>
-          <w:lang w:val="es-MX"/>
-        </w:rPr>
-        <w:t>release</w:t>
-      </w:r>
-      <w:proofErr w:type="spellEnd"/>
-      <w:r>
-        <w:rPr>
-          <w:lang w:val="es-MX"/>
-        </w:rPr>
-        <w:t xml:space="preserve"> o </w:t>
-      </w:r>
-      <w:proofErr w:type="spellStart"/>
-      <w:r>
-        <w:rPr>
-          <w:lang w:val="es-MX"/>
-        </w:rPr>
-        <w:t>deploy</w:t>
-      </w:r>
-      <w:proofErr w:type="spellEnd"/>
-      <w:r>
-        <w:rPr>
-          <w:lang w:val="es-MX"/>
-        </w:rPr>
-        <w:t xml:space="preserve"> de nuestro proyecto Full </w:t>
-      </w:r>
-      <w:proofErr w:type="spellStart"/>
-      <w:r>
-        <w:rPr>
-          <w:lang w:val="es-MX"/>
-        </w:rPr>
-        <w:t>Stack</w:t>
-      </w:r>
-      <w:proofErr w:type="spellEnd"/>
-      <w:r>
-        <w:rPr>
-          <w:lang w:val="es-MX"/>
-        </w:rPr>
-        <w:t xml:space="preserve"> se formulan una serie de modificaciones, las cuales detallo a continuación:</w:t>
+        <w:t>Configuraciones básicas Firebase/Springboot/CleverCloud/Heroku</w:t>
+      </w:r>
+    </w:p>
+    <w:p>
+      <w:pPr>
+        <w:rPr>
+          <w:lang w:val="es-MX"/>
+        </w:rPr>
+      </w:pPr>
+    </w:p>
+    <w:p>
+      <w:pPr>
+        <w:rPr>
+          <w:lang w:val="es-MX"/>
+        </w:rPr>
+      </w:pPr>
+      <w:r>
+        <w:rPr>
+          <w:lang w:val="es-MX"/>
+        </w:rPr>
+        <w:t>En base a errores comunes surgidos a la hora de realizar el release o deploy de nuestro proyecto Full Stack se formulan una serie de modificaciones, las cuales detallo a continuación:</w:t>
       </w:r>
     </w:p>
     <w:p>
@@ -186,9 +87,8 @@
           <w:u w:val="single"/>
           <w:lang w:val="es-MX"/>
         </w:rPr>
-        <w:t xml:space="preserve"> de versiones de Java y/o </w:t>
-      </w:r>
-      <w:proofErr w:type="spellStart"/>
+        <w:t xml:space="preserve"> de versiones de Java y/o M</w:t>
+      </w:r>
       <w:r>
         <w:rPr>
           <w:b/>
@@ -196,18 +96,8 @@
           <w:u w:val="single"/>
           <w:lang w:val="es-MX"/>
         </w:rPr>
-        <w:t>M</w:t>
-      </w:r>
-      <w:r>
-        <w:rPr>
-          <w:b/>
-          <w:highlight w:val="yellow"/>
-          <w:u w:val="single"/>
-          <w:lang w:val="es-MX"/>
-        </w:rPr>
         <w:t>aven</w:t>
       </w:r>
-      <w:proofErr w:type="spellEnd"/>
     </w:p>
     <w:p>
       <w:pPr>
@@ -231,9 +121,9 @@
           <w:shd w:val="clear" w:color="auto" w:fill="FFFFFF"/>
           <w:lang w:val="es-MX"/>
         </w:rPr>
-        <w:t xml:space="preserve">[ERROR] </w:t>
-      </w:r>
-      <w:proofErr w:type="spellStart"/>
+        <w:t xml:space="preserve">[ERROR] Failed to execute goal </w:t>
+      </w:r>
+      <w:proofErr w:type="gramStart"/>
       <w:r>
         <w:rPr>
           <w:rFonts w:ascii="Arial" w:hAnsi="Arial" w:cs="Arial"/>
@@ -244,9 +134,9 @@
           <w:shd w:val="clear" w:color="auto" w:fill="FFFFFF"/>
           <w:lang w:val="es-MX"/>
         </w:rPr>
-        <w:t>Failed</w:t>
-      </w:r>
-      <w:proofErr w:type="spellEnd"/>
+        <w:t>org.apache</w:t>
+      </w:r>
+      <w:proofErr w:type="gramEnd"/>
       <w:r>
         <w:rPr>
           <w:rFonts w:ascii="Arial" w:hAnsi="Arial" w:cs="Arial"/>
@@ -257,9 +147,8 @@
           <w:shd w:val="clear" w:color="auto" w:fill="FFFFFF"/>
           <w:lang w:val="es-MX"/>
         </w:rPr>
-        <w:t xml:space="preserve"> to </w:t>
-      </w:r>
-      <w:proofErr w:type="spellStart"/>
+        <w:t xml:space="preserve">.maven.plugins:maven-compiler-plugin:3.8.1:compile (default-compile) on project </w:t>
+      </w:r>
       <w:r>
         <w:rPr>
           <w:rFonts w:ascii="Arial" w:hAnsi="Arial" w:cs="Arial"/>
@@ -270,9 +159,8 @@
           <w:shd w:val="clear" w:color="auto" w:fill="FFFFFF"/>
           <w:lang w:val="es-MX"/>
         </w:rPr>
-        <w:t>execute</w:t>
-      </w:r>
-      <w:proofErr w:type="spellEnd"/>
+        <w:t>NOMBRE_DE_TU_PROYECTO</w:t>
+      </w:r>
       <w:r>
         <w:rPr>
           <w:rFonts w:ascii="Arial" w:hAnsi="Arial" w:cs="Arial"/>
@@ -283,579 +171,237 @@
           <w:shd w:val="clear" w:color="auto" w:fill="FFFFFF"/>
           <w:lang w:val="es-MX"/>
         </w:rPr>
-        <w:t xml:space="preserve"> </w:t>
-      </w:r>
-      <w:proofErr w:type="spellStart"/>
+        <w:t>: Fatal error compiling: invalid target release: 8 -&gt; [Help 1]</w:t>
+      </w:r>
       <w:r>
         <w:rPr>
           <w:rFonts w:ascii="Arial" w:hAnsi="Arial" w:cs="Arial"/>
-          <w:i/>
           <w:color w:val="212529"/>
           <w:sz w:val="23"/>
           <w:szCs w:val="23"/>
           <w:shd w:val="clear" w:color="auto" w:fill="FFFFFF"/>
           <w:lang w:val="es-MX"/>
         </w:rPr>
-        <w:t>goal</w:t>
-      </w:r>
-      <w:proofErr w:type="spellEnd"/>
+        <w:t xml:space="preserve">  </w:t>
+      </w:r>
       <w:r>
         <w:rPr>
           <w:rFonts w:ascii="Arial" w:hAnsi="Arial" w:cs="Arial"/>
-          <w:i/>
+          <w:color w:val="212529"/>
+          <w:sz w:val="20"/>
+          <w:szCs w:val="23"/>
+          <w:shd w:val="clear" w:color="auto" w:fill="FFFFFF"/>
+          <w:lang w:val="es-MX"/>
+        </w:rPr>
+        <w:t>(tambien puede darse en las versions 11 y 17)</w:t>
+      </w:r>
+    </w:p>
+    <w:p>
+      <w:pPr>
+        <w:rPr>
+          <w:lang w:val="es-MX"/>
+        </w:rPr>
+      </w:pPr>
+      <w:r>
+        <w:rPr>
+          <w:lang w:val="es-MX"/>
+        </w:rPr>
+        <w:t>Esto se debe</w:t>
+      </w:r>
+      <w:r>
+        <w:rPr>
+          <w:lang w:val="es-MX"/>
+        </w:rPr>
+        <w:t xml:space="preserve"> a </w:t>
+      </w:r>
+      <w:r>
+        <w:rPr>
+          <w:lang w:val="es-MX"/>
+        </w:rPr>
+        <w:t xml:space="preserve">la incompatibilidad de </w:t>
+      </w:r>
+      <w:r>
+        <w:rPr>
+          <w:lang w:val="es-MX"/>
+        </w:rPr>
+        <w:t>las versiones de Java y/o Maven que tienes en tu PC Local</w:t>
+      </w:r>
+      <w:r>
+        <w:rPr>
+          <w:lang w:val="es-MX"/>
+        </w:rPr>
+        <w:t xml:space="preserve"> con las que intenta instalar heroku remotamente. </w:t>
+      </w:r>
+    </w:p>
+    <w:p>
+      <w:pPr>
+        <w:rPr>
+          <w:lang w:val="es-MX"/>
+        </w:rPr>
+      </w:pPr>
+      <w:r>
+        <w:rPr>
+          <w:lang w:val="es-MX"/>
+        </w:rPr>
+        <w:t>Para solucionarlo debes i</w:t>
+      </w:r>
+      <w:r>
+        <w:rPr>
+          <w:lang w:val="es-MX"/>
+        </w:rPr>
+        <w:t>ndicarle a heroku las ve</w:t>
+      </w:r>
+      <w:r>
+        <w:rPr>
+          <w:lang w:val="es-MX"/>
+        </w:rPr>
+        <w:t>rsiones que usas en tu proyecto, creando u</w:t>
+      </w:r>
+      <w:r>
+        <w:rPr>
+          <w:lang w:val="es-MX"/>
+        </w:rPr>
+        <w:t>n archivo de propiedades de sistema (</w:t>
+      </w:r>
+      <w:proofErr w:type="gramStart"/>
+      <w:r>
+        <w:rPr>
+          <w:b/>
+          <w:i/>
+          <w:lang w:val="es-MX"/>
+        </w:rPr>
+        <w:t>system.properties</w:t>
+      </w:r>
+      <w:proofErr w:type="gramEnd"/>
+      <w:r>
+        <w:rPr>
+          <w:lang w:val="es-MX"/>
+        </w:rPr>
+        <w:t xml:space="preserve">) especificando las versiones de </w:t>
+      </w:r>
+      <w:r>
+        <w:rPr>
+          <w:lang w:val="es-MX"/>
+        </w:rPr>
+        <w:t>Java</w:t>
+      </w:r>
+      <w:r>
+        <w:rPr>
+          <w:lang w:val="es-MX"/>
+        </w:rPr>
+        <w:t xml:space="preserve"> y/o </w:t>
+      </w:r>
+      <w:r>
+        <w:rPr>
+          <w:lang w:val="es-MX"/>
+        </w:rPr>
+        <w:t>Maven</w:t>
+      </w:r>
+      <w:r>
+        <w:rPr>
+          <w:lang w:val="es-MX"/>
+        </w:rPr>
+        <w:t xml:space="preserve"> que usas localmente, y luego subirlos para heroku los tenga en cuenta. Básicamente debes seguir los siguientes pasos:</w:t>
+      </w:r>
+    </w:p>
+    <w:p>
+      <w:pPr>
+        <w:shd w:val="clear" w:color="auto" w:fill="FFFFFF"/>
+        <w:spacing w:after="0" w:line="240" w:lineRule="auto"/>
+        <w:rPr>
+          <w:rFonts w:ascii="Arial" w:eastAsia="Times New Roman" w:hAnsi="Arial" w:cs="Arial"/>
           <w:color w:val="212529"/>
           <w:sz w:val="23"/>
           <w:szCs w:val="23"/>
-          <w:shd w:val="clear" w:color="auto" w:fill="FFFFFF"/>
-          <w:lang w:val="es-MX"/>
-        </w:rPr>
-        <w:t xml:space="preserve"> </w:t>
-      </w:r>
-      <w:proofErr w:type="gramStart"/>
-      <w:r>
-        <w:rPr>
-          <w:rFonts w:ascii="Arial" w:hAnsi="Arial" w:cs="Arial"/>
-          <w:i/>
+          <w:lang w:val="es-MX"/>
+        </w:rPr>
+      </w:pPr>
+      <w:r>
+        <w:rPr>
+          <w:rFonts w:ascii="Arial" w:eastAsia="Times New Roman" w:hAnsi="Arial" w:cs="Arial"/>
+          <w:b/>
+          <w:bCs/>
+          <w:i/>
+          <w:iCs/>
           <w:color w:val="212529"/>
           <w:sz w:val="23"/>
           <w:szCs w:val="23"/>
-          <w:shd w:val="clear" w:color="auto" w:fill="FFFFFF"/>
-          <w:lang w:val="es-MX"/>
-        </w:rPr>
-        <w:t>org.apache</w:t>
-      </w:r>
-      <w:proofErr w:type="gramEnd"/>
-      <w:r>
-        <w:rPr>
-          <w:rFonts w:ascii="Arial" w:hAnsi="Arial" w:cs="Arial"/>
-          <w:i/>
+          <w:lang w:val="es-MX"/>
+        </w:rPr>
+        <w:t xml:space="preserve">******(Aclaración: las versiones son de ejemplo, por favor coloca las versiones que tienes en tu </w:t>
+      </w:r>
+      <w:proofErr w:type="gramStart"/>
+      <w:r>
+        <w:rPr>
+          <w:rFonts w:ascii="Arial" w:eastAsia="Times New Roman" w:hAnsi="Arial" w:cs="Arial"/>
+          <w:b/>
+          <w:bCs/>
+          <w:i/>
+          <w:iCs/>
           <w:color w:val="212529"/>
           <w:sz w:val="23"/>
           <w:szCs w:val="23"/>
-          <w:shd w:val="clear" w:color="auto" w:fill="FFFFFF"/>
-          <w:lang w:val="es-MX"/>
-        </w:rPr>
-        <w:t xml:space="preserve">.maven.plugins:maven-compiler-plugin:3.8.1:compile (default-compile) </w:t>
-      </w:r>
-      <w:proofErr w:type="spellStart"/>
-      <w:r>
-        <w:rPr>
-          <w:rFonts w:ascii="Arial" w:hAnsi="Arial" w:cs="Arial"/>
-          <w:i/>
+          <w:lang w:val="es-MX"/>
+        </w:rPr>
+        <w:t>pc)*</w:t>
+      </w:r>
+      <w:proofErr w:type="gramEnd"/>
+      <w:r>
+        <w:rPr>
+          <w:rFonts w:ascii="Arial" w:eastAsia="Times New Roman" w:hAnsi="Arial" w:cs="Arial"/>
+          <w:b/>
+          <w:bCs/>
+          <w:i/>
+          <w:iCs/>
           <w:color w:val="212529"/>
           <w:sz w:val="23"/>
           <w:szCs w:val="23"/>
-          <w:shd w:val="clear" w:color="auto" w:fill="FFFFFF"/>
-          <w:lang w:val="es-MX"/>
-        </w:rPr>
-        <w:t>on</w:t>
-      </w:r>
-      <w:proofErr w:type="spellEnd"/>
-      <w:r>
-        <w:rPr>
-          <w:rFonts w:ascii="Arial" w:hAnsi="Arial" w:cs="Arial"/>
-          <w:i/>
+          <w:lang w:val="es-MX"/>
+        </w:rPr>
+        <w:t>********</w:t>
+      </w:r>
+    </w:p>
+    <w:p>
+      <w:pPr>
+        <w:shd w:val="clear" w:color="auto" w:fill="FFFFFF"/>
+        <w:spacing w:after="0" w:line="240" w:lineRule="auto"/>
+        <w:rPr>
+          <w:rFonts w:ascii="Arial" w:eastAsia="Times New Roman" w:hAnsi="Arial" w:cs="Arial"/>
+          <w:i/>
+          <w:iCs/>
           <w:color w:val="212529"/>
           <w:sz w:val="23"/>
           <w:szCs w:val="23"/>
-          <w:shd w:val="clear" w:color="auto" w:fill="FFFFFF"/>
-          <w:lang w:val="es-MX"/>
-        </w:rPr>
-        <w:t xml:space="preserve"> </w:t>
-      </w:r>
-      <w:proofErr w:type="spellStart"/>
-      <w:r>
-        <w:rPr>
-          <w:rFonts w:ascii="Arial" w:hAnsi="Arial" w:cs="Arial"/>
-          <w:i/>
+          <w:lang w:val="es-MX"/>
+        </w:rPr>
+      </w:pPr>
+      <w:r>
+        <w:rPr>
+          <w:rFonts w:ascii="Arial" w:eastAsia="Times New Roman" w:hAnsi="Arial" w:cs="Arial"/>
+          <w:i/>
+          <w:iCs/>
           <w:color w:val="212529"/>
           <w:sz w:val="23"/>
           <w:szCs w:val="23"/>
-          <w:shd w:val="clear" w:color="auto" w:fill="FFFFFF"/>
-          <w:lang w:val="es-MX"/>
-        </w:rPr>
-        <w:t>project</w:t>
-      </w:r>
-      <w:proofErr w:type="spellEnd"/>
-      <w:r>
-        <w:rPr>
-          <w:rFonts w:ascii="Arial" w:hAnsi="Arial" w:cs="Arial"/>
-          <w:i/>
+          <w:lang w:val="es-MX"/>
+        </w:rPr>
+        <w:t>1- Crear el archivo </w:t>
+      </w:r>
+      <w:proofErr w:type="gramStart"/>
+      <w:r>
+        <w:rPr>
+          <w:rFonts w:ascii="Arial" w:eastAsia="Times New Roman" w:hAnsi="Arial" w:cs="Arial"/>
+          <w:b/>
+          <w:bCs/>
+          <w:i/>
+          <w:iCs/>
           <w:color w:val="212529"/>
           <w:sz w:val="23"/>
           <w:szCs w:val="23"/>
-          <w:shd w:val="clear" w:color="auto" w:fill="FFFFFF"/>
-          <w:lang w:val="es-MX"/>
-        </w:rPr>
-        <w:t xml:space="preserve"> </w:t>
-      </w:r>
-      <w:r>
-        <w:rPr>
-          <w:rFonts w:ascii="Arial" w:hAnsi="Arial" w:cs="Arial"/>
-          <w:i/>
-          <w:color w:val="212529"/>
-          <w:sz w:val="23"/>
-          <w:szCs w:val="23"/>
-          <w:shd w:val="clear" w:color="auto" w:fill="FFFFFF"/>
-          <w:lang w:val="es-MX"/>
-        </w:rPr>
-        <w:t>NOMBRE_DE_TU_PROYECTO</w:t>
-      </w:r>
-      <w:r>
-        <w:rPr>
-          <w:rFonts w:ascii="Arial" w:hAnsi="Arial" w:cs="Arial"/>
-          <w:i/>
-          <w:color w:val="212529"/>
-          <w:sz w:val="23"/>
-          <w:szCs w:val="23"/>
-          <w:shd w:val="clear" w:color="auto" w:fill="FFFFFF"/>
-          <w:lang w:val="es-MX"/>
-        </w:rPr>
-        <w:t xml:space="preserve">: Fatal error </w:t>
-      </w:r>
-      <w:proofErr w:type="spellStart"/>
-      <w:r>
-        <w:rPr>
-          <w:rFonts w:ascii="Arial" w:hAnsi="Arial" w:cs="Arial"/>
-          <w:i/>
-          <w:color w:val="212529"/>
-          <w:sz w:val="23"/>
-          <w:szCs w:val="23"/>
-          <w:shd w:val="clear" w:color="auto" w:fill="FFFFFF"/>
-          <w:lang w:val="es-MX"/>
-        </w:rPr>
-        <w:t>compiling</w:t>
-      </w:r>
-      <w:proofErr w:type="spellEnd"/>
-      <w:r>
-        <w:rPr>
-          <w:rFonts w:ascii="Arial" w:hAnsi="Arial" w:cs="Arial"/>
-          <w:i/>
-          <w:color w:val="212529"/>
-          <w:sz w:val="23"/>
-          <w:szCs w:val="23"/>
-          <w:shd w:val="clear" w:color="auto" w:fill="FFFFFF"/>
-          <w:lang w:val="es-MX"/>
-        </w:rPr>
-        <w:t xml:space="preserve">: </w:t>
-      </w:r>
-      <w:proofErr w:type="spellStart"/>
-      <w:r>
-        <w:rPr>
-          <w:rFonts w:ascii="Arial" w:hAnsi="Arial" w:cs="Arial"/>
-          <w:i/>
-          <w:color w:val="212529"/>
-          <w:sz w:val="23"/>
-          <w:szCs w:val="23"/>
-          <w:shd w:val="clear" w:color="auto" w:fill="FFFFFF"/>
-          <w:lang w:val="es-MX"/>
-        </w:rPr>
-        <w:t>invalid</w:t>
-      </w:r>
-      <w:proofErr w:type="spellEnd"/>
-      <w:r>
-        <w:rPr>
-          <w:rFonts w:ascii="Arial" w:hAnsi="Arial" w:cs="Arial"/>
-          <w:i/>
-          <w:color w:val="212529"/>
-          <w:sz w:val="23"/>
-          <w:szCs w:val="23"/>
-          <w:shd w:val="clear" w:color="auto" w:fill="FFFFFF"/>
-          <w:lang w:val="es-MX"/>
-        </w:rPr>
-        <w:t xml:space="preserve"> target </w:t>
-      </w:r>
-      <w:proofErr w:type="spellStart"/>
-      <w:r>
-        <w:rPr>
-          <w:rFonts w:ascii="Arial" w:hAnsi="Arial" w:cs="Arial"/>
-          <w:i/>
-          <w:color w:val="212529"/>
-          <w:sz w:val="23"/>
-          <w:szCs w:val="23"/>
-          <w:shd w:val="clear" w:color="auto" w:fill="FFFFFF"/>
-          <w:lang w:val="es-MX"/>
-        </w:rPr>
-        <w:t>release</w:t>
-      </w:r>
-      <w:proofErr w:type="spellEnd"/>
-      <w:r>
-        <w:rPr>
-          <w:rFonts w:ascii="Arial" w:hAnsi="Arial" w:cs="Arial"/>
-          <w:i/>
-          <w:color w:val="212529"/>
-          <w:sz w:val="23"/>
-          <w:szCs w:val="23"/>
-          <w:shd w:val="clear" w:color="auto" w:fill="FFFFFF"/>
-          <w:lang w:val="es-MX"/>
-        </w:rPr>
-        <w:t>: 8 -&gt; [</w:t>
-      </w:r>
-      <w:proofErr w:type="spellStart"/>
-      <w:r>
-        <w:rPr>
-          <w:rFonts w:ascii="Arial" w:hAnsi="Arial" w:cs="Arial"/>
-          <w:i/>
-          <w:color w:val="212529"/>
-          <w:sz w:val="23"/>
-          <w:szCs w:val="23"/>
-          <w:shd w:val="clear" w:color="auto" w:fill="FFFFFF"/>
-          <w:lang w:val="es-MX"/>
-        </w:rPr>
-        <w:t>Help</w:t>
-      </w:r>
-      <w:proofErr w:type="spellEnd"/>
-      <w:r>
-        <w:rPr>
-          <w:rFonts w:ascii="Arial" w:hAnsi="Arial" w:cs="Arial"/>
-          <w:i/>
-          <w:color w:val="212529"/>
-          <w:sz w:val="23"/>
-          <w:szCs w:val="23"/>
-          <w:shd w:val="clear" w:color="auto" w:fill="FFFFFF"/>
-          <w:lang w:val="es-MX"/>
-        </w:rPr>
-        <w:t xml:space="preserve"> 1]</w:t>
-      </w:r>
-      <w:r>
-        <w:rPr>
-          <w:rFonts w:ascii="Arial" w:hAnsi="Arial" w:cs="Arial"/>
-          <w:color w:val="212529"/>
-          <w:sz w:val="23"/>
-          <w:szCs w:val="23"/>
-          <w:shd w:val="clear" w:color="auto" w:fill="FFFFFF"/>
-          <w:lang w:val="es-MX"/>
-        </w:rPr>
-        <w:t xml:space="preserve">  </w:t>
-      </w:r>
-      <w:r>
-        <w:rPr>
-          <w:rFonts w:ascii="Arial" w:hAnsi="Arial" w:cs="Arial"/>
-          <w:color w:val="212529"/>
-          <w:sz w:val="20"/>
-          <w:szCs w:val="23"/>
-          <w:shd w:val="clear" w:color="auto" w:fill="FFFFFF"/>
-          <w:lang w:val="es-MX"/>
-        </w:rPr>
-        <w:t>(</w:t>
-      </w:r>
-      <w:proofErr w:type="spellStart"/>
-      <w:r>
-        <w:rPr>
-          <w:rFonts w:ascii="Arial" w:hAnsi="Arial" w:cs="Arial"/>
-          <w:color w:val="212529"/>
-          <w:sz w:val="20"/>
-          <w:szCs w:val="23"/>
-          <w:shd w:val="clear" w:color="auto" w:fill="FFFFFF"/>
-          <w:lang w:val="es-MX"/>
-        </w:rPr>
-        <w:t>tambien</w:t>
-      </w:r>
-      <w:proofErr w:type="spellEnd"/>
-      <w:r>
-        <w:rPr>
-          <w:rFonts w:ascii="Arial" w:hAnsi="Arial" w:cs="Arial"/>
-          <w:color w:val="212529"/>
-          <w:sz w:val="20"/>
-          <w:szCs w:val="23"/>
-          <w:shd w:val="clear" w:color="auto" w:fill="FFFFFF"/>
-          <w:lang w:val="es-MX"/>
-        </w:rPr>
-        <w:t xml:space="preserve"> puede darse en las </w:t>
-      </w:r>
-      <w:proofErr w:type="spellStart"/>
-      <w:r>
-        <w:rPr>
-          <w:rFonts w:ascii="Arial" w:hAnsi="Arial" w:cs="Arial"/>
-          <w:color w:val="212529"/>
-          <w:sz w:val="20"/>
-          <w:szCs w:val="23"/>
-          <w:shd w:val="clear" w:color="auto" w:fill="FFFFFF"/>
-          <w:lang w:val="es-MX"/>
-        </w:rPr>
-        <w:t>versions</w:t>
-      </w:r>
-      <w:proofErr w:type="spellEnd"/>
-      <w:r>
-        <w:rPr>
-          <w:rFonts w:ascii="Arial" w:hAnsi="Arial" w:cs="Arial"/>
-          <w:color w:val="212529"/>
-          <w:sz w:val="20"/>
-          <w:szCs w:val="23"/>
-          <w:shd w:val="clear" w:color="auto" w:fill="FFFFFF"/>
-          <w:lang w:val="es-MX"/>
-        </w:rPr>
-        <w:t xml:space="preserve"> 11 y 17)</w:t>
-      </w:r>
-    </w:p>
-    <w:p>
-      <w:pPr>
-        <w:rPr>
-          <w:lang w:val="es-MX"/>
-        </w:rPr>
-      </w:pPr>
-      <w:r>
-        <w:rPr>
-          <w:lang w:val="es-MX"/>
-        </w:rPr>
-        <w:t>Esto se debe</w:t>
-      </w:r>
-      <w:r>
-        <w:rPr>
-          <w:lang w:val="es-MX"/>
-        </w:rPr>
-        <w:t xml:space="preserve"> a </w:t>
-      </w:r>
-      <w:r>
-        <w:rPr>
-          <w:lang w:val="es-MX"/>
-        </w:rPr>
-        <w:t xml:space="preserve">la incompatibilidad de </w:t>
-      </w:r>
-      <w:r>
-        <w:rPr>
-          <w:lang w:val="es-MX"/>
-        </w:rPr>
-        <w:t xml:space="preserve">las versiones de Java y/o </w:t>
-      </w:r>
-      <w:proofErr w:type="spellStart"/>
-      <w:r>
-        <w:rPr>
-          <w:lang w:val="es-MX"/>
-        </w:rPr>
-        <w:t>Maven</w:t>
-      </w:r>
-      <w:proofErr w:type="spellEnd"/>
-      <w:r>
-        <w:rPr>
-          <w:lang w:val="es-MX"/>
-        </w:rPr>
-        <w:t xml:space="preserve"> que tienes en tu PC Local</w:t>
-      </w:r>
-      <w:r>
-        <w:rPr>
-          <w:lang w:val="es-MX"/>
-        </w:rPr>
-        <w:t xml:space="preserve"> con las que intenta instalar </w:t>
-      </w:r>
-      <w:proofErr w:type="spellStart"/>
-      <w:r>
-        <w:rPr>
-          <w:lang w:val="es-MX"/>
-        </w:rPr>
-        <w:t>heroku</w:t>
-      </w:r>
-      <w:proofErr w:type="spellEnd"/>
-      <w:r>
-        <w:rPr>
-          <w:lang w:val="es-MX"/>
-        </w:rPr>
-        <w:t xml:space="preserve"> remotamente. </w:t>
-      </w:r>
-    </w:p>
-    <w:p>
-      <w:pPr>
-        <w:rPr>
-          <w:lang w:val="es-MX"/>
-        </w:rPr>
-      </w:pPr>
-      <w:r>
-        <w:rPr>
-          <w:lang w:val="es-MX"/>
-        </w:rPr>
-        <w:t>Para solucionarlo debes i</w:t>
-      </w:r>
-      <w:r>
-        <w:rPr>
-          <w:lang w:val="es-MX"/>
-        </w:rPr>
-        <w:t xml:space="preserve">ndicarle a </w:t>
-      </w:r>
-      <w:proofErr w:type="spellStart"/>
-      <w:r>
-        <w:rPr>
-          <w:lang w:val="es-MX"/>
-        </w:rPr>
-        <w:t>heroku</w:t>
-      </w:r>
-      <w:proofErr w:type="spellEnd"/>
-      <w:r>
-        <w:rPr>
-          <w:lang w:val="es-MX"/>
-        </w:rPr>
-        <w:t xml:space="preserve"> las ve</w:t>
-      </w:r>
-      <w:r>
-        <w:rPr>
-          <w:lang w:val="es-MX"/>
-        </w:rPr>
-        <w:t>rsiones que usas en tu proyecto, creando u</w:t>
-      </w:r>
-      <w:r>
-        <w:rPr>
-          <w:lang w:val="es-MX"/>
-        </w:rPr>
-        <w:t>n archivo de propiedades de sistema (</w:t>
-      </w:r>
-      <w:proofErr w:type="spellStart"/>
-      <w:proofErr w:type="gramStart"/>
-      <w:r>
-        <w:rPr>
-          <w:b/>
-          <w:i/>
           <w:lang w:val="es-MX"/>
         </w:rPr>
         <w:t>system.properties</w:t>
       </w:r>
-      <w:proofErr w:type="spellEnd"/>
-      <w:proofErr w:type="gramEnd"/>
-      <w:r>
-        <w:rPr>
-          <w:lang w:val="es-MX"/>
-        </w:rPr>
-        <w:t xml:space="preserve">) especificando las versiones de </w:t>
-      </w:r>
-      <w:r>
-        <w:rPr>
-          <w:lang w:val="es-MX"/>
-        </w:rPr>
-        <w:t>Java</w:t>
-      </w:r>
-      <w:r>
-        <w:rPr>
-          <w:lang w:val="es-MX"/>
-        </w:rPr>
-        <w:t xml:space="preserve"> y/o </w:t>
-      </w:r>
-      <w:proofErr w:type="spellStart"/>
-      <w:r>
-        <w:rPr>
-          <w:lang w:val="es-MX"/>
-        </w:rPr>
-        <w:t>Maven</w:t>
-      </w:r>
-      <w:proofErr w:type="spellEnd"/>
-      <w:r>
-        <w:rPr>
-          <w:lang w:val="es-MX"/>
-        </w:rPr>
-        <w:t xml:space="preserve"> que usas localmente, y luego subirlos para </w:t>
-      </w:r>
-      <w:proofErr w:type="spellStart"/>
-      <w:r>
-        <w:rPr>
-          <w:lang w:val="es-MX"/>
-        </w:rPr>
-        <w:t>heroku</w:t>
-      </w:r>
-      <w:proofErr w:type="spellEnd"/>
-      <w:r>
-        <w:rPr>
-          <w:lang w:val="es-MX"/>
-        </w:rPr>
-        <w:t xml:space="preserve"> los tenga en cuenta. Básicamente debes seguir los siguientes pasos:</w:t>
-      </w:r>
-    </w:p>
-    <w:p>
-      <w:pPr>
-        <w:shd w:val="clear" w:color="auto" w:fill="FFFFFF"/>
-        <w:spacing w:after="0" w:line="240" w:lineRule="auto"/>
-        <w:rPr>
-          <w:rFonts w:ascii="Arial" w:eastAsia="Times New Roman" w:hAnsi="Arial" w:cs="Arial"/>
-          <w:color w:val="212529"/>
-          <w:sz w:val="23"/>
-          <w:szCs w:val="23"/>
-          <w:lang w:val="es-MX"/>
-        </w:rPr>
-      </w:pPr>
-      <w:r>
-        <w:rPr>
-          <w:rFonts w:ascii="Arial" w:eastAsia="Times New Roman" w:hAnsi="Arial" w:cs="Arial"/>
-          <w:b/>
-          <w:bCs/>
-          <w:i/>
-          <w:iCs/>
-          <w:color w:val="212529"/>
-          <w:sz w:val="23"/>
-          <w:szCs w:val="23"/>
-          <w:lang w:val="es-MX"/>
-        </w:rPr>
-        <w:t xml:space="preserve">******(Aclaración: las versiones son de ejemplo, por favor coloca las versiones que tienes en tu </w:t>
-      </w:r>
-      <w:proofErr w:type="gramStart"/>
-      <w:r>
-        <w:rPr>
-          <w:rFonts w:ascii="Arial" w:eastAsia="Times New Roman" w:hAnsi="Arial" w:cs="Arial"/>
-          <w:b/>
-          <w:bCs/>
-          <w:i/>
-          <w:iCs/>
-          <w:color w:val="212529"/>
-          <w:sz w:val="23"/>
-          <w:szCs w:val="23"/>
-          <w:lang w:val="es-MX"/>
-        </w:rPr>
-        <w:t>pc)*</w:t>
-      </w:r>
-      <w:proofErr w:type="gramEnd"/>
-      <w:r>
-        <w:rPr>
-          <w:rFonts w:ascii="Arial" w:eastAsia="Times New Roman" w:hAnsi="Arial" w:cs="Arial"/>
-          <w:b/>
-          <w:bCs/>
-          <w:i/>
-          <w:iCs/>
-          <w:color w:val="212529"/>
-          <w:sz w:val="23"/>
-          <w:szCs w:val="23"/>
-          <w:lang w:val="es-MX"/>
-        </w:rPr>
-        <w:t>********</w:t>
-      </w:r>
-    </w:p>
-    <w:p>
-      <w:pPr>
-        <w:shd w:val="clear" w:color="auto" w:fill="FFFFFF"/>
-        <w:spacing w:after="0" w:line="240" w:lineRule="auto"/>
-        <w:rPr>
-          <w:rFonts w:ascii="Arial" w:eastAsia="Times New Roman" w:hAnsi="Arial" w:cs="Arial"/>
-          <w:i/>
-          <w:iCs/>
-          <w:color w:val="212529"/>
-          <w:sz w:val="23"/>
-          <w:szCs w:val="23"/>
-          <w:lang w:val="es-MX"/>
-        </w:rPr>
-      </w:pPr>
-      <w:r>
-        <w:rPr>
-          <w:rFonts w:ascii="Arial" w:eastAsia="Times New Roman" w:hAnsi="Arial" w:cs="Arial"/>
-          <w:i/>
-          <w:iCs/>
-          <w:color w:val="212529"/>
-          <w:sz w:val="23"/>
-          <w:szCs w:val="23"/>
-          <w:lang w:val="es-MX"/>
-        </w:rPr>
-        <w:t>1- Crear el archivo </w:t>
-      </w:r>
-      <w:proofErr w:type="spellStart"/>
-      <w:proofErr w:type="gramStart"/>
-      <w:r>
-        <w:rPr>
-          <w:rFonts w:ascii="Arial" w:eastAsia="Times New Roman" w:hAnsi="Arial" w:cs="Arial"/>
-          <w:b/>
-          <w:bCs/>
-          <w:i/>
-          <w:iCs/>
-          <w:color w:val="212529"/>
-          <w:sz w:val="23"/>
-          <w:szCs w:val="23"/>
-          <w:lang w:val="es-MX"/>
-        </w:rPr>
-        <w:t>system.properties</w:t>
-      </w:r>
-      <w:proofErr w:type="spellEnd"/>
       <w:proofErr w:type="gramEnd"/>
       <w:r>
         <w:rPr>
@@ -901,7 +447,6 @@
           <w:szCs w:val="20"/>
         </w:rPr>
       </w:pPr>
-      <w:proofErr w:type="spellStart"/>
       <w:proofErr w:type="gramStart"/>
       <w:r>
         <w:rPr>
@@ -932,7 +477,6 @@
         </w:rPr>
         <w:t>.version</w:t>
       </w:r>
-      <w:proofErr w:type="spellEnd"/>
       <w:r>
         <w:rPr>
           <w:rFonts w:ascii="Consolas" w:eastAsia="Times New Roman" w:hAnsi="Consolas" w:cs="Courier New"/>
@@ -993,7 +537,6 @@
           <w:szCs w:val="20"/>
         </w:rPr>
       </w:pPr>
-      <w:proofErr w:type="spellStart"/>
       <w:proofErr w:type="gramStart"/>
       <w:r>
         <w:rPr>
@@ -1009,7 +552,6 @@
         </w:rPr>
         <w:t>maven.version</w:t>
       </w:r>
-      <w:proofErr w:type="spellEnd"/>
       <w:proofErr w:type="gramEnd"/>
       <w:r>
         <w:rPr>
@@ -1092,33 +634,7 @@
           <w:szCs w:val="23"/>
           <w:lang w:val="es-MX"/>
         </w:rPr>
-        <w:t xml:space="preserve">2- Agregar a </w:t>
-      </w:r>
-      <w:proofErr w:type="spellStart"/>
-      <w:r>
-        <w:rPr>
-          <w:rFonts w:ascii="Arial" w:eastAsia="Times New Roman" w:hAnsi="Arial" w:cs="Arial"/>
-          <w:i/>
-          <w:iCs/>
-          <w:color w:val="212529"/>
-          <w:sz w:val="23"/>
-          <w:szCs w:val="23"/>
-          <w:lang w:val="es-MX"/>
-        </w:rPr>
-        <w:t>git</w:t>
-      </w:r>
-      <w:proofErr w:type="spellEnd"/>
-      <w:r>
-        <w:rPr>
-          <w:rFonts w:ascii="Arial" w:eastAsia="Times New Roman" w:hAnsi="Arial" w:cs="Arial"/>
-          <w:i/>
-          <w:iCs/>
-          <w:color w:val="212529"/>
-          <w:sz w:val="23"/>
-          <w:szCs w:val="23"/>
-          <w:lang w:val="es-MX"/>
-        </w:rPr>
-        <w:t xml:space="preserve"> el archivo, ejecutando en la raíz de tu proyecto:</w:t>
+        <w:t>2- Agregar a git el archivo, ejecutando en la raíz de tu proyecto:</w:t>
       </w:r>
       <w:r>
         <w:rPr>
@@ -1167,7 +683,6 @@
           <w:lang w:val="es-MX"/>
         </w:rPr>
       </w:pPr>
-      <w:proofErr w:type="spellStart"/>
       <w:r>
         <w:rPr>
           <w:rFonts w:ascii="Consolas" w:eastAsia="Times New Roman" w:hAnsi="Consolas" w:cs="Courier New"/>
@@ -1181,9 +696,23 @@
           <w:shd w:val="clear" w:color="auto" w:fill="282C34"/>
           <w:lang w:val="es-MX"/>
         </w:rPr>
-        <w:t>git</w:t>
-      </w:r>
-      <w:proofErr w:type="spellEnd"/>
+        <w:t xml:space="preserve">git </w:t>
+      </w:r>
+      <w:r>
+        <w:rPr>
+          <w:rFonts w:ascii="Consolas" w:eastAsia="Times New Roman" w:hAnsi="Consolas" w:cs="Courier New"/>
+          <w:b/>
+          <w:bCs/>
+          <w:i/>
+          <w:iCs/>
+          <w:color w:val="C678DD"/>
+          <w:sz w:val="20"/>
+          <w:szCs w:val="20"/>
+          <w:shd w:val="clear" w:color="auto" w:fill="282C34"/>
+          <w:lang w:val="es-MX"/>
+        </w:rPr>
+        <w:t>add</w:t>
+      </w:r>
       <w:r>
         <w:rPr>
           <w:rFonts w:ascii="Consolas" w:eastAsia="Times New Roman" w:hAnsi="Consolas" w:cs="Courier New"/>
@@ -1199,23 +728,7 @@
         </w:rPr>
         <w:t xml:space="preserve"> </w:t>
       </w:r>
-      <w:proofErr w:type="spellStart"/>
-      <w:r>
-        <w:rPr>
-          <w:rFonts w:ascii="Consolas" w:eastAsia="Times New Roman" w:hAnsi="Consolas" w:cs="Courier New"/>
-          <w:b/>
-          <w:bCs/>
-          <w:i/>
-          <w:iCs/>
-          <w:color w:val="C678DD"/>
-          <w:sz w:val="20"/>
-          <w:szCs w:val="20"/>
-          <w:shd w:val="clear" w:color="auto" w:fill="282C34"/>
-          <w:lang w:val="es-MX"/>
-        </w:rPr>
-        <w:t>add</w:t>
-      </w:r>
-      <w:proofErr w:type="spellEnd"/>
+      <w:proofErr w:type="gramStart"/>
       <w:r>
         <w:rPr>
           <w:rFonts w:ascii="Consolas" w:eastAsia="Times New Roman" w:hAnsi="Consolas" w:cs="Courier New"/>
@@ -1229,26 +742,8 @@
           <w:shd w:val="clear" w:color="auto" w:fill="282C34"/>
           <w:lang w:val="es-MX"/>
         </w:rPr>
-        <w:t xml:space="preserve"> </w:t>
-      </w:r>
-      <w:proofErr w:type="spellStart"/>
-      <w:proofErr w:type="gramStart"/>
-      <w:r>
-        <w:rPr>
-          <w:rFonts w:ascii="Consolas" w:eastAsia="Times New Roman" w:hAnsi="Consolas" w:cs="Courier New"/>
-          <w:b/>
-          <w:bCs/>
-          <w:i/>
-          <w:iCs/>
-          <w:color w:val="ABB2BF"/>
-          <w:sz w:val="20"/>
-          <w:szCs w:val="20"/>
-          <w:shd w:val="clear" w:color="auto" w:fill="282C34"/>
-          <w:lang w:val="es-MX"/>
-        </w:rPr>
         <w:t>system.properties</w:t>
       </w:r>
-      <w:proofErr w:type="spellEnd"/>
       <w:proofErr w:type="gramEnd"/>
       <w:r>
         <w:rPr>
@@ -1339,7 +834,6 @@
           <w:lang w:val="es-MX"/>
         </w:rPr>
       </w:pPr>
-      <w:proofErr w:type="spellStart"/>
       <w:r>
         <w:rPr>
           <w:rFonts w:ascii="Consolas" w:eastAsia="Times New Roman" w:hAnsi="Consolas" w:cs="Courier New"/>
@@ -1353,25 +847,8 @@
           <w:shd w:val="clear" w:color="auto" w:fill="282C34"/>
           <w:lang w:val="es-MX"/>
         </w:rPr>
-        <w:t>git</w:t>
-      </w:r>
-      <w:proofErr w:type="spellEnd"/>
-      <w:r>
-        <w:rPr>
-          <w:rFonts w:ascii="Consolas" w:eastAsia="Times New Roman" w:hAnsi="Consolas" w:cs="Courier New"/>
-          <w:b/>
-          <w:bCs/>
-          <w:i/>
-          <w:iCs/>
-          <w:color w:val="ABB2BF"/>
-          <w:sz w:val="20"/>
-          <w:szCs w:val="20"/>
-          <w:shd w:val="clear" w:color="auto" w:fill="282C34"/>
-          <w:lang w:val="es-MX"/>
-        </w:rPr>
-        <w:t xml:space="preserve"> </w:t>
-      </w:r>
-      <w:proofErr w:type="spellStart"/>
+        <w:t xml:space="preserve">git </w:t>
+      </w:r>
       <w:proofErr w:type="gramStart"/>
       <w:r>
         <w:rPr>
@@ -1388,7 +865,6 @@
         </w:rPr>
         <w:t>add</w:t>
       </w:r>
-      <w:proofErr w:type="spellEnd"/>
       <w:r>
         <w:rPr>
           <w:rFonts w:ascii="Consolas" w:eastAsia="Times New Roman" w:hAnsi="Consolas" w:cs="Courier New"/>
@@ -1430,33 +906,7 @@
           <w:szCs w:val="23"/>
           <w:lang w:val="es-MX"/>
         </w:rPr>
-        <w:t xml:space="preserve">3- Hacer </w:t>
-      </w:r>
-      <w:proofErr w:type="spellStart"/>
-      <w:r>
-        <w:rPr>
-          <w:rFonts w:ascii="Arial" w:eastAsia="Times New Roman" w:hAnsi="Arial" w:cs="Arial"/>
-          <w:i/>
-          <w:iCs/>
-          <w:color w:val="212529"/>
-          <w:sz w:val="23"/>
-          <w:szCs w:val="23"/>
-          <w:lang w:val="es-MX"/>
-        </w:rPr>
-        <w:t>commit</w:t>
-      </w:r>
-      <w:proofErr w:type="spellEnd"/>
-      <w:r>
-        <w:rPr>
-          <w:rFonts w:ascii="Arial" w:eastAsia="Times New Roman" w:hAnsi="Arial" w:cs="Arial"/>
-          <w:i/>
-          <w:iCs/>
-          <w:color w:val="212529"/>
-          <w:sz w:val="23"/>
-          <w:szCs w:val="23"/>
-          <w:lang w:val="es-MX"/>
-        </w:rPr>
-        <w:t xml:space="preserve"> de los cambios:</w:t>
+        <w:t>3- Hacer commit de los cambios:</w:t>
       </w:r>
       <w:r>
         <w:rPr>
@@ -1520,7 +970,6 @@
         </w:rPr>
         <w:t xml:space="preserve"> </w:t>
       </w:r>
-      <w:proofErr w:type="spellStart"/>
       <w:r>
         <w:rPr>
           <w:rFonts w:ascii="Consolas" w:eastAsia="Times New Roman" w:hAnsi="Consolas" w:cs="Courier New"/>
@@ -1536,7 +985,6 @@
         </w:rPr>
         <w:t>git</w:t>
       </w:r>
-      <w:proofErr w:type="spellEnd"/>
       <w:r>
         <w:rPr>
           <w:rFonts w:ascii="Consolas" w:eastAsia="Times New Roman" w:hAnsi="Consolas" w:cs="Courier New"/>
@@ -1550,39 +998,7 @@
           <w:shd w:val="clear" w:color="auto" w:fill="282C34"/>
           <w:lang w:val="es-MX"/>
         </w:rPr>
-        <w:t xml:space="preserve"> </w:t>
-      </w:r>
-      <w:proofErr w:type="spellStart"/>
-      <w:r>
-        <w:rPr>
-          <w:rFonts w:ascii="Consolas" w:eastAsia="Times New Roman" w:hAnsi="Consolas" w:cs="Courier New"/>
-          <w:b/>
-          <w:bCs/>
-          <w:i/>
-          <w:iCs/>
-          <w:color w:val="ABB2BF"/>
-          <w:sz w:val="20"/>
-          <w:szCs w:val="20"/>
-          <w:shd w:val="clear" w:color="auto" w:fill="282C34"/>
-          <w:lang w:val="es-MX"/>
-        </w:rPr>
-        <w:t>commit</w:t>
-      </w:r>
-      <w:proofErr w:type="spellEnd"/>
-      <w:r>
-        <w:rPr>
-          <w:rFonts w:ascii="Consolas" w:eastAsia="Times New Roman" w:hAnsi="Consolas" w:cs="Courier New"/>
-          <w:b/>
-          <w:bCs/>
-          <w:i/>
-          <w:iCs/>
-          <w:color w:val="ABB2BF"/>
-          <w:sz w:val="20"/>
-          <w:szCs w:val="20"/>
-          <w:shd w:val="clear" w:color="auto" w:fill="282C34"/>
-          <w:lang w:val="es-MX"/>
-        </w:rPr>
-        <w:t xml:space="preserve"> -m </w:t>
+        <w:t xml:space="preserve"> commit -m </w:t>
       </w:r>
       <w:r>
         <w:rPr>
@@ -1671,7 +1087,6 @@
           <w:lang w:val="es-MX"/>
         </w:rPr>
       </w:pPr>
-      <w:proofErr w:type="spellStart"/>
       <w:r>
         <w:rPr>
           <w:rFonts w:ascii="Consolas" w:eastAsia="Times New Roman" w:hAnsi="Consolas" w:cs="Courier New"/>
@@ -1685,9 +1100,23 @@
           <w:shd w:val="clear" w:color="auto" w:fill="282C34"/>
           <w:lang w:val="es-MX"/>
         </w:rPr>
-        <w:t>git</w:t>
-      </w:r>
-      <w:proofErr w:type="spellEnd"/>
+        <w:t xml:space="preserve">git </w:t>
+      </w:r>
+      <w:r>
+        <w:rPr>
+          <w:rFonts w:ascii="Consolas" w:eastAsia="Times New Roman" w:hAnsi="Consolas" w:cs="Courier New"/>
+          <w:b/>
+          <w:bCs/>
+          <w:i/>
+          <w:iCs/>
+          <w:color w:val="C678DD"/>
+          <w:sz w:val="20"/>
+          <w:szCs w:val="20"/>
+          <w:shd w:val="clear" w:color="auto" w:fill="282C34"/>
+          <w:lang w:val="es-MX"/>
+        </w:rPr>
+        <w:t>push</w:t>
+      </w:r>
       <w:r>
         <w:rPr>
           <w:rFonts w:ascii="Consolas" w:eastAsia="Times New Roman" w:hAnsi="Consolas" w:cs="Courier New"/>
@@ -1701,71 +1130,7 @@
           <w:shd w:val="clear" w:color="auto" w:fill="282C34"/>
           <w:lang w:val="es-MX"/>
         </w:rPr>
-        <w:t xml:space="preserve"> </w:t>
-      </w:r>
-      <w:proofErr w:type="spellStart"/>
-      <w:r>
-        <w:rPr>
-          <w:rFonts w:ascii="Consolas" w:eastAsia="Times New Roman" w:hAnsi="Consolas" w:cs="Courier New"/>
-          <w:b/>
-          <w:bCs/>
-          <w:i/>
-          <w:iCs/>
-          <w:color w:val="C678DD"/>
-          <w:sz w:val="20"/>
-          <w:szCs w:val="20"/>
-          <w:shd w:val="clear" w:color="auto" w:fill="282C34"/>
-          <w:lang w:val="es-MX"/>
-        </w:rPr>
-        <w:t>push</w:t>
-      </w:r>
-      <w:proofErr w:type="spellEnd"/>
-      <w:r>
-        <w:rPr>
-          <w:rFonts w:ascii="Consolas" w:eastAsia="Times New Roman" w:hAnsi="Consolas" w:cs="Courier New"/>
-          <w:b/>
-          <w:bCs/>
-          <w:i/>
-          <w:iCs/>
-          <w:color w:val="ABB2BF"/>
-          <w:sz w:val="20"/>
-          <w:szCs w:val="20"/>
-          <w:shd w:val="clear" w:color="auto" w:fill="282C34"/>
-          <w:lang w:val="es-MX"/>
-        </w:rPr>
-        <w:t xml:space="preserve"> </w:t>
-      </w:r>
-      <w:proofErr w:type="spellStart"/>
-      <w:r>
-        <w:rPr>
-          <w:rFonts w:ascii="Consolas" w:eastAsia="Times New Roman" w:hAnsi="Consolas" w:cs="Courier New"/>
-          <w:b/>
-          <w:bCs/>
-          <w:i/>
-          <w:iCs/>
-          <w:color w:val="ABB2BF"/>
-          <w:sz w:val="20"/>
-          <w:szCs w:val="20"/>
-          <w:shd w:val="clear" w:color="auto" w:fill="282C34"/>
-          <w:lang w:val="es-MX"/>
-        </w:rPr>
-        <w:t>heroku</w:t>
-      </w:r>
-      <w:proofErr w:type="spellEnd"/>
-      <w:r>
-        <w:rPr>
-          <w:rFonts w:ascii="Consolas" w:eastAsia="Times New Roman" w:hAnsi="Consolas" w:cs="Courier New"/>
-          <w:b/>
-          <w:bCs/>
-          <w:i/>
-          <w:iCs/>
-          <w:color w:val="ABB2BF"/>
-          <w:sz w:val="20"/>
-          <w:szCs w:val="20"/>
-          <w:shd w:val="clear" w:color="auto" w:fill="282C34"/>
-          <w:lang w:val="es-MX"/>
-        </w:rPr>
-        <w:t xml:space="preserve"> master</w:t>
+        <w:t xml:space="preserve"> heroku master</w:t>
       </w:r>
     </w:p>
     <w:p>
@@ -1814,7 +1179,7 @@
         </w:rPr>
         <w:t>referencia:  </w:t>
       </w:r>
-      <w:hyperlink r:id="rId5" w:anchor="specifying-a-java-version" w:history="1">
+      <w:hyperlink r:id="rId7" w:anchor="specifying-a-java-version" w:history="1">
         <w:r>
           <w:rPr>
             <w:rFonts w:ascii="Arial" w:eastAsia="Times New Roman" w:hAnsi="Arial" w:cs="Arial"/>
@@ -1947,67 +1312,7 @@
           <w:u w:val="single"/>
           <w:lang w:val="es-MX"/>
         </w:rPr>
-        <w:t xml:space="preserve">Error </w:t>
-      </w:r>
-      <w:proofErr w:type="spellStart"/>
-      <w:r>
-        <w:rPr>
-          <w:b/>
-          <w:highlight w:val="yellow"/>
-          <w:u w:val="single"/>
-          <w:lang w:val="es-MX"/>
-        </w:rPr>
-        <w:t>timeout</w:t>
-      </w:r>
-      <w:proofErr w:type="spellEnd"/>
-      <w:r>
-        <w:rPr>
-          <w:b/>
-          <w:highlight w:val="yellow"/>
-          <w:u w:val="single"/>
-          <w:lang w:val="es-MX"/>
-        </w:rPr>
-        <w:t xml:space="preserve"> </w:t>
-      </w:r>
-      <w:proofErr w:type="spellStart"/>
-      <w:r>
-        <w:rPr>
-          <w:b/>
-          <w:highlight w:val="yellow"/>
-          <w:u w:val="single"/>
-          <w:lang w:val="es-MX"/>
-        </w:rPr>
-        <w:t>heroku</w:t>
-      </w:r>
-      <w:proofErr w:type="spellEnd"/>
-      <w:r>
-        <w:rPr>
-          <w:b/>
-          <w:highlight w:val="yellow"/>
-          <w:u w:val="single"/>
-          <w:lang w:val="es-MX"/>
-        </w:rPr>
-        <w:t>/</w:t>
-      </w:r>
-      <w:proofErr w:type="spellStart"/>
-      <w:r>
-        <w:rPr>
-          <w:b/>
-          <w:highlight w:val="yellow"/>
-          <w:u w:val="single"/>
-          <w:lang w:val="es-MX"/>
-        </w:rPr>
-        <w:t>clevercloud</w:t>
-      </w:r>
-      <w:proofErr w:type="spellEnd"/>
-      <w:r>
-        <w:rPr>
-          <w:b/>
-          <w:highlight w:val="yellow"/>
-          <w:u w:val="single"/>
-          <w:lang w:val="es-MX"/>
-        </w:rPr>
-        <w:t>:</w:t>
+        <w:t>Error timeout heroku/clevercloud:</w:t>
       </w:r>
     </w:p>
     <w:p>
@@ -2027,30 +1332,14 @@
         </w:rPr>
         <w:t>Abrir la url: </w:t>
       </w:r>
-      <w:r>
-        <w:fldChar w:fldCharType="begin"/>
-      </w:r>
-      <w:r>
-        <w:rPr>
-          <w:lang w:val="es-MX"/>
-        </w:rPr>
-        <w:instrText xml:space="preserve"> HYPERLINK "https://tools.heroku.support/limits/boot_timeout" </w:instrText>
-      </w:r>
-      <w:r>
-        <w:fldChar w:fldCharType="separate"/>
-      </w:r>
-      <w:r>
-        <w:rPr>
-          <w:lang w:val="es-MX"/>
-        </w:rPr>
-        <w:t>https://tools.heroku.support/limits/boot_timeout</w:t>
-      </w:r>
-      <w:r>
-        <w:rPr>
-          <w:lang w:val="es-MX"/>
-        </w:rPr>
-        <w:fldChar w:fldCharType="end"/>
-      </w:r>
+      <w:hyperlink r:id="rId8" w:history="1">
+        <w:r>
+          <w:rPr>
+            <w:lang w:val="es-MX"/>
+          </w:rPr>
+          <w:t>https://tools.heroku.support/limits/boot_timeout</w:t>
+        </w:r>
+      </w:hyperlink>
     </w:p>
     <w:p>
       <w:pPr>
@@ -2069,52 +1358,14 @@
         </w:rPr>
         <w:t>En la ventana que se abre, seleccionar nuestra app, desplazar el control para aumentar el tiempo de espera y presionar el botón </w:t>
       </w:r>
-      <w:proofErr w:type="spellStart"/>
-      <w:r>
-        <w:rPr>
-          <w:b/>
-          <w:i/>
-          <w:lang w:val="es-MX"/>
-        </w:rPr>
-        <w:t>Change</w:t>
-      </w:r>
-      <w:proofErr w:type="spellEnd"/>
-      <w:r>
-        <w:rPr>
-          <w:b/>
-          <w:i/>
-          <w:lang w:val="es-MX"/>
-        </w:rPr>
-        <w:t xml:space="preserve"> </w:t>
-      </w:r>
-      <w:proofErr w:type="spellStart"/>
-      <w:r>
-        <w:rPr>
-          <w:b/>
-          <w:i/>
-          <w:lang w:val="es-MX"/>
-        </w:rPr>
-        <w:t>Boot</w:t>
-      </w:r>
-      <w:proofErr w:type="spellEnd"/>
-      <w:r>
-        <w:rPr>
-          <w:b/>
-          <w:i/>
-          <w:lang w:val="es-MX"/>
-        </w:rPr>
-        <w:t xml:space="preserve"> </w:t>
-      </w:r>
-      <w:proofErr w:type="spellStart"/>
-      <w:r>
-        <w:rPr>
-          <w:b/>
-          <w:i/>
-          <w:lang w:val="es-MX"/>
-        </w:rPr>
-        <w:t>Timeout</w:t>
-      </w:r>
-      <w:proofErr w:type="spellEnd"/>
+      <w:r>
+        <w:rPr>
+          <w:b/>
+          <w:i/>
+          <w:lang w:val="es-MX"/>
+        </w:rPr>
+        <w:t>Change Boot Timeout</w:t>
+      </w:r>
       <w:r>
         <w:rPr>
           <w:lang w:val="es-MX"/>
@@ -2155,7 +1406,7 @@
                     <pic:cNvPicPr/>
                   </pic:nvPicPr>
                   <pic:blipFill>
-                    <a:blip r:embed="rId6">
+                    <a:blip r:embed="rId9">
                       <a:extLst>
                         <a:ext uri="{28A0092B-C50C-407E-A947-70E740481C1C}">
                           <a14:useLocalDpi xmlns:a14="http://schemas.microsoft.com/office/drawing/2010/main" val="0"/>
@@ -2244,7 +1495,7 @@
                     <pic:cNvPicPr/>
                   </pic:nvPicPr>
                   <pic:blipFill>
-                    <a:blip r:embed="rId7">
+                    <a:blip r:embed="rId10">
                       <a:extLst>
                         <a:ext uri="{28A0092B-C50C-407E-A947-70E740481C1C}">
                           <a14:useLocalDpi xmlns:a14="http://schemas.microsoft.com/office/drawing/2010/main" val="0"/>
@@ -2396,27 +1647,7 @@
           <w:u w:val="single"/>
           <w:lang w:val="es-MX"/>
         </w:rPr>
-        <w:t xml:space="preserve"> </w:t>
-      </w:r>
-      <w:proofErr w:type="spellStart"/>
-      <w:r>
-        <w:rPr>
-          <w:b/>
-          <w:highlight w:val="yellow"/>
-          <w:u w:val="single"/>
-          <w:lang w:val="es-MX"/>
-        </w:rPr>
-        <w:t>CleverCloud</w:t>
-      </w:r>
-      <w:proofErr w:type="spellEnd"/>
-      <w:r>
-        <w:rPr>
-          <w:b/>
-          <w:highlight w:val="yellow"/>
-          <w:u w:val="single"/>
-          <w:lang w:val="es-MX"/>
-        </w:rPr>
-        <w:t xml:space="preserve"> Supera el límite de conexiones</w:t>
+        <w:t xml:space="preserve"> CleverCloud Supera el límite de conexiones</w:t>
       </w:r>
     </w:p>
     <w:p>
@@ -2431,21 +1662,7 @@
         <w:rPr>
           <w:lang w:val="es-MX"/>
         </w:rPr>
-        <w:t xml:space="preserve">A partir de Spring </w:t>
-      </w:r>
-      <w:proofErr w:type="spellStart"/>
-      <w:r>
-        <w:rPr>
-          <w:lang w:val="es-MX"/>
-        </w:rPr>
-        <w:t>Boot</w:t>
-      </w:r>
-      <w:proofErr w:type="spellEnd"/>
-      <w:r>
-        <w:rPr>
-          <w:lang w:val="es-MX"/>
-        </w:rPr>
-        <w:t xml:space="preserve"> 2 </w:t>
+        <w:t xml:space="preserve">A partir de Spring Boot 2 </w:t>
       </w:r>
       <w:r>
         <w:rPr>
@@ -2459,39 +1676,17 @@
         </w:rPr>
         <w:t xml:space="preserve"> por defecto </w:t>
       </w:r>
-      <w:proofErr w:type="spellStart"/>
-      <w:r>
-        <w:rPr>
-          <w:lang w:val="es-MX"/>
-        </w:rPr>
-        <w:t>Hikari</w:t>
-      </w:r>
-      <w:proofErr w:type="spellEnd"/>
-      <w:r>
-        <w:rPr>
-          <w:lang w:val="es-MX"/>
-        </w:rPr>
-        <w:t> </w:t>
-      </w:r>
-      <w:r>
-        <w:rPr>
-          <w:lang w:val="es-MX"/>
-        </w:rPr>
-        <w:t xml:space="preserve">como pool de conexiones. Por defecto se crean 10 conexiones a la base de datos. El problema es que </w:t>
-      </w:r>
-      <w:proofErr w:type="spellStart"/>
-      <w:r>
-        <w:rPr>
-          <w:lang w:val="es-MX"/>
-        </w:rPr>
-        <w:t>Clever</w:t>
-      </w:r>
-      <w:proofErr w:type="spellEnd"/>
-      <w:r>
-        <w:rPr>
-          <w:lang w:val="es-MX"/>
-        </w:rPr>
-        <w:t xml:space="preserve"> Cloud en su versión gratuita solo permite 5 conexion</w:t>
+      <w:r>
+        <w:rPr>
+          <w:lang w:val="es-MX"/>
+        </w:rPr>
+        <w:t>Hikari </w:t>
+      </w:r>
+      <w:r>
+        <w:rPr>
+          <w:lang w:val="es-MX"/>
+        </w:rPr>
+        <w:t>como pool de conexiones. Por defecto se crean 10 conexiones a la base de datos. El problema es que Clever Cloud en su versión gratuita solo permite 5 conexion</w:t>
       </w:r>
       <w:r>
         <w:rPr>
@@ -2538,7 +1733,7 @@
                     <pic:cNvPicPr/>
                   </pic:nvPicPr>
                   <pic:blipFill>
-                    <a:blip r:embed="rId8">
+                    <a:blip r:embed="rId11">
                       <a:extLst>
                         <a:ext uri="{28A0092B-C50C-407E-A947-70E740481C1C}">
                           <a14:useLocalDpi xmlns:a14="http://schemas.microsoft.com/office/drawing/2010/main" val="0"/>
@@ -2581,49 +1776,7 @@
         <w:rPr>
           <w:lang w:val="es-MX"/>
         </w:rPr>
-        <w:t xml:space="preserve">Es por esta razón que una vez que se inicia el </w:t>
-      </w:r>
-      <w:proofErr w:type="spellStart"/>
-      <w:r>
-        <w:rPr>
-          <w:lang w:val="es-MX"/>
-        </w:rPr>
-        <w:t>backend</w:t>
-      </w:r>
-      <w:proofErr w:type="spellEnd"/>
-      <w:r>
-        <w:rPr>
-          <w:lang w:val="es-MX"/>
-        </w:rPr>
-        <w:t xml:space="preserve"> ya no es posible conectarse a la base desde otra herramienta como </w:t>
-      </w:r>
-      <w:proofErr w:type="spellStart"/>
-      <w:r>
-        <w:rPr>
-          <w:lang w:val="es-MX"/>
-        </w:rPr>
-        <w:t>MySQL</w:t>
-      </w:r>
-      <w:proofErr w:type="spellEnd"/>
-      <w:r>
-        <w:rPr>
-          <w:lang w:val="es-MX"/>
-        </w:rPr>
-        <w:t xml:space="preserve"> </w:t>
-      </w:r>
-      <w:proofErr w:type="spellStart"/>
-      <w:r>
-        <w:rPr>
-          <w:lang w:val="es-MX"/>
-        </w:rPr>
-        <w:t>Workbench</w:t>
-      </w:r>
-      <w:proofErr w:type="spellEnd"/>
-      <w:r>
-        <w:rPr>
-          <w:lang w:val="es-MX"/>
-        </w:rPr>
-        <w:t xml:space="preserve"> por ejemplo.</w:t>
+        <w:t>Es por esta razón que una vez que se inicia el backend ya no es posible conectarse a la base desde otra herramienta como MySQL Workbench por ejemplo.</w:t>
       </w:r>
       <w:r>
         <w:rPr>
@@ -2636,21 +1789,7 @@
           <w:lang w:val="es-MX"/>
         </w:rPr>
         <w:br/>
-        <w:t xml:space="preserve">Para solucionar el problema, se puede configurar el pool de conexiones para que el </w:t>
-      </w:r>
-      <w:proofErr w:type="spellStart"/>
-      <w:r>
-        <w:rPr>
-          <w:lang w:val="es-MX"/>
-        </w:rPr>
-        <w:t>backend</w:t>
-      </w:r>
-      <w:proofErr w:type="spellEnd"/>
-      <w:r>
-        <w:rPr>
-          <w:lang w:val="es-MX"/>
-        </w:rPr>
-        <w:t xml:space="preserve"> no consuma t</w:t>
+        <w:t>Para solucionar el problema, se puede configurar el pool de conexiones para que el backend no consuma t</w:t>
       </w:r>
       <w:r>
         <w:rPr>
@@ -2691,7 +1830,6 @@
         </w:rPr>
         <w:t>rchivo </w:t>
       </w:r>
-      <w:proofErr w:type="spellStart"/>
       <w:proofErr w:type="gramStart"/>
       <w:r>
         <w:rPr>
@@ -2700,7 +1838,6 @@
         </w:rPr>
         <w:t>application.properties</w:t>
       </w:r>
-      <w:proofErr w:type="spellEnd"/>
       <w:proofErr w:type="gramEnd"/>
       <w:r>
         <w:rPr>
@@ -2726,7 +1863,6 @@
         </w:rPr>
         <w:t> </w:t>
       </w:r>
-      <w:proofErr w:type="spellStart"/>
       <w:proofErr w:type="gramStart"/>
       <w:r>
         <w:rPr>
@@ -2741,15 +1877,7 @@
           <w:b/>
           <w:i/>
         </w:rPr>
-        <w:t>.hikari.maximum</w:t>
-      </w:r>
-      <w:proofErr w:type="spellEnd"/>
-      <w:r>
-        <w:rPr>
-          <w:b/>
-          <w:i/>
-        </w:rPr>
-        <w:t>-pool-size=2</w:t>
+        <w:t>.hikari.maximum-pool-size=2</w:t>
       </w:r>
       <w:r>
         <w:t> </w:t>
@@ -2785,27 +1913,13 @@
         <w:rPr>
           <w:lang w:val="es-MX"/>
         </w:rPr>
-        <w:t xml:space="preserve">es, teniendo el servicio </w:t>
-      </w:r>
-      <w:proofErr w:type="spellStart"/>
-      <w:r>
-        <w:rPr>
-          <w:lang w:val="es-MX"/>
-        </w:rPr>
-        <w:t>Spring</w:t>
-      </w:r>
-      <w:r>
-        <w:rPr>
-          <w:lang w:val="es-MX"/>
-        </w:rPr>
-        <w:t>Boot</w:t>
-      </w:r>
-      <w:proofErr w:type="spellEnd"/>
-      <w:r>
-        <w:rPr>
-          <w:lang w:val="es-MX"/>
-        </w:rPr>
-        <w:t xml:space="preserve"> en ejecución.</w:t>
+        <w:t>es, teniendo el servicio Spring</w:t>
+      </w:r>
+      <w:r>
+        <w:rPr>
+          <w:lang w:val="es-MX"/>
+        </w:rPr>
+        <w:t>Boot en ejecución.</w:t>
       </w:r>
     </w:p>
     <w:p>
@@ -2841,7 +1955,7 @@
                     <pic:cNvPicPr/>
                   </pic:nvPicPr>
                   <pic:blipFill>
-                    <a:blip r:embed="rId9"/>
+                    <a:blip r:embed="rId12"/>
                     <a:stretch>
                       <a:fillRect/>
                     </a:stretch>
@@ -2999,21 +2113,7 @@
         <w:rPr>
           <w:lang w:val="es-MX"/>
         </w:rPr>
-        <w:t xml:space="preserve">Antes de ejecutar tu app, desde </w:t>
-      </w:r>
-      <w:proofErr w:type="spellStart"/>
-      <w:r>
-        <w:rPr>
-          <w:lang w:val="es-MX"/>
-        </w:rPr>
-        <w:t>clevercloud</w:t>
-      </w:r>
-      <w:proofErr w:type="spellEnd"/>
-      <w:r>
-        <w:rPr>
-          <w:lang w:val="es-MX"/>
-        </w:rPr>
-        <w:t xml:space="preserve"> prueba cerrar todas las conexiones (como adjunto en la imagen).</w:t>
+        <w:t>Antes de ejecutar tu app, desde clevercloud prueba cerrar todas las conexiones (como adjunto en la imagen).</w:t>
       </w:r>
     </w:p>
     <w:p>
@@ -3048,7 +2148,7 @@
                     <pic:cNvPicPr/>
                   </pic:nvPicPr>
                   <pic:blipFill>
-                    <a:blip r:embed="rId10">
+                    <a:blip r:embed="rId13">
                       <a:extLst>
                         <a:ext uri="{28A0092B-C50C-407E-A947-70E740481C1C}">
                           <a14:useLocalDpi xmlns:a14="http://schemas.microsoft.com/office/drawing/2010/main" val="0"/>
@@ -3076,6 +2176,11 @@
       </w:r>
     </w:p>
     <w:p>
+      <w:r>
+        <w:br w:type="page"/>
+      </w:r>
+    </w:p>
+    <w:p>
       <w:pPr>
         <w:spacing w:after="0" w:line="240" w:lineRule="auto"/>
         <w:rPr>
@@ -3084,13 +2189,25 @@
           <w:szCs w:val="24"/>
         </w:rPr>
       </w:pPr>
+      <w:bookmarkStart w:id="0" w:name="_GoBack"/>
+      <w:bookmarkEnd w:id="0"/>
+    </w:p>
+    <w:p>
+      <w:pPr>
+        <w:spacing w:after="0" w:line="240" w:lineRule="auto"/>
+        <w:rPr>
+          <w:rFonts w:ascii="Times New Roman" w:eastAsia="Times New Roman" w:hAnsi="Times New Roman" w:cs="Times New Roman"/>
+          <w:sz w:val="24"/>
+          <w:szCs w:val="24"/>
+        </w:rPr>
+      </w:pPr>
     </w:p>
     <w:p>
       <w:pPr>
         <w:pStyle w:val="Prrafodelista"/>
         <w:numPr>
           <w:ilvl w:val="0"/>
-          <w:numId w:val="9"/>
+          <w:numId w:val="4"/>
         </w:numPr>
         <w:shd w:val="clear" w:color="auto" w:fill="FFFFFF"/>
         <w:spacing w:after="0" w:line="360" w:lineRule="auto"/>
@@ -3103,31 +2220,12 @@
       </w:pPr>
       <w:r>
         <w:rPr>
-          <w:rFonts w:ascii="Arial" w:eastAsia="Times New Roman" w:hAnsi="Arial" w:cs="Arial"/>
-          <w:color w:val="212529"/>
-          <w:sz w:val="23"/>
-          <w:szCs w:val="23"/>
-          <w:lang w:val="es-MX"/>
-        </w:rPr>
-        <w:t xml:space="preserve"> </w:t>
-      </w:r>
-      <w:r>
-        <w:rPr>
           <w:b/>
           <w:highlight w:val="yellow"/>
           <w:u w:val="single"/>
           <w:lang w:val="es-MX"/>
         </w:rPr>
-        <w:t xml:space="preserve">Solución </w:t>
-      </w:r>
-      <w:r>
-        <w:rPr>
-          <w:b/>
-          <w:highlight w:val="yellow"/>
-          <w:u w:val="single"/>
-          <w:lang w:val="es-MX"/>
-        </w:rPr>
-        <w:t>Error: CORS deshabilitados</w:t>
+        <w:t>Solución Error: CORS deshabilitados</w:t>
       </w:r>
     </w:p>
     <w:p>
@@ -3226,7 +2324,6 @@
         </w:rPr>
         <w:t xml:space="preserve">import </w:t>
       </w:r>
-      <w:proofErr w:type="spellStart"/>
       <w:proofErr w:type="gramStart"/>
       <w:r>
         <w:rPr>
@@ -3255,22 +2352,7 @@
           <w:szCs w:val="20"/>
           <w:shd w:val="clear" w:color="auto" w:fill="282C34"/>
         </w:rPr>
-        <w:t>.context.annotation.Configuration</w:t>
-      </w:r>
-      <w:proofErr w:type="spellEnd"/>
-      <w:r>
-        <w:rPr>
-          <w:rFonts w:ascii="Consolas" w:eastAsia="Times New Roman" w:hAnsi="Consolas" w:cs="Courier New"/>
-          <w:b/>
-          <w:bCs/>
-          <w:i/>
-          <w:iCs/>
-          <w:color w:val="D19A66"/>
-          <w:sz w:val="20"/>
-          <w:szCs w:val="20"/>
-          <w:shd w:val="clear" w:color="auto" w:fill="282C34"/>
-        </w:rPr>
-        <w:t>;</w:t>
+        <w:t>.context.annotation.Configuration;</w:t>
       </w:r>
     </w:p>
     <w:p>
@@ -3303,7 +2385,6 @@
         </w:rPr>
         <w:t xml:space="preserve">import </w:t>
       </w:r>
-      <w:proofErr w:type="spellStart"/>
       <w:proofErr w:type="gramStart"/>
       <w:r>
         <w:rPr>
@@ -3332,22 +2413,7 @@
           <w:szCs w:val="20"/>
           <w:shd w:val="clear" w:color="auto" w:fill="282C34"/>
         </w:rPr>
-        <w:t>.config.annotation.CorsRegistry</w:t>
-      </w:r>
-      <w:proofErr w:type="spellEnd"/>
-      <w:r>
-        <w:rPr>
-          <w:rFonts w:ascii="Consolas" w:eastAsia="Times New Roman" w:hAnsi="Consolas" w:cs="Courier New"/>
-          <w:b/>
-          <w:bCs/>
-          <w:i/>
-          <w:iCs/>
-          <w:color w:val="D19A66"/>
-          <w:sz w:val="20"/>
-          <w:szCs w:val="20"/>
-          <w:shd w:val="clear" w:color="auto" w:fill="282C34"/>
-        </w:rPr>
-        <w:t>;</w:t>
+        <w:t>.config.annotation.CorsRegistry;</w:t>
       </w:r>
     </w:p>
     <w:p>
@@ -3380,7 +2446,6 @@
         </w:rPr>
         <w:t xml:space="preserve">import </w:t>
       </w:r>
-      <w:proofErr w:type="spellStart"/>
       <w:proofErr w:type="gramStart"/>
       <w:r>
         <w:rPr>
@@ -3409,22 +2474,7 @@
           <w:szCs w:val="20"/>
           <w:shd w:val="clear" w:color="auto" w:fill="282C34"/>
         </w:rPr>
-        <w:t>.config.annotation.EnableWebMvc</w:t>
-      </w:r>
-      <w:proofErr w:type="spellEnd"/>
-      <w:r>
-        <w:rPr>
-          <w:rFonts w:ascii="Consolas" w:eastAsia="Times New Roman" w:hAnsi="Consolas" w:cs="Courier New"/>
-          <w:b/>
-          <w:bCs/>
-          <w:i/>
-          <w:iCs/>
-          <w:color w:val="D19A66"/>
-          <w:sz w:val="20"/>
-          <w:szCs w:val="20"/>
-          <w:shd w:val="clear" w:color="auto" w:fill="282C34"/>
-        </w:rPr>
-        <w:t>;</w:t>
+        <w:t>.config.annotation.EnableWebMvc;</w:t>
       </w:r>
     </w:p>
     <w:p>
@@ -3595,24 +2645,8 @@
           <w:szCs w:val="20"/>
           <w:shd w:val="clear" w:color="auto" w:fill="282C34"/>
         </w:rPr>
-        <w:t xml:space="preserve"> * @author </w:t>
-      </w:r>
-      <w:proofErr w:type="spellStart"/>
-      <w:r>
-        <w:rPr>
-          <w:rFonts w:ascii="Consolas" w:eastAsia="Times New Roman" w:hAnsi="Consolas" w:cs="Courier New"/>
-          <w:b/>
-          <w:bCs/>
-          <w:i/>
-          <w:iCs/>
-          <w:color w:val="D19A66"/>
-          <w:sz w:val="20"/>
-          <w:szCs w:val="20"/>
-          <w:shd w:val="clear" w:color="auto" w:fill="282C34"/>
-        </w:rPr>
-        <w:t>Ema</w:t>
-      </w:r>
-      <w:proofErr w:type="spellEnd"/>
+        <w:t xml:space="preserve"> * @author Ema</w:t>
+      </w:r>
     </w:p>
     <w:p>
       <w:pPr>
@@ -3673,24 +2707,8 @@
           <w:szCs w:val="20"/>
           <w:shd w:val="clear" w:color="auto" w:fill="282C34"/>
         </w:rPr>
-        <w:t>@</w:t>
-      </w:r>
-      <w:proofErr w:type="spellStart"/>
-      <w:r>
-        <w:rPr>
-          <w:rFonts w:ascii="Consolas" w:eastAsia="Times New Roman" w:hAnsi="Consolas" w:cs="Courier New"/>
-          <w:b/>
-          <w:bCs/>
-          <w:i/>
-          <w:iCs/>
-          <w:color w:val="D19A66"/>
-          <w:sz w:val="20"/>
-          <w:szCs w:val="20"/>
-          <w:shd w:val="clear" w:color="auto" w:fill="282C34"/>
-        </w:rPr>
-        <w:t>EnableWebMvc</w:t>
-      </w:r>
-      <w:proofErr w:type="spellEnd"/>
+        <w:t>@EnableWebMvc</w:t>
+      </w:r>
     </w:p>
     <w:p>
       <w:pPr>
@@ -3751,67 +2769,7 @@
           <w:szCs w:val="20"/>
           <w:shd w:val="clear" w:color="auto" w:fill="282C34"/>
         </w:rPr>
-        <w:t xml:space="preserve">public class </w:t>
-      </w:r>
-      <w:proofErr w:type="spellStart"/>
-      <w:r>
-        <w:rPr>
-          <w:rFonts w:ascii="Consolas" w:eastAsia="Times New Roman" w:hAnsi="Consolas" w:cs="Courier New"/>
-          <w:b/>
-          <w:bCs/>
-          <w:i/>
-          <w:iCs/>
-          <w:color w:val="D19A66"/>
-          <w:sz w:val="20"/>
-          <w:szCs w:val="20"/>
-          <w:shd w:val="clear" w:color="auto" w:fill="282C34"/>
-        </w:rPr>
-        <w:t>WebConfig</w:t>
-      </w:r>
-      <w:proofErr w:type="spellEnd"/>
-      <w:r>
-        <w:rPr>
-          <w:rFonts w:ascii="Consolas" w:eastAsia="Times New Roman" w:hAnsi="Consolas" w:cs="Courier New"/>
-          <w:b/>
-          <w:bCs/>
-          <w:i/>
-          <w:iCs/>
-          <w:color w:val="D19A66"/>
-          <w:sz w:val="20"/>
-          <w:szCs w:val="20"/>
-          <w:shd w:val="clear" w:color="auto" w:fill="282C34"/>
-        </w:rPr>
-        <w:t xml:space="preserve"> implements </w:t>
-      </w:r>
-      <w:proofErr w:type="spellStart"/>
-      <w:r>
-        <w:rPr>
-          <w:rFonts w:ascii="Consolas" w:eastAsia="Times New Roman" w:hAnsi="Consolas" w:cs="Courier New"/>
-          <w:b/>
-          <w:bCs/>
-          <w:i/>
-          <w:iCs/>
-          <w:color w:val="D19A66"/>
-          <w:sz w:val="20"/>
-          <w:szCs w:val="20"/>
-          <w:shd w:val="clear" w:color="auto" w:fill="282C34"/>
-        </w:rPr>
-        <w:t>WebMvcConfigurer</w:t>
-      </w:r>
-      <w:proofErr w:type="spellEnd"/>
-      <w:r>
-        <w:rPr>
-          <w:rFonts w:ascii="Consolas" w:eastAsia="Times New Roman" w:hAnsi="Consolas" w:cs="Courier New"/>
-          <w:b/>
-          <w:bCs/>
-          <w:i/>
-          <w:iCs/>
-          <w:color w:val="D19A66"/>
-          <w:sz w:val="20"/>
-          <w:szCs w:val="20"/>
-          <w:shd w:val="clear" w:color="auto" w:fill="282C34"/>
-        </w:rPr>
-        <w:t xml:space="preserve"> {</w:t>
+        <w:t>public class WebConfig implements WebMvcConfigurer {</w:t>
       </w:r>
     </w:p>
     <w:p>
@@ -3875,7 +2833,6 @@
         </w:rPr>
         <w:t xml:space="preserve">    public void </w:t>
       </w:r>
-      <w:proofErr w:type="spellStart"/>
       <w:proofErr w:type="gramStart"/>
       <w:r>
         <w:rPr>
@@ -3889,9 +2846,9 @@
           <w:szCs w:val="20"/>
           <w:shd w:val="clear" w:color="auto" w:fill="282C34"/>
         </w:rPr>
-        <w:t>addCorsMappings</w:t>
-      </w:r>
-      <w:proofErr w:type="spellEnd"/>
+        <w:t>addCorsMappings(</w:t>
+      </w:r>
+      <w:proofErr w:type="gramEnd"/>
       <w:r>
         <w:rPr>
           <w:rFonts w:ascii="Consolas" w:eastAsia="Times New Roman" w:hAnsi="Consolas" w:cs="Courier New"/>
@@ -3904,38 +2861,7 @@
           <w:szCs w:val="20"/>
           <w:shd w:val="clear" w:color="auto" w:fill="282C34"/>
         </w:rPr>
-        <w:t>(</w:t>
-      </w:r>
-      <w:proofErr w:type="spellStart"/>
-      <w:proofErr w:type="gramEnd"/>
-      <w:r>
-        <w:rPr>
-          <w:rFonts w:ascii="Consolas" w:eastAsia="Times New Roman" w:hAnsi="Consolas" w:cs="Courier New"/>
-          <w:b/>
-          <w:bCs/>
-          <w:i/>
-          <w:iCs/>
-          <w:color w:val="D19A66"/>
-          <w:sz w:val="20"/>
-          <w:szCs w:val="20"/>
-          <w:shd w:val="clear" w:color="auto" w:fill="282C34"/>
-        </w:rPr>
-        <w:t>CorsRegistry</w:t>
-      </w:r>
-      <w:proofErr w:type="spellEnd"/>
-      <w:r>
-        <w:rPr>
-          <w:rFonts w:ascii="Consolas" w:eastAsia="Times New Roman" w:hAnsi="Consolas" w:cs="Courier New"/>
-          <w:b/>
-          <w:bCs/>
-          <w:i/>
-          <w:iCs/>
-          <w:color w:val="D19A66"/>
-          <w:sz w:val="20"/>
-          <w:szCs w:val="20"/>
-          <w:shd w:val="clear" w:color="auto" w:fill="282C34"/>
-        </w:rPr>
-        <w:t xml:space="preserve"> registry) {</w:t>
+        <w:t>CorsRegistry registry) {</w:t>
       </w:r>
     </w:p>
     <w:p>
@@ -3969,7 +2895,7 @@
         </w:rPr>
         <w:t xml:space="preserve">        </w:t>
       </w:r>
-      <w:proofErr w:type="spellStart"/>
+      <w:proofErr w:type="gramStart"/>
       <w:r>
         <w:rPr>
           <w:rFonts w:ascii="Consolas" w:eastAsia="Times New Roman" w:hAnsi="Consolas" w:cs="Courier New"/>
@@ -3985,7 +2911,7 @@
         </w:rPr>
         <w:t>registry.addMapping</w:t>
       </w:r>
-      <w:proofErr w:type="spellEnd"/>
+      <w:proofErr w:type="gramEnd"/>
       <w:r>
         <w:rPr>
           <w:rFonts w:ascii="Consolas" w:eastAsia="Times New Roman" w:hAnsi="Consolas" w:cs="Courier New"/>
@@ -4125,33 +3051,7 @@
           <w:szCs w:val="23"/>
           <w:lang w:val="es-MX"/>
         </w:rPr>
-        <w:t xml:space="preserve">2- Agregar a </w:t>
-      </w:r>
-      <w:proofErr w:type="spellStart"/>
-      <w:r>
-        <w:rPr>
-          <w:rFonts w:ascii="Arial" w:eastAsia="Times New Roman" w:hAnsi="Arial" w:cs="Arial"/>
-          <w:i/>
-          <w:iCs/>
-          <w:color w:val="212529"/>
-          <w:sz w:val="23"/>
-          <w:szCs w:val="23"/>
-          <w:lang w:val="es-MX"/>
-        </w:rPr>
-        <w:t>git</w:t>
-      </w:r>
-      <w:proofErr w:type="spellEnd"/>
-      <w:r>
-        <w:rPr>
-          <w:rFonts w:ascii="Arial" w:eastAsia="Times New Roman" w:hAnsi="Arial" w:cs="Arial"/>
-          <w:i/>
-          <w:iCs/>
-          <w:color w:val="212529"/>
-          <w:sz w:val="23"/>
-          <w:szCs w:val="23"/>
-          <w:lang w:val="es-MX"/>
-        </w:rPr>
-        <w:t xml:space="preserve"> el archivo, ejecutando en la raíz de tu proyecto:</w:t>
+        <w:t>2- Agregar a git el archivo, ejecutando en la raíz de tu proyecto:</w:t>
       </w:r>
       <w:r>
         <w:rPr>
@@ -4199,7 +3099,6 @@
           <w:szCs w:val="20"/>
         </w:rPr>
       </w:pPr>
-      <w:proofErr w:type="spellStart"/>
       <w:r>
         <w:rPr>
           <w:rFonts w:ascii="Consolas" w:eastAsia="Times New Roman" w:hAnsi="Consolas" w:cs="Courier New"/>
@@ -4212,23 +3111,7 @@
           <w:szCs w:val="20"/>
           <w:shd w:val="clear" w:color="auto" w:fill="282C34"/>
         </w:rPr>
-        <w:lastRenderedPageBreak/>
-        <w:t>git</w:t>
-      </w:r>
-      <w:proofErr w:type="spellEnd"/>
-      <w:r>
-        <w:rPr>
-          <w:rFonts w:ascii="Consolas" w:eastAsia="Times New Roman" w:hAnsi="Consolas" w:cs="Courier New"/>
-          <w:b/>
-          <w:bCs/>
-          <w:i/>
-          <w:iCs/>
-          <w:color w:val="ABB2BF"/>
-          <w:sz w:val="20"/>
-          <w:szCs w:val="20"/>
-          <w:shd w:val="clear" w:color="auto" w:fill="282C34"/>
-        </w:rPr>
-        <w:t xml:space="preserve"> </w:t>
+        <w:t xml:space="preserve">git </w:t>
       </w:r>
       <w:r>
         <w:rPr>
@@ -4342,7 +3225,6 @@
           <w:szCs w:val="20"/>
         </w:rPr>
       </w:pPr>
-      <w:proofErr w:type="spellStart"/>
       <w:r>
         <w:rPr>
           <w:rFonts w:ascii="Consolas" w:eastAsia="Times New Roman" w:hAnsi="Consolas" w:cs="Courier New"/>
@@ -4355,22 +3237,7 @@
           <w:szCs w:val="20"/>
           <w:shd w:val="clear" w:color="auto" w:fill="282C34"/>
         </w:rPr>
-        <w:t>git</w:t>
-      </w:r>
-      <w:proofErr w:type="spellEnd"/>
-      <w:r>
-        <w:rPr>
-          <w:rFonts w:ascii="Consolas" w:eastAsia="Times New Roman" w:hAnsi="Consolas" w:cs="Courier New"/>
-          <w:b/>
-          <w:bCs/>
-          <w:i/>
-          <w:iCs/>
-          <w:color w:val="ABB2BF"/>
-          <w:sz w:val="20"/>
-          <w:szCs w:val="20"/>
-          <w:shd w:val="clear" w:color="auto" w:fill="282C34"/>
-        </w:rPr>
-        <w:t xml:space="preserve"> </w:t>
+        <w:t xml:space="preserve">git </w:t>
       </w:r>
       <w:proofErr w:type="gramStart"/>
       <w:r>
@@ -4427,33 +3294,7 @@
           <w:szCs w:val="23"/>
           <w:lang w:val="es-MX"/>
         </w:rPr>
-        <w:t xml:space="preserve">3- Hacer </w:t>
-      </w:r>
-      <w:proofErr w:type="spellStart"/>
-      <w:r>
-        <w:rPr>
-          <w:rFonts w:ascii="Arial" w:eastAsia="Times New Roman" w:hAnsi="Arial" w:cs="Arial"/>
-          <w:i/>
-          <w:iCs/>
-          <w:color w:val="212529"/>
-          <w:sz w:val="23"/>
-          <w:szCs w:val="23"/>
-          <w:lang w:val="es-MX"/>
-        </w:rPr>
-        <w:t>commit</w:t>
-      </w:r>
-      <w:proofErr w:type="spellEnd"/>
-      <w:r>
-        <w:rPr>
-          <w:rFonts w:ascii="Arial" w:eastAsia="Times New Roman" w:hAnsi="Arial" w:cs="Arial"/>
-          <w:i/>
-          <w:iCs/>
-          <w:color w:val="212529"/>
-          <w:sz w:val="23"/>
-          <w:szCs w:val="23"/>
-          <w:lang w:val="es-MX"/>
-        </w:rPr>
-        <w:t xml:space="preserve"> de los cambios:</w:t>
+        <w:t>3- Hacer commit de los cambios:</w:t>
       </w:r>
       <w:r>
         <w:rPr>
@@ -4517,7 +3358,6 @@
         </w:rPr>
         <w:t xml:space="preserve"> </w:t>
       </w:r>
-      <w:proofErr w:type="spellStart"/>
       <w:r>
         <w:rPr>
           <w:rFonts w:ascii="Consolas" w:eastAsia="Times New Roman" w:hAnsi="Consolas" w:cs="Courier New"/>
@@ -4533,7 +3373,6 @@
         </w:rPr>
         <w:t>git</w:t>
       </w:r>
-      <w:proofErr w:type="spellEnd"/>
       <w:r>
         <w:rPr>
           <w:rFonts w:ascii="Consolas" w:eastAsia="Times New Roman" w:hAnsi="Consolas" w:cs="Courier New"/>
@@ -4547,39 +3386,7 @@
           <w:shd w:val="clear" w:color="auto" w:fill="282C34"/>
           <w:lang w:val="es-MX"/>
         </w:rPr>
-        <w:t xml:space="preserve"> </w:t>
-      </w:r>
-      <w:proofErr w:type="spellStart"/>
-      <w:r>
-        <w:rPr>
-          <w:rFonts w:ascii="Consolas" w:eastAsia="Times New Roman" w:hAnsi="Consolas" w:cs="Courier New"/>
-          <w:b/>
-          <w:bCs/>
-          <w:i/>
-          <w:iCs/>
-          <w:color w:val="ABB2BF"/>
-          <w:sz w:val="20"/>
-          <w:szCs w:val="20"/>
-          <w:shd w:val="clear" w:color="auto" w:fill="282C34"/>
-          <w:lang w:val="es-MX"/>
-        </w:rPr>
-        <w:t>commit</w:t>
-      </w:r>
-      <w:proofErr w:type="spellEnd"/>
-      <w:r>
-        <w:rPr>
-          <w:rFonts w:ascii="Consolas" w:eastAsia="Times New Roman" w:hAnsi="Consolas" w:cs="Courier New"/>
-          <w:b/>
-          <w:bCs/>
-          <w:i/>
-          <w:iCs/>
-          <w:color w:val="ABB2BF"/>
-          <w:sz w:val="20"/>
-          <w:szCs w:val="20"/>
-          <w:shd w:val="clear" w:color="auto" w:fill="282C34"/>
-          <w:lang w:val="es-MX"/>
-        </w:rPr>
-        <w:t xml:space="preserve"> -m </w:t>
+        <w:t xml:space="preserve"> commit -m </w:t>
       </w:r>
       <w:r>
         <w:rPr>
@@ -4698,7 +3505,6 @@
           <w:lang w:val="es-MX"/>
         </w:rPr>
       </w:pPr>
-      <w:proofErr w:type="spellStart"/>
       <w:r>
         <w:rPr>
           <w:rFonts w:ascii="Consolas" w:eastAsia="Times New Roman" w:hAnsi="Consolas" w:cs="Courier New"/>
@@ -4712,9 +3518,23 @@
           <w:shd w:val="clear" w:color="auto" w:fill="282C34"/>
           <w:lang w:val="es-MX"/>
         </w:rPr>
-        <w:t>git</w:t>
-      </w:r>
-      <w:proofErr w:type="spellEnd"/>
+        <w:t xml:space="preserve">git </w:t>
+      </w:r>
+      <w:r>
+        <w:rPr>
+          <w:rFonts w:ascii="Consolas" w:eastAsia="Times New Roman" w:hAnsi="Consolas" w:cs="Courier New"/>
+          <w:b/>
+          <w:bCs/>
+          <w:i/>
+          <w:iCs/>
+          <w:color w:val="C678DD"/>
+          <w:sz w:val="20"/>
+          <w:szCs w:val="20"/>
+          <w:shd w:val="clear" w:color="auto" w:fill="282C34"/>
+          <w:lang w:val="es-MX"/>
+        </w:rPr>
+        <w:t>push</w:t>
+      </w:r>
       <w:r>
         <w:rPr>
           <w:rFonts w:ascii="Consolas" w:eastAsia="Times New Roman" w:hAnsi="Consolas" w:cs="Courier New"/>
@@ -4728,71 +3548,7 @@
           <w:shd w:val="clear" w:color="auto" w:fill="282C34"/>
           <w:lang w:val="es-MX"/>
         </w:rPr>
-        <w:t xml:space="preserve"> </w:t>
-      </w:r>
-      <w:proofErr w:type="spellStart"/>
-      <w:r>
-        <w:rPr>
-          <w:rFonts w:ascii="Consolas" w:eastAsia="Times New Roman" w:hAnsi="Consolas" w:cs="Courier New"/>
-          <w:b/>
-          <w:bCs/>
-          <w:i/>
-          <w:iCs/>
-          <w:color w:val="C678DD"/>
-          <w:sz w:val="20"/>
-          <w:szCs w:val="20"/>
-          <w:shd w:val="clear" w:color="auto" w:fill="282C34"/>
-          <w:lang w:val="es-MX"/>
-        </w:rPr>
-        <w:t>push</w:t>
-      </w:r>
-      <w:proofErr w:type="spellEnd"/>
-      <w:r>
-        <w:rPr>
-          <w:rFonts w:ascii="Consolas" w:eastAsia="Times New Roman" w:hAnsi="Consolas" w:cs="Courier New"/>
-          <w:b/>
-          <w:bCs/>
-          <w:i/>
-          <w:iCs/>
-          <w:color w:val="ABB2BF"/>
-          <w:sz w:val="20"/>
-          <w:szCs w:val="20"/>
-          <w:shd w:val="clear" w:color="auto" w:fill="282C34"/>
-          <w:lang w:val="es-MX"/>
-        </w:rPr>
-        <w:t xml:space="preserve"> </w:t>
-      </w:r>
-      <w:proofErr w:type="spellStart"/>
-      <w:r>
-        <w:rPr>
-          <w:rFonts w:ascii="Consolas" w:eastAsia="Times New Roman" w:hAnsi="Consolas" w:cs="Courier New"/>
-          <w:b/>
-          <w:bCs/>
-          <w:i/>
-          <w:iCs/>
-          <w:color w:val="ABB2BF"/>
-          <w:sz w:val="20"/>
-          <w:szCs w:val="20"/>
-          <w:shd w:val="clear" w:color="auto" w:fill="282C34"/>
-          <w:lang w:val="es-MX"/>
-        </w:rPr>
-        <w:t>heroku</w:t>
-      </w:r>
-      <w:proofErr w:type="spellEnd"/>
-      <w:r>
-        <w:rPr>
-          <w:rFonts w:ascii="Consolas" w:eastAsia="Times New Roman" w:hAnsi="Consolas" w:cs="Courier New"/>
-          <w:b/>
-          <w:bCs/>
-          <w:i/>
-          <w:iCs/>
-          <w:color w:val="ABB2BF"/>
-          <w:sz w:val="20"/>
-          <w:szCs w:val="20"/>
-          <w:shd w:val="clear" w:color="auto" w:fill="282C34"/>
-          <w:lang w:val="es-MX"/>
-        </w:rPr>
-        <w:t xml:space="preserve"> master</w:t>
+        <w:t xml:space="preserve"> heroku master</w:t>
       </w:r>
     </w:p>
     <w:p>
@@ -4862,7 +3618,7 @@
                     <pic:cNvPicPr/>
                   </pic:nvPicPr>
                   <pic:blipFill>
-                    <a:blip r:embed="rId11"/>
+                    <a:blip r:embed="rId14"/>
                     <a:stretch>
                       <a:fillRect/>
                     </a:stretch>
@@ -4882,10 +3638,9 @@
           </wp:inline>
         </w:drawing>
       </w:r>
-      <w:bookmarkStart w:id="0" w:name="_GoBack"/>
-      <w:bookmarkEnd w:id="0"/>
     </w:p>
     <w:sectPr>
+      <w:footerReference w:type="default" r:id="rId15"/>
       <w:pgSz w:w="12240" w:h="15840"/>
       <w:pgMar w:top="1417" w:right="1701" w:bottom="1417" w:left="1701" w:header="708" w:footer="708" w:gutter="0"/>
       <w:cols w:space="708"/>
@@ -4895,6 +3650,75 @@
 </w:document>
 </file>
 
+<file path=word/endnotes.xml><?xml version="1.0" encoding="utf-8"?>
+<w:endnotes xmlns:wpc="http://schemas.microsoft.com/office/word/2010/wordprocessingCanvas" xmlns:cx="http://schemas.microsoft.com/office/drawing/2014/chartex" xmlns:mc="http://schemas.openxmlformats.org/markup-compatibility/2006" xmlns:o="urn:schemas-microsoft-com:office:office" xmlns:r="http://schemas.openxmlformats.org/officeDocument/2006/relationships" xmlns:m="http://schemas.openxmlformats.org/officeDocument/2006/math" xmlns:v="urn:schemas-microsoft-com:vml" xmlns:wp14="http://schemas.microsoft.com/office/word/2010/wordprocessingDrawing" xmlns:wp="http://schemas.openxmlformats.org/drawingml/2006/wordprocessingDrawing" xmlns:w10="urn:schemas-microsoft-com:office:word" xmlns:w="http://schemas.openxmlformats.org/wordprocessingml/2006/main" xmlns:w14="http://schemas.microsoft.com/office/word/2010/wordml" xmlns:w15="http://schemas.microsoft.com/office/word/2012/wordml" xmlns:w16se="http://schemas.microsoft.com/office/word/2015/wordml/symex" xmlns:wpg="http://schemas.microsoft.com/office/word/2010/wordprocessingGroup" xmlns:wpi="http://schemas.microsoft.com/office/word/2010/wordprocessingInk" xmlns:wne="http://schemas.microsoft.com/office/word/2006/wordml" xmlns:wps="http://schemas.microsoft.com/office/word/2010/wordprocessingShape" mc:Ignorable="w14 w15 w16se wp14">
+  <w:endnote w:type="separator" w:id="-1">
+    <w:p>
+      <w:pPr>
+        <w:spacing w:after="0" w:line="240" w:lineRule="auto"/>
+      </w:pPr>
+      <w:r>
+        <w:separator/>
+      </w:r>
+    </w:p>
+  </w:endnote>
+  <w:endnote w:type="continuationSeparator" w:id="0">
+    <w:p>
+      <w:pPr>
+        <w:spacing w:after="0" w:line="240" w:lineRule="auto"/>
+      </w:pPr>
+      <w:r>
+        <w:continuationSeparator/>
+      </w:r>
+    </w:p>
+  </w:endnote>
+</w:endnotes>
+</file>
+
+<file path=word/footer1.xml><?xml version="1.0" encoding="utf-8"?>
+<w:ftr xmlns:wpc="http://schemas.microsoft.com/office/word/2010/wordprocessingCanvas" xmlns:cx="http://schemas.microsoft.com/office/drawing/2014/chartex" xmlns:mc="http://schemas.openxmlformats.org/markup-compatibility/2006" xmlns:o="urn:schemas-microsoft-com:office:office" xmlns:r="http://schemas.openxmlformats.org/officeDocument/2006/relationships" xmlns:m="http://schemas.openxmlformats.org/officeDocument/2006/math" xmlns:v="urn:schemas-microsoft-com:vml" xmlns:wp14="http://schemas.microsoft.com/office/word/2010/wordprocessingDrawing" xmlns:wp="http://schemas.openxmlformats.org/drawingml/2006/wordprocessingDrawing" xmlns:w10="urn:schemas-microsoft-com:office:word" xmlns:w="http://schemas.openxmlformats.org/wordprocessingml/2006/main" xmlns:w14="http://schemas.microsoft.com/office/word/2010/wordml" xmlns:w15="http://schemas.microsoft.com/office/word/2012/wordml" xmlns:w16se="http://schemas.microsoft.com/office/word/2015/wordml/symex" xmlns:wpg="http://schemas.microsoft.com/office/word/2010/wordprocessingGroup" xmlns:wpi="http://schemas.microsoft.com/office/word/2010/wordprocessingInk" xmlns:wne="http://schemas.microsoft.com/office/word/2006/wordml" xmlns:wps="http://schemas.microsoft.com/office/word/2010/wordprocessingShape" mc:Ignorable="w14 w15 w16se wp14">
+  <w:p>
+    <w:pPr>
+      <w:pStyle w:val="Piedepgina"/>
+      <w:rPr>
+        <w:lang w:val="es-MX"/>
+      </w:rPr>
+    </w:pPr>
+    <w:r>
+      <w:rPr>
+        <w:lang w:val="es-MX"/>
+      </w:rPr>
+      <w:t>PEV Lic. Emanuel Aristimuño</w:t>
+    </w:r>
+  </w:p>
+</w:ftr>
+</file>
+
+<file path=word/footnotes.xml><?xml version="1.0" encoding="utf-8"?>
+<w:footnotes xmlns:wpc="http://schemas.microsoft.com/office/word/2010/wordprocessingCanvas" xmlns:cx="http://schemas.microsoft.com/office/drawing/2014/chartex" xmlns:mc="http://schemas.openxmlformats.org/markup-compatibility/2006" xmlns:o="urn:schemas-microsoft-com:office:office" xmlns:r="http://schemas.openxmlformats.org/officeDocument/2006/relationships" xmlns:m="http://schemas.openxmlformats.org/officeDocument/2006/math" xmlns:v="urn:schemas-microsoft-com:vml" xmlns:wp14="http://schemas.microsoft.com/office/word/2010/wordprocessingDrawing" xmlns:wp="http://schemas.openxmlformats.org/drawingml/2006/wordprocessingDrawing" xmlns:w10="urn:schemas-microsoft-com:office:word" xmlns:w="http://schemas.openxmlformats.org/wordprocessingml/2006/main" xmlns:w14="http://schemas.microsoft.com/office/word/2010/wordml" xmlns:w15="http://schemas.microsoft.com/office/word/2012/wordml" xmlns:w16se="http://schemas.microsoft.com/office/word/2015/wordml/symex" xmlns:wpg="http://schemas.microsoft.com/office/word/2010/wordprocessingGroup" xmlns:wpi="http://schemas.microsoft.com/office/word/2010/wordprocessingInk" xmlns:wne="http://schemas.microsoft.com/office/word/2006/wordml" xmlns:wps="http://schemas.microsoft.com/office/word/2010/wordprocessingShape" mc:Ignorable="w14 w15 w16se wp14">
+  <w:footnote w:type="separator" w:id="-1">
+    <w:p>
+      <w:pPr>
+        <w:spacing w:after="0" w:line="240" w:lineRule="auto"/>
+      </w:pPr>
+      <w:r>
+        <w:separator/>
+      </w:r>
+    </w:p>
+  </w:footnote>
+  <w:footnote w:type="continuationSeparator" w:id="0">
+    <w:p>
+      <w:pPr>
+        <w:spacing w:after="0" w:line="240" w:lineRule="auto"/>
+      </w:pPr>
+      <w:r>
+        <w:continuationSeparator/>
+      </w:r>
+    </w:p>
+  </w:footnote>
+</w:footnotes>
+</file>
+
 <file path=word/numbering.xml><?xml version="1.0" encoding="utf-8"?>
 <w:numbering xmlns:wpc="http://schemas.microsoft.com/office/word/2010/wordprocessingCanvas" xmlns:cx="http://schemas.microsoft.com/office/drawing/2014/chartex" xmlns:mc="http://schemas.openxmlformats.org/markup-compatibility/2006" xmlns:o="urn:schemas-microsoft-com:office:office" xmlns:r="http://schemas.openxmlformats.org/officeDocument/2006/relationships" xmlns:m="http://schemas.openxmlformats.org/officeDocument/2006/math" xmlns:v="urn:schemas-microsoft-com:vml" xmlns:wp14="http://schemas.microsoft.com/office/word/2010/wordprocessingDrawing" xmlns:wp="http://schemas.openxmlformats.org/drawingml/2006/wordprocessingDrawing" xmlns:w10="urn:schemas-microsoft-com:office:word" xmlns:w="http://schemas.openxmlformats.org/wordprocessingml/2006/main" xmlns:w14="http://schemas.microsoft.com/office/word/2010/wordml" xmlns:w15="http://schemas.microsoft.com/office/word/2012/wordml" xmlns:w16se="http://schemas.microsoft.com/office/word/2015/wordml/symex" xmlns:wpg="http://schemas.microsoft.com/office/word/2010/wordprocessingGroup" xmlns:wpi="http://schemas.microsoft.com/office/word/2010/wordprocessingInk" xmlns:wne="http://schemas.microsoft.com/office/word/2006/wordml" xmlns:wps="http://schemas.microsoft.com/office/word/2010/wordprocessingShape" mc:Ignorable="w14 w15 w16se wp14">
   <w:abstractNum w:abstractNumId="0" w15:restartNumberingAfterBreak="0">
@@ -5657,7 +4481,7 @@
   <w:abstractNum w:abstractNumId="8" w15:restartNumberingAfterBreak="0">
     <w:nsid w:val="72AC7F57"/>
     <w:multiLevelType w:val="hybridMultilevel"/>
-    <w:tmpl w:val="439044B8"/>
+    <w:tmpl w:val="1A36E2FE"/>
     <w:lvl w:ilvl="0" w:tplc="F9723350">
       <w:start w:val="1"/>
       <w:numFmt w:val="decimal"/>
@@ -6380,6 +5204,50 @@
       <w:u w:val="single"/>
     </w:rPr>
   </w:style>
+  <w:style w:type="paragraph" w:styleId="Encabezado">
+    <w:name w:val="header"/>
+    <w:basedOn w:val="Normal"/>
+    <w:link w:val="EncabezadoCar"/>
+    <w:uiPriority w:val="99"/>
+    <w:unhideWhenUsed/>
+    <w:rsid w:val="007D487E"/>
+    <w:pPr>
+      <w:tabs>
+        <w:tab w:val="center" w:pos="4419"/>
+        <w:tab w:val="right" w:pos="8838"/>
+      </w:tabs>
+      <w:spacing w:after="0" w:line="240" w:lineRule="auto"/>
+    </w:pPr>
+  </w:style>
+  <w:style w:type="character" w:customStyle="1" w:styleId="EncabezadoCar">
+    <w:name w:val="Encabezado Car"/>
+    <w:basedOn w:val="Fuentedeprrafopredeter"/>
+    <w:link w:val="Encabezado"/>
+    <w:uiPriority w:val="99"/>
+    <w:rsid w:val="007D487E"/>
+  </w:style>
+  <w:style w:type="paragraph" w:styleId="Piedepgina">
+    <w:name w:val="footer"/>
+    <w:basedOn w:val="Normal"/>
+    <w:link w:val="PiedepginaCar"/>
+    <w:uiPriority w:val="99"/>
+    <w:unhideWhenUsed/>
+    <w:rsid w:val="007D487E"/>
+    <w:pPr>
+      <w:tabs>
+        <w:tab w:val="center" w:pos="4419"/>
+        <w:tab w:val="right" w:pos="8838"/>
+      </w:tabs>
+      <w:spacing w:after="0" w:line="240" w:lineRule="auto"/>
+    </w:pPr>
+  </w:style>
+  <w:style w:type="character" w:customStyle="1" w:styleId="PiedepginaCar">
+    <w:name w:val="Pie de página Car"/>
+    <w:basedOn w:val="Fuentedeprrafopredeter"/>
+    <w:link w:val="Piedepgina"/>
+    <w:uiPriority w:val="99"/>
+    <w:rsid w:val="007D487E"/>
+  </w:style>
 </w:styles>
 </file>
 

</xml_diff>